<commit_message>
Se implemento un software para recuperar la informacion de los sectores de un nodo especifico.
</commit_message>
<xml_diff>
--- a/Documentacion/Protocolo.docx
+++ b/Documentacion/Protocolo.docx
@@ -743,21 +743,7 @@
         <w:rPr>
           <w:lang w:val="es-ES"/>
         </w:rPr>
-        <w:t xml:space="preserve">Si la respuesta del nodo es que el dato no </w:t>
-      </w:r>
-      <w:proofErr w:type="spellStart"/>
-      <w:r>
-        <w:rPr>
-          <w:lang w:val="es-ES"/>
-        </w:rPr>
-        <w:t>esta</w:t>
-      </w:r>
-      <w:proofErr w:type="spellEnd"/>
-      <w:r>
-        <w:rPr>
-          <w:lang w:val="es-ES"/>
-        </w:rPr>
-        <w:t xml:space="preserve"> disponible, el Master reenvía la respuesta a la RPi y esta toma la decisión de que hacer (pedir de nuevo la información o pedir la información de otro nodo)</w:t>
+        <w:t>Si la respuesta del nodo es que el dato no esta disponible, el Master reenvía la respuesta a la RPi y esta toma la decisión de que hacer (pedir de nuevo la información o pedir la información de otro nodo)</w:t>
       </w:r>
     </w:p>
     <w:p>
@@ -775,21 +761,7 @@
         <w:rPr>
           <w:lang w:val="es-ES"/>
         </w:rPr>
-        <w:t xml:space="preserve">Si la respuesta del nodo es que el dato </w:t>
-      </w:r>
-      <w:proofErr w:type="spellStart"/>
-      <w:r>
-        <w:rPr>
-          <w:lang w:val="es-ES"/>
-        </w:rPr>
-        <w:t>esta</w:t>
-      </w:r>
-      <w:proofErr w:type="spellEnd"/>
-      <w:r>
-        <w:rPr>
-          <w:lang w:val="es-ES"/>
-        </w:rPr>
-        <w:t xml:space="preserve"> disponible, el Master se prepara para recibir la información del primer sector</w:t>
+        <w:t>Si la respuesta del nodo es que el dato esta disponible, el Master se prepara para recibir la información del primer sector</w:t>
       </w:r>
       <w:r>
         <w:rPr>
@@ -1108,19 +1080,11 @@
           <w:lang w:val="es-ES"/>
         </w:rPr>
       </w:pPr>
-      <w:proofErr w:type="spellStart"/>
-      <w:r>
-        <w:rPr>
-          <w:lang w:val="es-ES"/>
-        </w:rPr>
-        <w:t>Pyload</w:t>
-      </w:r>
-      <w:proofErr w:type="spellEnd"/>
-      <w:r>
-        <w:rPr>
-          <w:lang w:val="es-ES"/>
-        </w:rPr>
-        <w:t xml:space="preserve"> = [</w:t>
+      <w:r>
+        <w:rPr>
+          <w:lang w:val="es-ES"/>
+        </w:rPr>
+        <w:t>Pyload = [</w:t>
       </w:r>
       <w:r>
         <w:rPr>
@@ -1178,19 +1142,11 @@
         </w:rPr>
         <w:tab/>
       </w:r>
-      <w:proofErr w:type="spellStart"/>
-      <w:r>
-        <w:rPr>
-          <w:lang w:val="es-ES"/>
-        </w:rPr>
-        <w:t>NumDatos</w:t>
-      </w:r>
-      <w:proofErr w:type="spellEnd"/>
-      <w:r>
-        <w:rPr>
-          <w:lang w:val="es-ES"/>
-        </w:rPr>
-        <w:t xml:space="preserve"> = 2</w:t>
+      <w:r>
+        <w:rPr>
+          <w:lang w:val="es-ES"/>
+        </w:rPr>
+        <w:t>NumDatos = 2</w:t>
       </w:r>
     </w:p>
     <w:p>
@@ -1242,19 +1198,11 @@
           <w:lang w:val="es-ES"/>
         </w:rPr>
       </w:pPr>
-      <w:proofErr w:type="spellStart"/>
-      <w:r>
-        <w:rPr>
-          <w:lang w:val="es-ES"/>
-        </w:rPr>
-        <w:t>Pyload</w:t>
-      </w:r>
-      <w:proofErr w:type="spellEnd"/>
-      <w:r>
-        <w:rPr>
-          <w:lang w:val="es-ES"/>
-        </w:rPr>
-        <w:t xml:space="preserve"> = [0xD2] </w:t>
+      <w:r>
+        <w:rPr>
+          <w:lang w:val="es-ES"/>
+        </w:rPr>
+        <w:t xml:space="preserve">Pyload = [0xD2] </w:t>
       </w:r>
     </w:p>
     <w:p>
@@ -1275,20 +1223,7 @@
           <w:lang w:val="es-ES"/>
         </w:rPr>
         <w:tab/>
-      </w:r>
-      <w:proofErr w:type="spellStart"/>
-      <w:r>
-        <w:rPr>
-          <w:lang w:val="es-ES"/>
-        </w:rPr>
-        <w:t>NumDatos</w:t>
-      </w:r>
-      <w:proofErr w:type="spellEnd"/>
-      <w:r>
-        <w:rPr>
-          <w:lang w:val="es-ES"/>
-        </w:rPr>
-        <w:t xml:space="preserve"> = 1</w:t>
+        <w:t>NumDatos = 1</w:t>
       </w:r>
     </w:p>
     <w:p>
@@ -1370,19 +1305,11 @@
           <w:lang w:val="es-ES"/>
         </w:rPr>
       </w:pPr>
-      <w:proofErr w:type="spellStart"/>
-      <w:r>
-        <w:rPr>
-          <w:lang w:val="es-ES"/>
-        </w:rPr>
-        <w:t>Pyload</w:t>
-      </w:r>
-      <w:proofErr w:type="spellEnd"/>
-      <w:r>
-        <w:rPr>
-          <w:lang w:val="es-ES"/>
-        </w:rPr>
-        <w:t xml:space="preserve"> = </w:t>
+      <w:r>
+        <w:rPr>
+          <w:lang w:val="es-ES"/>
+        </w:rPr>
+        <w:t xml:space="preserve">Pyload = </w:t>
       </w:r>
       <w:r>
         <w:rPr>
@@ -1420,14 +1347,12 @@
         </w:rPr>
         <w:t xml:space="preserve">, </w:t>
       </w:r>
-      <w:proofErr w:type="spellStart"/>
       <w:r>
         <w:rPr>
           <w:lang w:val="es-ES"/>
         </w:rPr>
         <w:t>aa</w:t>
       </w:r>
-      <w:proofErr w:type="spellEnd"/>
       <w:r>
         <w:rPr>
           <w:lang w:val="es-ES"/>
@@ -1446,28 +1371,24 @@
         </w:rPr>
         <w:t xml:space="preserve">, </w:t>
       </w:r>
-      <w:proofErr w:type="spellStart"/>
       <w:r>
         <w:rPr>
           <w:lang w:val="es-ES"/>
         </w:rPr>
         <w:t>dd</w:t>
       </w:r>
-      <w:proofErr w:type="spellEnd"/>
       <w:r>
         <w:rPr>
           <w:lang w:val="es-ES"/>
         </w:rPr>
         <w:t xml:space="preserve">, </w:t>
       </w:r>
-      <w:proofErr w:type="spellStart"/>
       <w:r>
         <w:rPr>
           <w:lang w:val="es-ES"/>
         </w:rPr>
         <w:t>hh</w:t>
       </w:r>
-      <w:proofErr w:type="spellEnd"/>
       <w:r>
         <w:rPr>
           <w:lang w:val="es-ES"/>
@@ -1486,14 +1407,12 @@
         </w:rPr>
         <w:t xml:space="preserve">, </w:t>
       </w:r>
-      <w:proofErr w:type="spellStart"/>
       <w:r>
         <w:rPr>
           <w:lang w:val="es-ES"/>
         </w:rPr>
         <w:t>ss</w:t>
       </w:r>
-      <w:proofErr w:type="spellEnd"/>
       <w:r>
         <w:rPr>
           <w:lang w:val="es-ES"/>
@@ -1506,14 +1425,12 @@
         </w:rPr>
         <w:t xml:space="preserve"> </w:t>
       </w:r>
-      <w:proofErr w:type="spellStart"/>
       <w:r>
         <w:rPr>
           <w:lang w:val="es-ES"/>
         </w:rPr>
         <w:t>duracionSegundos</w:t>
       </w:r>
-      <w:proofErr w:type="spellEnd"/>
       <w:r>
         <w:rPr>
           <w:lang w:val="es-ES"/>
@@ -1546,19 +1463,11 @@
         </w:rPr>
         <w:tab/>
       </w:r>
-      <w:proofErr w:type="spellStart"/>
-      <w:r>
-        <w:rPr>
-          <w:lang w:val="es-ES"/>
-        </w:rPr>
-        <w:t>NumDatos</w:t>
-      </w:r>
-      <w:proofErr w:type="spellEnd"/>
-      <w:r>
-        <w:rPr>
-          <w:lang w:val="es-ES"/>
-        </w:rPr>
-        <w:t xml:space="preserve"> = </w:t>
+      <w:r>
+        <w:rPr>
+          <w:lang w:val="es-ES"/>
+        </w:rPr>
+        <w:t xml:space="preserve">NumDatos = </w:t>
       </w:r>
       <w:r>
         <w:rPr>
@@ -1720,19 +1629,11 @@
           <w:lang w:val="es-ES"/>
         </w:rPr>
       </w:pPr>
-      <w:proofErr w:type="spellStart"/>
-      <w:r>
-        <w:rPr>
-          <w:lang w:val="es-ES"/>
-        </w:rPr>
-        <w:t>Pyload</w:t>
-      </w:r>
-      <w:proofErr w:type="spellEnd"/>
-      <w:r>
-        <w:rPr>
-          <w:lang w:val="es-ES"/>
-        </w:rPr>
-        <w:t xml:space="preserve"> = [</w:t>
+      <w:r>
+        <w:rPr>
+          <w:lang w:val="es-ES"/>
+        </w:rPr>
+        <w:t>Pyload = [</w:t>
       </w:r>
       <w:r>
         <w:rPr>
@@ -1746,56 +1647,12 @@
         </w:rPr>
         <w:t xml:space="preserve">, </w:t>
       </w:r>
-      <w:proofErr w:type="spellStart"/>
-      <w:r>
-        <w:rPr>
-          <w:lang w:val="es-ES"/>
-        </w:rPr>
-        <w:t>aa</w:t>
-      </w:r>
-      <w:proofErr w:type="spellEnd"/>
-      <w:r>
-        <w:rPr>
-          <w:lang w:val="es-ES"/>
-        </w:rPr>
-        <w:t xml:space="preserve">, mm, </w:t>
-      </w:r>
-      <w:proofErr w:type="spellStart"/>
-      <w:r>
-        <w:rPr>
-          <w:lang w:val="es-ES"/>
-        </w:rPr>
-        <w:t>dd</w:t>
-      </w:r>
-      <w:proofErr w:type="spellEnd"/>
-      <w:r>
-        <w:rPr>
-          <w:lang w:val="es-ES"/>
-        </w:rPr>
-        <w:t xml:space="preserve">, </w:t>
-      </w:r>
-      <w:proofErr w:type="spellStart"/>
-      <w:r>
-        <w:rPr>
-          <w:lang w:val="es-ES"/>
-        </w:rPr>
-        <w:t>hh</w:t>
-      </w:r>
-      <w:proofErr w:type="spellEnd"/>
-      <w:r>
-        <w:rPr>
-          <w:lang w:val="es-ES"/>
-        </w:rPr>
-        <w:t xml:space="preserve">, mm, </w:t>
-      </w:r>
-      <w:proofErr w:type="spellStart"/>
-      <w:r>
-        <w:rPr>
-          <w:lang w:val="es-ES"/>
-        </w:rPr>
-        <w:t>ss</w:t>
-      </w:r>
-      <w:proofErr w:type="spellEnd"/>
+      <w:r>
+        <w:rPr>
+          <w:lang w:val="es-ES"/>
+        </w:rPr>
+        <w:t>aa, mm, dd, hh, mm, ss</w:t>
+      </w:r>
       <w:r>
         <w:rPr>
           <w:lang w:val="es-ES"/>
@@ -1810,19 +1667,11 @@
           <w:lang w:val="es-ES"/>
         </w:rPr>
       </w:pPr>
-      <w:proofErr w:type="spellStart"/>
-      <w:r>
-        <w:rPr>
-          <w:lang w:val="es-ES"/>
-        </w:rPr>
-        <w:t>Numdatos</w:t>
-      </w:r>
-      <w:proofErr w:type="spellEnd"/>
-      <w:r>
-        <w:rPr>
-          <w:lang w:val="es-ES"/>
-        </w:rPr>
-        <w:t xml:space="preserve"> = 7</w:t>
+      <w:r>
+        <w:rPr>
+          <w:lang w:val="es-ES"/>
+        </w:rPr>
+        <w:t>Numdatos = 7</w:t>
       </w:r>
     </w:p>
     <w:p>
@@ -1885,20 +1734,7 @@
           <w:lang w:val="es-ES"/>
         </w:rPr>
         <w:tab/>
-      </w:r>
-      <w:proofErr w:type="spellStart"/>
-      <w:r>
-        <w:rPr>
-          <w:lang w:val="es-ES"/>
-        </w:rPr>
-        <w:t>Pyload</w:t>
-      </w:r>
-      <w:proofErr w:type="spellEnd"/>
-      <w:r>
-        <w:rPr>
-          <w:lang w:val="es-ES"/>
-        </w:rPr>
-        <w:t xml:space="preserve"> = [0xD2]</w:t>
+        <w:t>Pyload = [0xD2]</w:t>
       </w:r>
     </w:p>
     <w:p>
@@ -1919,20 +1755,7 @@
           <w:lang w:val="es-ES"/>
         </w:rPr>
         <w:tab/>
-      </w:r>
-      <w:proofErr w:type="spellStart"/>
-      <w:r>
-        <w:rPr>
-          <w:lang w:val="es-ES"/>
-        </w:rPr>
-        <w:t>NumDatos</w:t>
-      </w:r>
-      <w:proofErr w:type="spellEnd"/>
-      <w:r>
-        <w:rPr>
-          <w:lang w:val="es-ES"/>
-        </w:rPr>
-        <w:t xml:space="preserve"> = 1</w:t>
+        <w:t>NumDatos = 1</w:t>
       </w:r>
     </w:p>
     <w:p>
@@ -2295,76 +2118,18 @@
           <w:lang w:val="es-ES"/>
         </w:rPr>
       </w:pPr>
-      <w:proofErr w:type="spellStart"/>
-      <w:r>
-        <w:rPr>
-          <w:lang w:val="es-ES"/>
-        </w:rPr>
-        <w:t>Pyload</w:t>
-      </w:r>
-      <w:proofErr w:type="spellEnd"/>
-      <w:r>
-        <w:rPr>
-          <w:lang w:val="es-ES"/>
-        </w:rPr>
-        <w:t xml:space="preserve"> = [</w:t>
-      </w:r>
-      <w:r>
-        <w:rPr>
-          <w:lang w:val="es-ES"/>
-        </w:rPr>
-        <w:t xml:space="preserve">Subfunción, </w:t>
-      </w:r>
-      <w:proofErr w:type="spellStart"/>
-      <w:r>
-        <w:rPr>
-          <w:lang w:val="es-ES"/>
-        </w:rPr>
-        <w:t>aa</w:t>
-      </w:r>
-      <w:proofErr w:type="spellEnd"/>
-      <w:r>
-        <w:rPr>
-          <w:lang w:val="es-ES"/>
-        </w:rPr>
-        <w:t xml:space="preserve">, mm, </w:t>
-      </w:r>
-      <w:proofErr w:type="spellStart"/>
-      <w:r>
-        <w:rPr>
-          <w:lang w:val="es-ES"/>
-        </w:rPr>
-        <w:t>dd</w:t>
-      </w:r>
-      <w:proofErr w:type="spellEnd"/>
-      <w:r>
-        <w:rPr>
-          <w:lang w:val="es-ES"/>
-        </w:rPr>
-        <w:t xml:space="preserve">, </w:t>
-      </w:r>
-      <w:proofErr w:type="spellStart"/>
-      <w:r>
-        <w:rPr>
-          <w:lang w:val="es-ES"/>
-        </w:rPr>
-        <w:t>hh</w:t>
-      </w:r>
-      <w:proofErr w:type="spellEnd"/>
-      <w:r>
-        <w:rPr>
-          <w:lang w:val="es-ES"/>
-        </w:rPr>
-        <w:t xml:space="preserve">, mm, </w:t>
-      </w:r>
-      <w:proofErr w:type="spellStart"/>
-      <w:r>
-        <w:rPr>
-          <w:lang w:val="es-ES"/>
-        </w:rPr>
-        <w:t>ss</w:t>
-      </w:r>
-      <w:proofErr w:type="spellEnd"/>
+      <w:r>
+        <w:rPr>
+          <w:lang w:val="es-ES"/>
+        </w:rPr>
+        <w:t>Pyload = [</w:t>
+      </w:r>
+      <w:r>
+        <w:rPr>
+          <w:lang w:val="es-ES"/>
+        </w:rPr>
+        <w:t>Subfunción, aa, mm, dd, hh, mm, ss</w:t>
+      </w:r>
       <w:r>
         <w:rPr>
           <w:lang w:val="es-ES"/>
@@ -2380,19 +2145,11 @@
           <w:lang w:val="en-US"/>
         </w:rPr>
       </w:pPr>
-      <w:proofErr w:type="spellStart"/>
       <w:r>
         <w:rPr>
           <w:lang w:val="en-US"/>
         </w:rPr>
-        <w:t>Pyload</w:t>
-      </w:r>
-      <w:proofErr w:type="spellEnd"/>
-      <w:r>
-        <w:rPr>
-          <w:lang w:val="en-US"/>
-        </w:rPr>
-        <w:t xml:space="preserve"> = [</w:t>
+        <w:t>Pyload = [</w:t>
       </w:r>
       <w:r>
         <w:rPr>
@@ -2759,33 +2516,20 @@
           <w:lang w:val="es-ES"/>
         </w:rPr>
       </w:pPr>
-      <w:proofErr w:type="spellStart"/>
-      <w:r>
-        <w:rPr>
-          <w:lang w:val="es-ES"/>
-        </w:rPr>
-        <w:t>Pyload</w:t>
-      </w:r>
-      <w:proofErr w:type="spellEnd"/>
-      <w:r>
-        <w:rPr>
-          <w:lang w:val="es-ES"/>
-        </w:rPr>
-        <w:t xml:space="preserve"> = [Subfunción]</w:t>
-      </w:r>
-    </w:p>
-    <w:p>
-      <w:pPr>
-        <w:spacing w:line="240" w:lineRule="auto"/>
-        <w:jc w:val="both"/>
-      </w:pPr>
-      <w:proofErr w:type="spellStart"/>
-      <w:r>
-        <w:t>Pyload</w:t>
-      </w:r>
-      <w:proofErr w:type="spellEnd"/>
-      <w:r>
-        <w:t xml:space="preserve"> = [0xD2]</w:t>
+      <w:r>
+        <w:rPr>
+          <w:lang w:val="es-ES"/>
+        </w:rPr>
+        <w:t>Pyload = [Subfunción]</w:t>
+      </w:r>
+    </w:p>
+    <w:p>
+      <w:pPr>
+        <w:spacing w:line="240" w:lineRule="auto"/>
+        <w:jc w:val="both"/>
+      </w:pPr>
+      <w:r>
+        <w:t>Pyload = [0xD2]</w:t>
       </w:r>
     </w:p>
     <w:p>
@@ -3078,19 +2822,15 @@
           <w:lang w:val="es-ES"/>
         </w:rPr>
       </w:pPr>
-      <w:proofErr w:type="spellStart"/>
       <w:r>
         <w:t>Pyload</w:t>
       </w:r>
-      <w:proofErr w:type="spellEnd"/>
       <w:r>
         <w:t xml:space="preserve"> = </w:t>
       </w:r>
-      <w:proofErr w:type="spellStart"/>
       <w:r>
         <w:t>tramaTiempo</w:t>
       </w:r>
-      <w:proofErr w:type="spellEnd"/>
     </w:p>
     <w:p>
       <w:pPr>
@@ -3245,19 +2985,11 @@
           <w:lang w:val="es-ES"/>
         </w:rPr>
       </w:pPr>
-      <w:proofErr w:type="spellStart"/>
-      <w:r>
-        <w:rPr>
-          <w:lang w:val="es-ES"/>
-        </w:rPr>
-        <w:t>Pyload</w:t>
-      </w:r>
-      <w:proofErr w:type="spellEnd"/>
-      <w:r>
-        <w:rPr>
-          <w:lang w:val="es-ES"/>
-        </w:rPr>
-        <w:t xml:space="preserve"> = [Subfunción</w:t>
+      <w:r>
+        <w:rPr>
+          <w:lang w:val="es-ES"/>
+        </w:rPr>
+        <w:t>Pyload = [Subfunción</w:t>
       </w:r>
       <w:r>
         <w:rPr>
@@ -3277,13 +3009,8 @@
         <w:spacing w:line="240" w:lineRule="auto"/>
         <w:jc w:val="both"/>
       </w:pPr>
-      <w:proofErr w:type="spellStart"/>
-      <w:r>
-        <w:t>Pyload</w:t>
-      </w:r>
-      <w:proofErr w:type="spellEnd"/>
-      <w:r>
-        <w:t xml:space="preserve"> = [0xD</w:t>
+      <w:r>
+        <w:t>Pyload = [0xD</w:t>
       </w:r>
       <w:r>
         <w:t>1, 0</w:t>
@@ -3653,33 +3380,20 @@
           <w:lang w:val="es-ES"/>
         </w:rPr>
       </w:pPr>
-      <w:proofErr w:type="spellStart"/>
-      <w:r>
-        <w:rPr>
-          <w:lang w:val="es-ES"/>
-        </w:rPr>
-        <w:t>Pyload</w:t>
-      </w:r>
-      <w:proofErr w:type="spellEnd"/>
-      <w:r>
-        <w:rPr>
-          <w:lang w:val="es-ES"/>
-        </w:rPr>
-        <w:t xml:space="preserve"> = [Subfunción]</w:t>
-      </w:r>
-    </w:p>
-    <w:p>
-      <w:pPr>
-        <w:spacing w:line="240" w:lineRule="auto"/>
-        <w:jc w:val="both"/>
-      </w:pPr>
-      <w:proofErr w:type="spellStart"/>
-      <w:r>
-        <w:t>Pyload</w:t>
-      </w:r>
-      <w:proofErr w:type="spellEnd"/>
-      <w:r>
-        <w:t xml:space="preserve"> = [0xD</w:t>
+      <w:r>
+        <w:rPr>
+          <w:lang w:val="es-ES"/>
+        </w:rPr>
+        <w:t>Pyload = [Subfunción]</w:t>
+      </w:r>
+    </w:p>
+    <w:p>
+      <w:pPr>
+        <w:spacing w:line="240" w:lineRule="auto"/>
+        <w:jc w:val="both"/>
+      </w:pPr>
+      <w:r>
+        <w:t>Pyload = [0xD</w:t>
       </w:r>
       <w:r>
         <w:t>2</w:t>
@@ -4118,69 +3832,68 @@
           <w:lang w:val="en-US"/>
         </w:rPr>
       </w:pPr>
-      <w:proofErr w:type="spellStart"/>
       <w:r>
         <w:rPr>
           <w:lang w:val="en-US"/>
         </w:rPr>
-        <w:t>Pyload</w:t>
-      </w:r>
-      <w:proofErr w:type="spellEnd"/>
-      <w:r>
+        <w:t xml:space="preserve">Pyload = [Subfunción, SMSB, S2, S1, SLSB]    </w:t>
+      </w:r>
+    </w:p>
+    <w:p>
+      <w:pPr>
+        <w:spacing w:line="240" w:lineRule="auto"/>
         <w:rPr>
           <w:lang w:val="en-US"/>
         </w:rPr>
-        <w:t xml:space="preserve"> = [</w:t>
-      </w:r>
-      <w:proofErr w:type="spellStart"/>
-      <w:r>
+      </w:pPr>
+    </w:p>
+    <w:p>
+      <w:pPr>
+        <w:spacing w:line="240" w:lineRule="auto"/>
         <w:rPr>
           <w:lang w:val="en-US"/>
         </w:rPr>
-        <w:t>Subfunción</w:t>
-      </w:r>
-      <w:proofErr w:type="spellEnd"/>
-      <w:r>
+      </w:pPr>
+    </w:p>
+    <w:p>
+      <w:pPr>
+        <w:spacing w:line="240" w:lineRule="auto"/>
         <w:rPr>
           <w:lang w:val="en-US"/>
         </w:rPr>
-        <w:t xml:space="preserve">, SMSB, S2, S1, SLSB]    </w:t>
-      </w:r>
-    </w:p>
-    <w:p>
-      <w:pPr>
-        <w:spacing w:line="240" w:lineRule="auto"/>
+      </w:pPr>
+    </w:p>
+    <w:p>
+      <w:pPr>
+        <w:spacing w:line="240" w:lineRule="auto"/>
+        <w:jc w:val="both"/>
+      </w:pPr>
+      <w:r>
+        <w:t>Lectura de 100 segundos del s</w:t>
+      </w:r>
+      <w:r>
+        <w:t>ector 1000:</w:t>
+      </w:r>
+    </w:p>
+    <w:p>
+      <w:pPr>
+        <w:spacing w:line="240" w:lineRule="auto"/>
+        <w:jc w:val="both"/>
         <w:rPr>
           <w:lang w:val="en-US"/>
         </w:rPr>
       </w:pPr>
-    </w:p>
-    <w:p>
-      <w:pPr>
-        <w:spacing w:line="240" w:lineRule="auto"/>
+      <w:r>
         <w:rPr>
           <w:lang w:val="en-US"/>
         </w:rPr>
-      </w:pPr>
-    </w:p>
-    <w:p>
-      <w:pPr>
-        <w:spacing w:line="240" w:lineRule="auto"/>
+        <w:t>Sector =</w:t>
+      </w:r>
+      <w:r>
         <w:rPr>
           <w:lang w:val="en-US"/>
         </w:rPr>
-      </w:pPr>
-    </w:p>
-    <w:p>
-      <w:pPr>
-        <w:spacing w:line="240" w:lineRule="auto"/>
-        <w:jc w:val="both"/>
-      </w:pPr>
-      <w:r>
-        <w:t>Lectura de 100 segundos del s</w:t>
-      </w:r>
-      <w:r>
-        <w:t>ector 1000:</w:t>
+        <w:t xml:space="preserve"> 1000d = 0x03EB</w:t>
       </w:r>
     </w:p>
     <w:p>
@@ -4195,36 +3908,7 @@
         <w:rPr>
           <w:lang w:val="en-US"/>
         </w:rPr>
-        <w:t>Sector =</w:t>
-      </w:r>
-      <w:r>
-        <w:rPr>
-          <w:lang w:val="en-US"/>
-        </w:rPr>
-        <w:t xml:space="preserve"> 1000d = 0x03EB</w:t>
-      </w:r>
-    </w:p>
-    <w:p>
-      <w:pPr>
-        <w:spacing w:line="240" w:lineRule="auto"/>
-        <w:jc w:val="both"/>
-        <w:rPr>
-          <w:lang w:val="en-US"/>
-        </w:rPr>
-      </w:pPr>
-      <w:proofErr w:type="spellStart"/>
-      <w:r>
-        <w:rPr>
-          <w:lang w:val="en-US"/>
-        </w:rPr>
-        <w:t>Pyload</w:t>
-      </w:r>
-      <w:proofErr w:type="spellEnd"/>
-      <w:r>
-        <w:rPr>
-          <w:lang w:val="en-US"/>
-        </w:rPr>
-        <w:t xml:space="preserve"> = [0xD</w:t>
+        <w:t>Pyload = [0xD</w:t>
       </w:r>
       <w:r>
         <w:rPr>
@@ -4462,11 +4146,9 @@
           <w:lang w:val="es-ES"/>
         </w:rPr>
       </w:pPr>
-      <w:proofErr w:type="spellStart"/>
       <w:r>
         <w:t>Pyload</w:t>
       </w:r>
-      <w:proofErr w:type="spellEnd"/>
       <w:r>
         <w:t xml:space="preserve"> = datos tiempo sector </w:t>
       </w:r>
@@ -4554,32 +4236,32 @@
         <w:rPr>
           <w:lang w:val="es-ES"/>
         </w:rPr>
-        <w:t>B2 =&gt; Control Muestreo</w:t>
-      </w:r>
-    </w:p>
-    <w:p>
-      <w:pPr>
-        <w:spacing w:line="240" w:lineRule="auto"/>
-        <w:jc w:val="both"/>
-        <w:rPr>
-          <w:lang w:val="es-ES"/>
-        </w:rPr>
-      </w:pPr>
-      <w:r>
-        <w:rPr>
-          <w:lang w:val="es-ES"/>
-        </w:rPr>
-        <w:t>B3 =&gt; Control Sectores</w:t>
-      </w:r>
-    </w:p>
-    <w:p>
-      <w:pPr>
-        <w:spacing w:line="240" w:lineRule="auto"/>
-        <w:jc w:val="both"/>
-        <w:rPr>
-          <w:lang w:val="es-ES"/>
-        </w:rPr>
-      </w:pPr>
+        <w:t xml:space="preserve">B2 =&gt; </w:t>
+      </w:r>
+      <w:r>
+        <w:rPr>
+          <w:lang w:val="es-ES"/>
+        </w:rPr>
+        <w:t>Lectura de sectores</w:t>
+      </w:r>
+    </w:p>
+    <w:p>
+      <w:pPr>
+        <w:spacing w:line="240" w:lineRule="auto"/>
+        <w:jc w:val="both"/>
+      </w:pPr>
+      <w:r>
+        <w:rPr>
+          <w:lang w:val="es-ES"/>
+        </w:rPr>
+        <w:t>B3 =</w:t>
+      </w:r>
+      <w:r>
+        <w:rPr>
+          <w:lang w:val="en-US"/>
+        </w:rPr>
+        <w:t>&gt; Pruebas</w:t>
+      </w:r>
     </w:p>
     <w:p>
       <w:pPr>
@@ -4594,7 +4276,6 @@
           <w:lang w:val="es-ES"/>
         </w:rPr>
       </w:pPr>
-      <w:proofErr w:type="spellStart"/>
       <w:r>
         <w:rPr>
           <w:b/>
@@ -4617,16 +4298,7 @@
           <w:bCs/>
           <w:lang w:val="es-ES"/>
         </w:rPr>
-        <w:t>TiempoSistema</w:t>
-      </w:r>
-      <w:proofErr w:type="spellEnd"/>
-      <w:r>
-        <w:rPr>
-          <w:b/>
-          <w:bCs/>
-          <w:lang w:val="es-ES"/>
-        </w:rPr>
-        <w:t>(</w:t>
+        <w:t>TiempoSistema(</w:t>
       </w:r>
       <w:r>
         <w:rPr>
@@ -4835,27 +4507,14 @@
           <w:lang w:val="es-ES"/>
         </w:rPr>
       </w:pPr>
-      <w:proofErr w:type="spellStart"/>
-      <w:proofErr w:type="gramStart"/>
-      <w:r>
-        <w:rPr>
-          <w:b/>
-          <w:bCs/>
-          <w:lang w:val="es-ES"/>
-        </w:rPr>
-        <w:lastRenderedPageBreak/>
-        <w:t>LeerTiempoNodo</w:t>
-      </w:r>
-      <w:proofErr w:type="spellEnd"/>
-      <w:r>
-        <w:rPr>
-          <w:b/>
-          <w:bCs/>
-          <w:lang w:val="es-ES"/>
-        </w:rPr>
-        <w:t>(</w:t>
-      </w:r>
-      <w:proofErr w:type="gramEnd"/>
+      <w:r>
+        <w:rPr>
+          <w:b/>
+          <w:bCs/>
+          <w:lang w:val="es-ES"/>
+        </w:rPr>
+        <w:t>LeerTiempoNodo(</w:t>
+      </w:r>
       <w:r>
         <w:rPr>
           <w:b/>
@@ -4896,6 +4555,7 @@
           <w:iCs/>
           <w:lang w:val="es-ES"/>
         </w:rPr>
+        <w:lastRenderedPageBreak/>
         <w:t>Parámetros de entrada:</w:t>
       </w:r>
       <w:r>
@@ -4991,8 +4651,6 @@
           <w:lang w:val="es-ES"/>
         </w:rPr>
       </w:pPr>
-      <w:proofErr w:type="spellStart"/>
-      <w:proofErr w:type="gramStart"/>
       <w:r>
         <w:rPr>
           <w:b/>
@@ -5007,18 +4665,8 @@
           <w:bCs/>
           <w:lang w:val="es-ES"/>
         </w:rPr>
-        <w:t>Muestreo</w:t>
-      </w:r>
-      <w:proofErr w:type="spellEnd"/>
-      <w:r>
-        <w:rPr>
-          <w:b/>
-          <w:bCs/>
-          <w:lang w:val="es-ES"/>
-        </w:rPr>
-        <w:t>(</w:t>
-      </w:r>
-      <w:proofErr w:type="gramEnd"/>
+        <w:t>Muestreo(</w:t>
+      </w:r>
       <w:r>
         <w:rPr>
           <w:b/>
@@ -5220,26 +4868,14 @@
           <w:lang w:val="es-ES"/>
         </w:rPr>
       </w:pPr>
-      <w:proofErr w:type="spellStart"/>
-      <w:proofErr w:type="gramStart"/>
-      <w:r>
-        <w:rPr>
-          <w:b/>
-          <w:bCs/>
-          <w:lang w:val="es-ES"/>
-        </w:rPr>
-        <w:t>DetenerMuestreo</w:t>
-      </w:r>
-      <w:proofErr w:type="spellEnd"/>
-      <w:r>
-        <w:rPr>
-          <w:b/>
-          <w:bCs/>
-          <w:lang w:val="es-ES"/>
-        </w:rPr>
-        <w:t>(</w:t>
-      </w:r>
-      <w:proofErr w:type="gramEnd"/>
+      <w:r>
+        <w:rPr>
+          <w:b/>
+          <w:bCs/>
+          <w:lang w:val="es-ES"/>
+        </w:rPr>
+        <w:t>DetenerMuestreo(</w:t>
+      </w:r>
       <w:r>
         <w:rPr>
           <w:b/>
@@ -5408,16 +5044,7 @@
           <w:bCs/>
           <w:lang w:val="es-ES"/>
         </w:rPr>
-        <w:t xml:space="preserve">** </w:t>
-      </w:r>
-      <w:proofErr w:type="gramStart"/>
-      <w:r>
-        <w:rPr>
-          <w:b/>
-          <w:bCs/>
-          <w:lang w:val="es-ES"/>
-        </w:rPr>
-        <w:t>Muestrear</w:t>
+        <w:t>** Muestrear</w:t>
       </w:r>
       <w:r>
         <w:rPr>
@@ -5427,22 +5054,13 @@
         </w:rPr>
         <w:t>(</w:t>
       </w:r>
-      <w:proofErr w:type="gramEnd"/>
-      <w:r>
-        <w:rPr>
-          <w:b/>
-          <w:bCs/>
-          <w:lang w:val="es-ES"/>
-        </w:rPr>
-        <w:t>255, 1</w:t>
-      </w:r>
-      <w:r>
-        <w:rPr>
-          <w:b/>
-          <w:bCs/>
-          <w:lang w:val="es-ES"/>
-        </w:rPr>
-        <w:t>, 1</w:t>
+      <w:r>
+        <w:rPr>
+          <w:b/>
+          <w:bCs/>
+          <w:lang w:val="es-ES"/>
+        </w:rPr>
+        <w:t>255, 1, 1</w:t>
       </w:r>
       <w:r>
         <w:rPr>
@@ -5482,13 +5100,7 @@
         <w:rPr>
           <w:lang w:val="es-ES"/>
         </w:rPr>
-        <w:t xml:space="preserve"> Dirección del nodo. </w:t>
-      </w:r>
-      <w:r>
-        <w:rPr>
-          <w:lang w:val="es-ES"/>
-        </w:rPr>
-        <w:t xml:space="preserve">Muestreo (1=iniciar, 0=detener). </w:t>
+        <w:t xml:space="preserve"> Dirección del nodo. Muestreo (1=iniciar, 0=detener). </w:t>
       </w:r>
       <w:r>
         <w:rPr>
@@ -5598,33 +5210,13 @@
           <w:lang w:val="es-ES"/>
         </w:rPr>
       </w:pPr>
-      <w:proofErr w:type="spellStart"/>
-      <w:proofErr w:type="gramStart"/>
-      <w:r>
-        <w:rPr>
-          <w:b/>
-          <w:bCs/>
-          <w:lang w:val="es-ES"/>
-        </w:rPr>
-        <w:t>InformacionSectores</w:t>
-      </w:r>
-      <w:proofErr w:type="spellEnd"/>
-      <w:r>
-        <w:rPr>
-          <w:b/>
-          <w:bCs/>
-          <w:lang w:val="es-ES"/>
-        </w:rPr>
-        <w:t>(</w:t>
-      </w:r>
-      <w:proofErr w:type="gramEnd"/>
-      <w:r>
-        <w:rPr>
-          <w:b/>
-          <w:bCs/>
-          <w:lang w:val="es-ES"/>
-        </w:rPr>
-        <w:t>255):</w:t>
+      <w:r>
+        <w:rPr>
+          <w:b/>
+          <w:bCs/>
+          <w:lang w:val="es-ES"/>
+        </w:rPr>
+        <w:t>InformacionSectores(255):</w:t>
       </w:r>
       <w:r>
         <w:rPr>
@@ -5682,7 +5274,7 @@
         <w:rPr>
           <w:lang w:val="es-ES"/>
         </w:rPr>
-        <w:t xml:space="preserve"> Dirección del nodo. Primer sector físico. Primer sector escrito en la última petición de muestreo. Ultimo sector escrito. Fechas y horas asociadas. </w:t>
+        <w:t xml:space="preserve"> Dirección del nodo. Primer sector físico. Primer sector escrito en la última petición de muestreo. Ultimo sector escrito. </w:t>
       </w:r>
     </w:p>
     <w:p>
@@ -5733,8 +5325,6 @@
           <w:lang w:val="es-ES"/>
         </w:rPr>
       </w:pPr>
-      <w:proofErr w:type="spellStart"/>
-      <w:proofErr w:type="gramStart"/>
       <w:r>
         <w:rPr>
           <w:b/>
@@ -5743,7 +5333,6 @@
         </w:rPr>
         <w:t>InspeccionarSector</w:t>
       </w:r>
-      <w:proofErr w:type="spellEnd"/>
       <w:r>
         <w:rPr>
           <w:b/>
@@ -5751,7 +5340,6 @@
         </w:rPr>
         <w:t>(</w:t>
       </w:r>
-      <w:proofErr w:type="gramEnd"/>
       <w:r>
         <w:rPr>
           <w:b/>
@@ -5891,8 +5479,6 @@
           <w:lang w:val="es-ES"/>
         </w:rPr>
       </w:pPr>
-      <w:proofErr w:type="spellStart"/>
-      <w:proofErr w:type="gramStart"/>
       <w:r>
         <w:rPr>
           <w:b/>
@@ -5909,23 +5495,13 @@
         </w:rPr>
         <w:t>Aceleracion</w:t>
       </w:r>
-      <w:proofErr w:type="spellEnd"/>
-      <w:r>
-        <w:rPr>
-          <w:b/>
-          <w:bCs/>
-          <w:lang w:val="es-ES"/>
-        </w:rPr>
-        <w:t>(</w:t>
-      </w:r>
-      <w:proofErr w:type="gramEnd"/>
-      <w:r>
-        <w:rPr>
-          <w:b/>
-          <w:bCs/>
-          <w:lang w:val="es-ES"/>
-        </w:rPr>
-        <w:t xml:space="preserve">id, Sector, periodo): </w:t>
+      <w:r>
+        <w:rPr>
+          <w:b/>
+          <w:bCs/>
+          <w:lang w:val="es-ES"/>
+        </w:rPr>
+        <w:t xml:space="preserve">(id, Sector, periodo): </w:t>
       </w:r>
       <w:r>
         <w:rPr>
@@ -6163,7 +5739,10 @@
           <w:lang w:val="es-ES"/>
         </w:rPr>
       </w:pPr>
-      <w:r>
+    </w:p>
+    <w:p>
+      <w:pPr>
+        <w:jc w:val="both"/>
         <w:rPr>
           <w:b/>
           <w:bCs/>
@@ -6171,6 +5750,160 @@
           <w:szCs w:val="24"/>
           <w:lang w:val="es-ES"/>
         </w:rPr>
+      </w:pPr>
+    </w:p>
+    <w:p>
+      <w:pPr>
+        <w:jc w:val="both"/>
+        <w:rPr>
+          <w:b/>
+          <w:bCs/>
+          <w:sz w:val="24"/>
+          <w:szCs w:val="24"/>
+          <w:lang w:val="es-ES"/>
+        </w:rPr>
+      </w:pPr>
+    </w:p>
+    <w:p>
+      <w:pPr>
+        <w:jc w:val="both"/>
+        <w:rPr>
+          <w:b/>
+          <w:bCs/>
+          <w:sz w:val="24"/>
+          <w:szCs w:val="24"/>
+          <w:lang w:val="es-ES"/>
+        </w:rPr>
+      </w:pPr>
+    </w:p>
+    <w:p>
+      <w:pPr>
+        <w:jc w:val="both"/>
+        <w:rPr>
+          <w:b/>
+          <w:bCs/>
+          <w:sz w:val="24"/>
+          <w:szCs w:val="24"/>
+          <w:lang w:val="es-ES"/>
+        </w:rPr>
+      </w:pPr>
+    </w:p>
+    <w:p>
+      <w:pPr>
+        <w:jc w:val="both"/>
+        <w:rPr>
+          <w:b/>
+          <w:bCs/>
+          <w:sz w:val="24"/>
+          <w:szCs w:val="24"/>
+          <w:lang w:val="es-ES"/>
+        </w:rPr>
+      </w:pPr>
+    </w:p>
+    <w:p>
+      <w:pPr>
+        <w:jc w:val="both"/>
+        <w:rPr>
+          <w:b/>
+          <w:bCs/>
+          <w:sz w:val="24"/>
+          <w:szCs w:val="24"/>
+          <w:lang w:val="es-ES"/>
+        </w:rPr>
+      </w:pPr>
+    </w:p>
+    <w:p>
+      <w:pPr>
+        <w:jc w:val="both"/>
+        <w:rPr>
+          <w:b/>
+          <w:bCs/>
+          <w:sz w:val="24"/>
+          <w:szCs w:val="24"/>
+          <w:lang w:val="es-ES"/>
+        </w:rPr>
+      </w:pPr>
+    </w:p>
+    <w:p>
+      <w:pPr>
+        <w:jc w:val="both"/>
+        <w:rPr>
+          <w:b/>
+          <w:bCs/>
+          <w:sz w:val="24"/>
+          <w:szCs w:val="24"/>
+          <w:lang w:val="es-ES"/>
+        </w:rPr>
+      </w:pPr>
+    </w:p>
+    <w:p>
+      <w:pPr>
+        <w:jc w:val="both"/>
+        <w:rPr>
+          <w:b/>
+          <w:bCs/>
+          <w:sz w:val="24"/>
+          <w:szCs w:val="24"/>
+          <w:lang w:val="es-ES"/>
+        </w:rPr>
+      </w:pPr>
+    </w:p>
+    <w:p>
+      <w:pPr>
+        <w:jc w:val="both"/>
+        <w:rPr>
+          <w:b/>
+          <w:bCs/>
+          <w:sz w:val="24"/>
+          <w:szCs w:val="24"/>
+          <w:lang w:val="es-ES"/>
+        </w:rPr>
+      </w:pPr>
+    </w:p>
+    <w:p>
+      <w:pPr>
+        <w:jc w:val="both"/>
+        <w:rPr>
+          <w:b/>
+          <w:bCs/>
+          <w:sz w:val="24"/>
+          <w:szCs w:val="24"/>
+          <w:lang w:val="es-ES"/>
+        </w:rPr>
+      </w:pPr>
+    </w:p>
+    <w:p>
+      <w:pPr>
+        <w:jc w:val="both"/>
+        <w:rPr>
+          <w:b/>
+          <w:bCs/>
+          <w:sz w:val="24"/>
+          <w:szCs w:val="24"/>
+          <w:lang w:val="es-ES"/>
+        </w:rPr>
+      </w:pPr>
+    </w:p>
+    <w:p>
+      <w:pPr>
+        <w:jc w:val="both"/>
+        <w:rPr>
+          <w:b/>
+          <w:bCs/>
+          <w:sz w:val="24"/>
+          <w:szCs w:val="24"/>
+          <w:lang w:val="es-ES"/>
+        </w:rPr>
+      </w:pPr>
+      <w:r>
+        <w:rPr>
+          <w:b/>
+          <w:bCs/>
+          <w:sz w:val="24"/>
+          <w:szCs w:val="24"/>
+          <w:lang w:val="es-ES"/>
+        </w:rPr>
+        <w:lastRenderedPageBreak/>
         <w:t>Observaciones</w:t>
       </w:r>
       <w:r>
@@ -6338,7 +6071,6 @@
         <w:rPr>
           <w:lang w:val="es-ES"/>
         </w:rPr>
-        <w:lastRenderedPageBreak/>
         <w:t xml:space="preserve">Los programas en red son más fáciles de implementar en Python y funcionan mejor. </w:t>
       </w:r>
       <w:r>
@@ -6392,7 +6124,100 @@
     </w:p>
     <w:p>
       <w:pPr>
-        <w:pStyle w:val="Prrafodelista"/>
+        <w:spacing w:line="240" w:lineRule="auto"/>
+        <w:jc w:val="both"/>
+        <w:rPr>
+          <w:b/>
+          <w:bCs/>
+          <w:lang w:val="es-ES"/>
+        </w:rPr>
+      </w:pPr>
+      <w:r>
+        <w:rPr>
+          <w:b/>
+          <w:bCs/>
+          <w:lang w:val="es-ES"/>
+        </w:rPr>
+        <w:t>Optimizar el código</w:t>
+      </w:r>
+    </w:p>
+    <w:p>
+      <w:pPr>
+        <w:spacing w:line="240" w:lineRule="auto"/>
+        <w:jc w:val="both"/>
+        <w:rPr>
+          <w:lang w:val="es-ES"/>
+        </w:rPr>
+      </w:pPr>
+      <w:r>
+        <w:rPr>
+          <w:lang w:val="es-ES"/>
+        </w:rPr>
+        <w:t xml:space="preserve">El primer intento de optimizar el código no funcionó. No sé por qué. Todo lo que </w:t>
+      </w:r>
+      <w:r>
+        <w:rPr>
+          <w:lang w:val="es-ES"/>
+        </w:rPr>
+        <w:t>hice</w:t>
+      </w:r>
+      <w:r>
+        <w:rPr>
+          <w:lang w:val="es-ES"/>
+        </w:rPr>
+        <w:t xml:space="preserve"> lo </w:t>
+      </w:r>
+      <w:r>
+        <w:rPr>
+          <w:lang w:val="es-ES"/>
+        </w:rPr>
+        <w:t>envié</w:t>
+      </w:r>
+      <w:r>
+        <w:rPr>
+          <w:lang w:val="es-ES"/>
+        </w:rPr>
+        <w:t xml:space="preserve"> a una </w:t>
+      </w:r>
+      <w:r>
+        <w:rPr>
+          <w:lang w:val="es-ES"/>
+        </w:rPr>
+        <w:t>rama nueva llamada V2 para no descartar nada. Creo que el problema fue que traté de modificar todo el sistema a la vez en lugar de trabajar por partes como hago siempre. Ahora para que funcione voy a desarrollar el ultimo método utilizando el formato que quiero implantar en todo el sistema y cuando funcione voy a implantarlo en el resto poco a poco.</w:t>
+      </w:r>
+    </w:p>
+    <w:p>
+      <w:pPr>
+        <w:spacing w:line="240" w:lineRule="auto"/>
+        <w:jc w:val="both"/>
+        <w:rPr>
+          <w:lang w:val="es-ES"/>
+        </w:rPr>
+      </w:pPr>
+      <w:r>
+        <w:rPr>
+          <w:lang w:val="es-ES"/>
+        </w:rPr>
+        <w:t>Voy a mandar la subfunción como dato de la trama pyload y no como parámetro. Ese fue uno de los problemas. Primero porque cambiar eso significa hacer esa modificación en todos los dispositivos. Segundo porque parece que había problema en enviar el pyload vacío para ciertas funciones, y se tenia que enviar el pyload con un dato cero para solucionarlo lo que es un poco ineficiente.</w:t>
+      </w:r>
+    </w:p>
+    <w:p>
+      <w:pPr>
+        <w:spacing w:line="240" w:lineRule="auto"/>
+        <w:jc w:val="both"/>
+        <w:rPr>
+          <w:lang w:val="es-ES"/>
+        </w:rPr>
+      </w:pPr>
+      <w:r>
+        <w:rPr>
+          <w:lang w:val="es-ES"/>
+        </w:rPr>
+        <w:t>Aunque por otro lado es mas eficiente agregar el parámetro subfunción a la cabecera para organizar bien los datos.</w:t>
+      </w:r>
+    </w:p>
+    <w:p>
+      <w:pPr>
         <w:spacing w:line="240" w:lineRule="auto"/>
         <w:jc w:val="both"/>
         <w:rPr>

</xml_diff>

<commit_message>
Se modifico la libreria RS485 para trabajar con numeros de datos de tipo int.
</commit_message>
<xml_diff>
--- a/Documentacion/Protocolo.docx
+++ b/Documentacion/Protocolo.docx
@@ -2014,15 +2014,7 @@
           <w:bCs/>
           <w:lang w:val="es-ES"/>
         </w:rPr>
-        <w:t>, subfunción D1</w:t>
-      </w:r>
-      <w:r>
-        <w:rPr>
-          <w:b/>
-          <w:bCs/>
-          <w:lang w:val="es-ES"/>
-        </w:rPr>
-        <w:t>)</w:t>
+        <w:t>, subfunción D1)</w:t>
       </w:r>
       <w:r>
         <w:rPr>
@@ -2142,30 +2134,30 @@
         <w:spacing w:line="240" w:lineRule="auto"/>
         <w:jc w:val="both"/>
         <w:rPr>
-          <w:lang w:val="en-US"/>
-        </w:rPr>
-      </w:pPr>
-      <w:r>
-        <w:rPr>
-          <w:lang w:val="en-US"/>
+          <w:lang w:val="es-ES"/>
+        </w:rPr>
+      </w:pPr>
+      <w:r>
+        <w:rPr>
+          <w:lang w:val="es-ES"/>
         </w:rPr>
         <w:t>Pyload = [</w:t>
       </w:r>
       <w:r>
         <w:rPr>
-          <w:lang w:val="en-US"/>
+          <w:lang w:val="es-ES"/>
         </w:rPr>
         <w:t>0xD1, 0x20, 0x6</w:t>
       </w:r>
       <w:r>
         <w:rPr>
-          <w:lang w:val="en-US"/>
+          <w:lang w:val="es-ES"/>
         </w:rPr>
         <w:t>, 0x18, 0x15, 0x0, 0x0</w:t>
       </w:r>
       <w:r>
         <w:rPr>
-          <w:lang w:val="en-US"/>
+          <w:lang w:val="es-ES"/>
         </w:rPr>
         <w:t>]</w:t>
       </w:r>
@@ -2235,46 +2227,22 @@
         <w:rPr>
           <w:lang w:val="es-ES"/>
         </w:rPr>
-        <w:t xml:space="preserve">función = </w:t>
-      </w:r>
-      <w:r>
-        <w:rPr>
-          <w:lang w:val="es-ES"/>
-        </w:rPr>
-        <w:t>tramaCabeceraRS485</w:t>
-      </w:r>
-      <w:r>
-        <w:rPr>
-          <w:lang w:val="es-ES"/>
-        </w:rPr>
-        <w:t xml:space="preserve">[2] </w:t>
-      </w:r>
-    </w:p>
-    <w:p>
-      <w:pPr>
-        <w:spacing w:line="240" w:lineRule="auto"/>
-        <w:jc w:val="both"/>
-        <w:rPr>
-          <w:lang w:val="es-ES"/>
-        </w:rPr>
-      </w:pPr>
-      <w:r>
-        <w:rPr>
-          <w:lang w:val="es-ES"/>
-        </w:rPr>
-        <w:t xml:space="preserve">subfunción = </w:t>
-      </w:r>
-      <w:r>
-        <w:rPr>
-          <w:lang w:val="es-ES"/>
-        </w:rPr>
-        <w:t>tramaPyloadRS485</w:t>
-      </w:r>
-      <w:r>
-        <w:rPr>
-          <w:lang w:val="es-ES"/>
-        </w:rPr>
-        <w:t>[</w:t>
+        <w:t xml:space="preserve">función = tramaCabeceraRS485[2] </w:t>
+      </w:r>
+    </w:p>
+    <w:p>
+      <w:pPr>
+        <w:spacing w:line="240" w:lineRule="auto"/>
+        <w:jc w:val="both"/>
+        <w:rPr>
+          <w:lang w:val="es-ES"/>
+        </w:rPr>
+      </w:pPr>
+      <w:r>
+        <w:rPr>
+          <w:lang w:val="es-ES"/>
+        </w:rPr>
+        <w:t>subfunción = tramaPyloadRS485[</w:t>
       </w:r>
       <w:r>
         <w:rPr>
@@ -2301,19 +2269,7 @@
         <w:rPr>
           <w:lang w:val="es-ES"/>
         </w:rPr>
-        <w:t xml:space="preserve">tiempo = </w:t>
-      </w:r>
-      <w:r>
-        <w:rPr>
-          <w:lang w:val="es-ES"/>
-        </w:rPr>
-        <w:t>tramaPyloadRS485</w:t>
-      </w:r>
-      <w:r>
-        <w:rPr>
-          <w:lang w:val="es-ES"/>
-        </w:rPr>
-        <w:t>[1:8]</w:t>
+        <w:t>tiempo = tramaPyloadRS485[1:8]</w:t>
       </w:r>
       <w:r>
         <w:rPr>
@@ -2384,15 +2340,7 @@
           <w:bCs/>
           <w:lang w:val="es-ES"/>
         </w:rPr>
-        <w:t xml:space="preserve">Lectura de reloj del nodo </w:t>
-      </w:r>
-      <w:r>
-        <w:rPr>
-          <w:b/>
-          <w:bCs/>
-          <w:lang w:val="es-ES"/>
-        </w:rPr>
-        <w:t>(Función F</w:t>
+        <w:t>Lectura de reloj del nodo (Función F</w:t>
       </w:r>
       <w:r>
         <w:rPr>
@@ -2408,15 +2356,7 @@
           <w:bCs/>
           <w:lang w:val="es-ES"/>
         </w:rPr>
-        <w:t>, subfunción D2</w:t>
-      </w:r>
-      <w:r>
-        <w:rPr>
-          <w:b/>
-          <w:bCs/>
-          <w:lang w:val="es-ES"/>
-        </w:rPr>
-        <w:t>):</w:t>
+        <w:t>, subfunción D2):</w:t>
       </w:r>
     </w:p>
     <w:p>
@@ -2470,19 +2410,7 @@
         <w:rPr>
           <w:lang w:val="es-ES"/>
         </w:rPr>
-        <w:t xml:space="preserve">= [0x3A, </w:t>
-      </w:r>
-      <w:r>
-        <w:rPr>
-          <w:lang w:val="es-ES"/>
-        </w:rPr>
-        <w:t>5</w:t>
-      </w:r>
-      <w:r>
-        <w:rPr>
-          <w:lang w:val="es-ES"/>
-        </w:rPr>
-        <w:t>, 0xF</w:t>
+        <w:t>= [0x3A, 5, 0xF</w:t>
       </w:r>
       <w:r>
         <w:rPr>
@@ -2494,19 +2422,7 @@
         <w:rPr>
           <w:lang w:val="es-ES"/>
         </w:rPr>
-        <w:t xml:space="preserve">, </w:t>
-      </w:r>
-      <w:r>
-        <w:rPr>
-          <w:lang w:val="es-ES"/>
-        </w:rPr>
-        <w:t>1</w:t>
-      </w:r>
-      <w:r>
-        <w:rPr>
-          <w:lang w:val="es-ES"/>
-        </w:rPr>
-        <w:t>]</w:t>
+        <w:t>, 1]</w:t>
       </w:r>
     </w:p>
     <w:p>
@@ -2527,8 +2443,14 @@
       <w:pPr>
         <w:spacing w:line="240" w:lineRule="auto"/>
         <w:jc w:val="both"/>
-      </w:pPr>
-      <w:r>
+        <w:rPr>
+          <w:lang w:val="es-ES"/>
+        </w:rPr>
+      </w:pPr>
+      <w:r>
+        <w:rPr>
+          <w:lang w:val="es-ES"/>
+        </w:rPr>
         <w:t>Pyload = [0xD2]</w:t>
       </w:r>
     </w:p>
@@ -2567,19 +2489,7 @@
         <w:rPr>
           <w:lang w:val="es-ES"/>
         </w:rPr>
-        <w:t xml:space="preserve">tramaCabeceraRS485 = [0x3A, </w:t>
-      </w:r>
-      <w:r>
-        <w:rPr>
-          <w:lang w:val="es-ES"/>
-        </w:rPr>
-        <w:t>5</w:t>
-      </w:r>
-      <w:r>
-        <w:rPr>
-          <w:lang w:val="es-ES"/>
-        </w:rPr>
-        <w:t>, 0xF</w:t>
+        <w:t>tramaCabeceraRS485 = [0x3A, 5, 0xF</w:t>
       </w:r>
       <w:r>
         <w:rPr>
@@ -2591,73 +2501,37 @@
         <w:rPr>
           <w:lang w:val="es-ES"/>
         </w:rPr>
-        <w:t xml:space="preserve">, </w:t>
-      </w:r>
-      <w:r>
-        <w:rPr>
-          <w:lang w:val="es-ES"/>
-        </w:rPr>
-        <w:t>1</w:t>
-      </w:r>
-      <w:r>
-        <w:rPr>
-          <w:lang w:val="es-ES"/>
-        </w:rPr>
-        <w:t>]</w:t>
-      </w:r>
-    </w:p>
-    <w:p>
-      <w:pPr>
-        <w:spacing w:line="240" w:lineRule="auto"/>
-        <w:jc w:val="both"/>
-        <w:rPr>
-          <w:lang w:val="es-ES"/>
-        </w:rPr>
-      </w:pPr>
-      <w:r>
-        <w:rPr>
-          <w:lang w:val="es-ES"/>
-        </w:rPr>
-        <w:t>tramaPyloadRS485 = [0xD</w:t>
-      </w:r>
-      <w:r>
-        <w:rPr>
-          <w:lang w:val="es-ES"/>
-        </w:rPr>
-        <w:t>2</w:t>
-      </w:r>
-      <w:r>
-        <w:rPr>
-          <w:lang w:val="es-ES"/>
-        </w:rPr>
-        <w:t xml:space="preserve">] </w:t>
-      </w:r>
-    </w:p>
-    <w:p>
-      <w:pPr>
-        <w:spacing w:line="240" w:lineRule="auto"/>
-        <w:jc w:val="both"/>
-        <w:rPr>
-          <w:lang w:val="es-ES"/>
-        </w:rPr>
-      </w:pPr>
-      <w:r>
-        <w:rPr>
-          <w:lang w:val="es-ES"/>
-        </w:rPr>
-        <w:t xml:space="preserve">función = </w:t>
-      </w:r>
-      <w:r>
-        <w:rPr>
-          <w:lang w:val="es-ES"/>
-        </w:rPr>
-        <w:t>tramaCabeceraRS485</w:t>
-      </w:r>
-      <w:r>
-        <w:rPr>
-          <w:lang w:val="es-ES"/>
-        </w:rPr>
-        <w:t xml:space="preserve">[2] </w:t>
+        <w:t>, 1]</w:t>
+      </w:r>
+    </w:p>
+    <w:p>
+      <w:pPr>
+        <w:spacing w:line="240" w:lineRule="auto"/>
+        <w:jc w:val="both"/>
+        <w:rPr>
+          <w:lang w:val="es-ES"/>
+        </w:rPr>
+      </w:pPr>
+      <w:r>
+        <w:rPr>
+          <w:lang w:val="es-ES"/>
+        </w:rPr>
+        <w:t xml:space="preserve">tramaPyloadRS485 = [0xD2] </w:t>
+      </w:r>
+    </w:p>
+    <w:p>
+      <w:pPr>
+        <w:spacing w:line="240" w:lineRule="auto"/>
+        <w:jc w:val="both"/>
+        <w:rPr>
+          <w:lang w:val="es-ES"/>
+        </w:rPr>
+      </w:pPr>
+      <w:r>
+        <w:rPr>
+          <w:lang w:val="es-ES"/>
+        </w:rPr>
+        <w:t xml:space="preserve">función = tramaCabeceraRS485[2] </w:t>
       </w:r>
     </w:p>
     <w:p>
@@ -2673,19 +2547,7 @@
           <w:lang w:val="es-ES"/>
         </w:rPr>
         <w:lastRenderedPageBreak/>
-        <w:t xml:space="preserve">subfunción = </w:t>
-      </w:r>
-      <w:r>
-        <w:rPr>
-          <w:lang w:val="es-ES"/>
-        </w:rPr>
-        <w:t>tramaPyloadRS485</w:t>
-      </w:r>
-      <w:r>
-        <w:rPr>
-          <w:lang w:val="es-ES"/>
-        </w:rPr>
-        <w:t>[0]</w:t>
+        <w:t>subfunción = tramaPyloadRS485[0]</w:t>
       </w:r>
     </w:p>
     <w:p>
@@ -2708,9 +2570,133 @@
           <w:iCs/>
           <w:lang w:val="es-ES"/>
         </w:rPr>
-        <w:t xml:space="preserve">Nodo </w:t>
-      </w:r>
-      <w:r>
+        <w:t>Nodo responde:</w:t>
+      </w:r>
+    </w:p>
+    <w:p>
+      <w:pPr>
+        <w:spacing w:line="240" w:lineRule="auto"/>
+        <w:jc w:val="both"/>
+        <w:rPr>
+          <w:lang w:val="es-ES"/>
+        </w:rPr>
+      </w:pPr>
+      <w:r>
+        <w:rPr>
+          <w:lang w:val="es-ES"/>
+        </w:rPr>
+        <w:t>Cabecera</w:t>
+      </w:r>
+      <w:r>
+        <w:rPr>
+          <w:b/>
+          <w:bCs/>
+          <w:lang w:val="es-ES"/>
+        </w:rPr>
+        <w:t xml:space="preserve"> </w:t>
+      </w:r>
+      <w:r>
+        <w:rPr>
+          <w:lang w:val="es-ES"/>
+        </w:rPr>
+        <w:t>= tramaCabeceraRS485 = [0x3A, 5, 0xF2, 6]</w:t>
+      </w:r>
+      <w:r>
+        <w:rPr>
+          <w:lang w:val="es-ES"/>
+        </w:rPr>
+        <w:t xml:space="preserve"> =&gt; modifico la dirección y el </w:t>
+      </w:r>
+      <w:r>
+        <w:rPr>
+          <w:lang w:val="es-ES"/>
+        </w:rPr>
+        <w:t>número</w:t>
+      </w:r>
+      <w:r>
+        <w:rPr>
+          <w:lang w:val="es-ES"/>
+        </w:rPr>
+        <w:t xml:space="preserve"> de datos</w:t>
+      </w:r>
+    </w:p>
+    <w:p>
+      <w:pPr>
+        <w:spacing w:line="240" w:lineRule="auto"/>
+        <w:jc w:val="both"/>
+        <w:rPr>
+          <w:lang w:val="es-ES"/>
+        </w:rPr>
+      </w:pPr>
+      <w:r>
+        <w:rPr>
+          <w:lang w:val="es-ES"/>
+        </w:rPr>
+        <w:t xml:space="preserve">Pyload = </w:t>
+      </w:r>
+      <w:r>
+        <w:rPr>
+          <w:lang w:val="es-ES"/>
+        </w:rPr>
+        <w:t>tramaTiempo</w:t>
+      </w:r>
+    </w:p>
+    <w:p>
+      <w:pPr>
+        <w:spacing w:line="240" w:lineRule="auto"/>
+        <w:jc w:val="both"/>
+        <w:rPr>
+          <w:lang w:val="es-ES"/>
+        </w:rPr>
+      </w:pPr>
+    </w:p>
+    <w:p>
+      <w:pPr>
+        <w:jc w:val="both"/>
+        <w:rPr>
+          <w:b/>
+          <w:bCs/>
+          <w:lang w:val="es-ES"/>
+        </w:rPr>
+      </w:pPr>
+    </w:p>
+    <w:p>
+      <w:pPr>
+        <w:jc w:val="both"/>
+        <w:rPr>
+          <w:b/>
+          <w:bCs/>
+          <w:lang w:val="es-ES"/>
+        </w:rPr>
+      </w:pPr>
+      <w:r>
+        <w:rPr>
+          <w:b/>
+          <w:bCs/>
+          <w:lang w:val="es-ES"/>
+        </w:rPr>
+        <w:t>Iniciar muestreo (Función F</w:t>
+      </w:r>
+      <w:r>
+        <w:rPr>
+          <w:b/>
+          <w:bCs/>
+          <w:lang w:val="es-ES"/>
+        </w:rPr>
+        <w:t>2</w:t>
+      </w:r>
+      <w:r>
+        <w:rPr>
+          <w:b/>
+          <w:bCs/>
+          <w:lang w:val="es-ES"/>
+        </w:rPr>
+        <w:t>, Subfunción D1):</w:t>
+      </w:r>
+    </w:p>
+    <w:p>
+      <w:pPr>
+        <w:spacing w:line="240" w:lineRule="auto"/>
         <w:rPr>
           <w:b/>
           <w:bCs/>
@@ -2718,8 +2704,7 @@
           <w:iCs/>
           <w:lang w:val="es-ES"/>
         </w:rPr>
-        <w:t>responde</w:t>
-      </w:r>
+      </w:pPr>
       <w:r>
         <w:rPr>
           <w:b/>
@@ -2728,176 +2713,7 @@
           <w:iCs/>
           <w:lang w:val="es-ES"/>
         </w:rPr>
-        <w:t>:</w:t>
-      </w:r>
-    </w:p>
-    <w:p>
-      <w:pPr>
-        <w:spacing w:line="240" w:lineRule="auto"/>
-        <w:jc w:val="both"/>
-        <w:rPr>
-          <w:lang w:val="es-ES"/>
-        </w:rPr>
-      </w:pPr>
-      <w:r>
-        <w:rPr>
-          <w:lang w:val="es-ES"/>
-        </w:rPr>
-        <w:t>Cabecera</w:t>
-      </w:r>
-      <w:r>
-        <w:rPr>
-          <w:b/>
-          <w:bCs/>
-          <w:lang w:val="es-ES"/>
-        </w:rPr>
-        <w:t xml:space="preserve"> </w:t>
-      </w:r>
-      <w:r>
-        <w:rPr>
-          <w:lang w:val="es-ES"/>
-        </w:rPr>
-        <w:t>=</w:t>
-      </w:r>
-      <w:r>
-        <w:rPr>
-          <w:lang w:val="es-ES"/>
-        </w:rPr>
-        <w:t xml:space="preserve"> </w:t>
-      </w:r>
-      <w:r>
-        <w:rPr>
-          <w:lang w:val="es-ES"/>
-        </w:rPr>
-        <w:t xml:space="preserve">tramaCabeceraRS485 = [0x3A, </w:t>
-      </w:r>
-      <w:r>
-        <w:rPr>
-          <w:lang w:val="es-ES"/>
-        </w:rPr>
-        <w:t>5</w:t>
-      </w:r>
-      <w:r>
-        <w:rPr>
-          <w:lang w:val="es-ES"/>
-        </w:rPr>
-        <w:t xml:space="preserve">, 0xF2, </w:t>
-      </w:r>
-      <w:r>
-        <w:rPr>
-          <w:lang w:val="es-ES"/>
-        </w:rPr>
-        <w:t>6</w:t>
-      </w:r>
-      <w:r>
-        <w:rPr>
-          <w:lang w:val="es-ES"/>
-        </w:rPr>
-        <w:t>]</w:t>
-      </w:r>
-      <w:r>
-        <w:rPr>
-          <w:lang w:val="es-ES"/>
-        </w:rPr>
-        <w:t xml:space="preserve"> =&gt; modifico la dirección y el </w:t>
-      </w:r>
-      <w:r>
-        <w:rPr>
-          <w:lang w:val="es-ES"/>
-        </w:rPr>
-        <w:t>número</w:t>
-      </w:r>
-      <w:r>
-        <w:rPr>
-          <w:lang w:val="es-ES"/>
-        </w:rPr>
-        <w:t xml:space="preserve"> de datos</w:t>
-      </w:r>
-    </w:p>
-    <w:p>
-      <w:pPr>
-        <w:spacing w:line="240" w:lineRule="auto"/>
-        <w:jc w:val="both"/>
-        <w:rPr>
-          <w:lang w:val="es-ES"/>
-        </w:rPr>
-      </w:pPr>
-      <w:r>
-        <w:t>Pyload</w:t>
-      </w:r>
-      <w:r>
-        <w:t xml:space="preserve"> = </w:t>
-      </w:r>
-      <w:r>
-        <w:t>tramaTiempo</w:t>
-      </w:r>
-    </w:p>
-    <w:p>
-      <w:pPr>
-        <w:spacing w:line="240" w:lineRule="auto"/>
-        <w:jc w:val="both"/>
-        <w:rPr>
-          <w:lang w:val="es-ES"/>
-        </w:rPr>
-      </w:pPr>
-    </w:p>
-    <w:p>
-      <w:pPr>
-        <w:jc w:val="both"/>
-        <w:rPr>
-          <w:b/>
-          <w:bCs/>
-        </w:rPr>
-      </w:pPr>
-    </w:p>
-    <w:p>
-      <w:pPr>
-        <w:jc w:val="both"/>
-        <w:rPr>
-          <w:b/>
-          <w:bCs/>
-          <w:lang w:val="es-ES"/>
-        </w:rPr>
-      </w:pPr>
-      <w:r>
-        <w:rPr>
-          <w:b/>
-          <w:bCs/>
-          <w:lang w:val="es-ES"/>
-        </w:rPr>
-        <w:t>Iniciar muestreo</w:t>
-      </w:r>
-      <w:r>
-        <w:rPr>
-          <w:b/>
-          <w:bCs/>
-          <w:lang w:val="es-ES"/>
-        </w:rPr>
-        <w:t xml:space="preserve"> (Función F</w:t>
-      </w:r>
-      <w:r>
-        <w:rPr>
-          <w:b/>
-          <w:bCs/>
-          <w:lang w:val="es-ES"/>
-        </w:rPr>
-        <w:t>2</w:t>
-      </w:r>
-      <w:r>
-        <w:rPr>
-          <w:b/>
-          <w:bCs/>
-          <w:lang w:val="es-ES"/>
-        </w:rPr>
-        <w:t>, Subfunción D1</w:t>
-      </w:r>
-      <w:r>
-        <w:rPr>
-          <w:b/>
-          <w:bCs/>
-          <w:lang w:val="es-ES"/>
-        </w:rPr>
-        <w:t>):</w:t>
+        <w:t>Master envía:</w:t>
       </w:r>
     </w:p>
     <w:p>
@@ -2913,18 +2729,67 @@
       </w:pPr>
       <w:r>
         <w:rPr>
+          <w:lang w:val="es-ES"/>
+        </w:rPr>
+        <w:t>Cabecera</w:t>
+      </w:r>
+      <w:r>
+        <w:rPr>
+          <w:b/>
+          <w:bCs/>
+          <w:lang w:val="es-ES"/>
+        </w:rPr>
+        <w:t xml:space="preserve"> </w:t>
+      </w:r>
+      <w:r>
+        <w:rPr>
+          <w:lang w:val="es-ES"/>
+        </w:rPr>
+        <w:t>= [0x3A, 255, 0xF2, 2]</w:t>
+      </w:r>
+    </w:p>
+    <w:p>
+      <w:pPr>
+        <w:spacing w:line="240" w:lineRule="auto"/>
+        <w:rPr>
+          <w:lang w:val="es-ES"/>
+        </w:rPr>
+      </w:pPr>
+      <w:r>
+        <w:rPr>
+          <w:lang w:val="es-ES"/>
+        </w:rPr>
+        <w:t>Pyload = [Subfunción, sobrescribir1/0]</w:t>
+      </w:r>
+    </w:p>
+    <w:p>
+      <w:pPr>
+        <w:spacing w:line="240" w:lineRule="auto"/>
+        <w:jc w:val="both"/>
+        <w:rPr>
+          <w:lang w:val="es-ES"/>
+        </w:rPr>
+      </w:pPr>
+      <w:r>
+        <w:rPr>
+          <w:lang w:val="es-ES"/>
+        </w:rPr>
+        <w:t>Pyload = [0xD1, 0]   =&gt; sobrescribir = no</w:t>
+      </w:r>
+    </w:p>
+    <w:p>
+      <w:pPr>
+        <w:spacing w:line="240" w:lineRule="auto"/>
+        <w:jc w:val="both"/>
+        <w:rPr>
           <w:b/>
           <w:bCs/>
           <w:i/>
           <w:iCs/>
           <w:lang w:val="es-ES"/>
         </w:rPr>
-        <w:t>Master envía:</w:t>
-      </w:r>
-    </w:p>
-    <w:p>
-      <w:pPr>
-        <w:spacing w:line="240" w:lineRule="auto"/>
+      </w:pPr>
+      <w:r>
         <w:rPr>
           <w:b/>
           <w:bCs/>
@@ -2932,94 +2797,67 @@
           <w:iCs/>
           <w:lang w:val="es-ES"/>
         </w:rPr>
-      </w:pPr>
-      <w:r>
-        <w:rPr>
-          <w:lang w:val="es-ES"/>
-        </w:rPr>
-        <w:t>Cabecera</w:t>
-      </w:r>
-      <w:r>
-        <w:rPr>
-          <w:b/>
-          <w:bCs/>
-          <w:lang w:val="es-ES"/>
-        </w:rPr>
-        <w:t xml:space="preserve"> </w:t>
-      </w:r>
-      <w:r>
-        <w:rPr>
-          <w:lang w:val="es-ES"/>
-        </w:rPr>
-        <w:t xml:space="preserve">= [0x3A, </w:t>
-      </w:r>
-      <w:r>
-        <w:rPr>
-          <w:lang w:val="es-ES"/>
-        </w:rPr>
-        <w:t>255</w:t>
-      </w:r>
-      <w:r>
-        <w:rPr>
-          <w:lang w:val="es-ES"/>
-        </w:rPr>
-        <w:t xml:space="preserve">, 0xF2, </w:t>
-      </w:r>
-      <w:r>
-        <w:rPr>
-          <w:lang w:val="es-ES"/>
-        </w:rPr>
-        <w:t>2</w:t>
-      </w:r>
-      <w:r>
-        <w:rPr>
-          <w:lang w:val="es-ES"/>
-        </w:rPr>
-        <w:t>]</w:t>
-      </w:r>
-    </w:p>
-    <w:p>
-      <w:pPr>
-        <w:spacing w:line="240" w:lineRule="auto"/>
-        <w:rPr>
-          <w:lang w:val="es-ES"/>
-        </w:rPr>
-      </w:pPr>
-      <w:r>
-        <w:rPr>
-          <w:lang w:val="es-ES"/>
-        </w:rPr>
-        <w:t>Pyload = [Subfunción</w:t>
-      </w:r>
-      <w:r>
-        <w:rPr>
-          <w:lang w:val="es-ES"/>
-        </w:rPr>
-        <w:t>, sobrescribir1/0</w:t>
-      </w:r>
-      <w:r>
-        <w:rPr>
-          <w:lang w:val="es-ES"/>
-        </w:rPr>
-        <w:t>]</w:t>
-      </w:r>
-    </w:p>
-    <w:p>
-      <w:pPr>
-        <w:spacing w:line="240" w:lineRule="auto"/>
-        <w:jc w:val="both"/>
-      </w:pPr>
-      <w:r>
-        <w:t>Pyload = [0xD</w:t>
-      </w:r>
-      <w:r>
-        <w:t>1, 0</w:t>
-      </w:r>
-      <w:r>
-        <w:t>]</w:t>
-      </w:r>
-      <w:r>
-        <w:t xml:space="preserve">   =&gt; sobrescribir = no</w:t>
+        <w:t>Nodo procesa:</w:t>
+      </w:r>
+    </w:p>
+    <w:p>
+      <w:pPr>
+        <w:spacing w:line="240" w:lineRule="auto"/>
+        <w:jc w:val="both"/>
+        <w:rPr>
+          <w:lang w:val="es-ES"/>
+        </w:rPr>
+      </w:pPr>
+      <w:r>
+        <w:rPr>
+          <w:lang w:val="es-ES"/>
+        </w:rPr>
+        <w:t>tramaCabeceraRS485 = [0x3A, 255, 0xF2, 2]</w:t>
+      </w:r>
+    </w:p>
+    <w:p>
+      <w:pPr>
+        <w:spacing w:line="240" w:lineRule="auto"/>
+        <w:jc w:val="both"/>
+        <w:rPr>
+          <w:lang w:val="es-ES"/>
+        </w:rPr>
+      </w:pPr>
+      <w:r>
+        <w:rPr>
+          <w:lang w:val="es-ES"/>
+        </w:rPr>
+        <w:t xml:space="preserve">tramaPyloadRS485 = [0xD1 0] </w:t>
+      </w:r>
+    </w:p>
+    <w:p>
+      <w:pPr>
+        <w:spacing w:line="240" w:lineRule="auto"/>
+        <w:jc w:val="both"/>
+        <w:rPr>
+          <w:lang w:val="es-ES"/>
+        </w:rPr>
+      </w:pPr>
+      <w:r>
+        <w:rPr>
+          <w:lang w:val="es-ES"/>
+        </w:rPr>
+        <w:t xml:space="preserve">función = tramaCabeceraRS485[2] </w:t>
+      </w:r>
+    </w:p>
+    <w:p>
+      <w:pPr>
+        <w:spacing w:line="240" w:lineRule="auto"/>
+        <w:jc w:val="both"/>
+        <w:rPr>
+          <w:lang w:val="es-ES"/>
+        </w:rPr>
+      </w:pPr>
+      <w:r>
+        <w:rPr>
+          <w:lang w:val="es-ES"/>
+        </w:rPr>
+        <w:t>subfunción = tramaPyloadRS485[0]</w:t>
       </w:r>
     </w:p>
     <w:p>
@@ -3042,145 +2880,71 @@
           <w:iCs/>
           <w:lang w:val="es-ES"/>
         </w:rPr>
-        <w:t>Nodo procesa:</w:t>
-      </w:r>
-    </w:p>
-    <w:p>
-      <w:pPr>
-        <w:spacing w:line="240" w:lineRule="auto"/>
-        <w:jc w:val="both"/>
-        <w:rPr>
-          <w:lang w:val="es-ES"/>
-        </w:rPr>
-      </w:pPr>
-      <w:r>
-        <w:rPr>
-          <w:lang w:val="es-ES"/>
-        </w:rPr>
-        <w:t xml:space="preserve">tramaCabeceraRS485 = [0x3A, </w:t>
-      </w:r>
-      <w:r>
-        <w:rPr>
-          <w:lang w:val="es-ES"/>
-        </w:rPr>
-        <w:t>255</w:t>
-      </w:r>
-      <w:r>
-        <w:rPr>
-          <w:lang w:val="es-ES"/>
-        </w:rPr>
-        <w:t>, 0xF</w:t>
-      </w:r>
-      <w:r>
-        <w:rPr>
+        <w:t>Nodo responde:</w:t>
+      </w:r>
+    </w:p>
+    <w:p>
+      <w:pPr>
+        <w:spacing w:line="240" w:lineRule="auto"/>
+        <w:jc w:val="both"/>
+        <w:rPr>
+          <w:lang w:val="es-ES"/>
+        </w:rPr>
+      </w:pPr>
+      <w:r>
+        <w:rPr>
+          <w:lang w:val="es-ES"/>
+        </w:rPr>
+        <w:t>**Nada por ahora</w:t>
+      </w:r>
+    </w:p>
+    <w:p>
+      <w:pPr>
+        <w:jc w:val="both"/>
+        <w:rPr>
+          <w:b/>
+          <w:bCs/>
+          <w:lang w:val="es-ES"/>
+        </w:rPr>
+      </w:pPr>
+    </w:p>
+    <w:p>
+      <w:pPr>
+        <w:jc w:val="both"/>
+        <w:rPr>
+          <w:b/>
+          <w:bCs/>
+          <w:lang w:val="es-ES"/>
+        </w:rPr>
+      </w:pPr>
+      <w:r>
+        <w:rPr>
+          <w:b/>
+          <w:bCs/>
+          <w:lang w:val="es-ES"/>
+        </w:rPr>
+        <w:t>Detener muestreo (Función F</w:t>
+      </w:r>
+      <w:r>
+        <w:rPr>
+          <w:b/>
+          <w:bCs/>
           <w:lang w:val="es-ES"/>
         </w:rPr>
         <w:t>2</w:t>
       </w:r>
       <w:r>
         <w:rPr>
-          <w:lang w:val="es-ES"/>
-        </w:rPr>
-        <w:t xml:space="preserve">, </w:t>
-      </w:r>
-      <w:r>
-        <w:rPr>
-          <w:lang w:val="es-ES"/>
-        </w:rPr>
-        <w:t>2</w:t>
-      </w:r>
-      <w:r>
-        <w:rPr>
-          <w:lang w:val="es-ES"/>
-        </w:rPr>
-        <w:t>]</w:t>
-      </w:r>
-    </w:p>
-    <w:p>
-      <w:pPr>
-        <w:spacing w:line="240" w:lineRule="auto"/>
-        <w:jc w:val="both"/>
-        <w:rPr>
-          <w:lang w:val="es-ES"/>
-        </w:rPr>
-      </w:pPr>
-      <w:r>
-        <w:rPr>
-          <w:lang w:val="es-ES"/>
-        </w:rPr>
-        <w:t>tramaPyloadRS485 = [0xD</w:t>
-      </w:r>
-      <w:r>
-        <w:rPr>
-          <w:lang w:val="es-ES"/>
-        </w:rPr>
-        <w:t>1 0</w:t>
-      </w:r>
-      <w:r>
-        <w:rPr>
-          <w:lang w:val="es-ES"/>
-        </w:rPr>
-        <w:t xml:space="preserve">] </w:t>
-      </w:r>
-    </w:p>
-    <w:p>
-      <w:pPr>
-        <w:spacing w:line="240" w:lineRule="auto"/>
-        <w:jc w:val="both"/>
-        <w:rPr>
-          <w:lang w:val="es-ES"/>
-        </w:rPr>
-      </w:pPr>
-      <w:r>
-        <w:rPr>
-          <w:lang w:val="es-ES"/>
-        </w:rPr>
-        <w:t xml:space="preserve">función = </w:t>
-      </w:r>
-      <w:r>
-        <w:rPr>
-          <w:lang w:val="es-ES"/>
-        </w:rPr>
-        <w:t>tramaCabeceraRS485</w:t>
-      </w:r>
-      <w:r>
-        <w:rPr>
-          <w:lang w:val="es-ES"/>
-        </w:rPr>
-        <w:t xml:space="preserve">[2] </w:t>
-      </w:r>
-    </w:p>
-    <w:p>
-      <w:pPr>
-        <w:spacing w:line="240" w:lineRule="auto"/>
-        <w:jc w:val="both"/>
-        <w:rPr>
-          <w:lang w:val="es-ES"/>
-        </w:rPr>
-      </w:pPr>
-      <w:r>
-        <w:rPr>
-          <w:lang w:val="es-ES"/>
-        </w:rPr>
-        <w:t xml:space="preserve">subfunción = </w:t>
-      </w:r>
-      <w:r>
-        <w:rPr>
-          <w:lang w:val="es-ES"/>
-        </w:rPr>
-        <w:t>tramaPyloadRS485</w:t>
-      </w:r>
-      <w:r>
-        <w:rPr>
-          <w:lang w:val="es-ES"/>
-        </w:rPr>
-        <w:t>[0]</w:t>
-      </w:r>
-    </w:p>
-    <w:p>
-      <w:pPr>
-        <w:spacing w:line="240" w:lineRule="auto"/>
-        <w:jc w:val="both"/>
+          <w:b/>
+          <w:bCs/>
+          <w:lang w:val="es-ES"/>
+        </w:rPr>
+        <w:t>, Subfunción D2):</w:t>
+      </w:r>
+    </w:p>
+    <w:p>
+      <w:pPr>
+        <w:spacing w:line="240" w:lineRule="auto"/>
         <w:rPr>
           <w:b/>
           <w:bCs/>
@@ -3197,9 +2961,12 @@
           <w:iCs/>
           <w:lang w:val="es-ES"/>
         </w:rPr>
-        <w:t xml:space="preserve">Nodo </w:t>
-      </w:r>
-      <w:r>
+        <w:t>Master envía:</w:t>
+      </w:r>
+    </w:p>
+    <w:p>
+      <w:pPr>
+        <w:spacing w:line="240" w:lineRule="auto"/>
         <w:rPr>
           <w:b/>
           <w:bCs/>
@@ -3207,9 +2974,73 @@
           <w:iCs/>
           <w:lang w:val="es-ES"/>
         </w:rPr>
-        <w:t>responde</w:t>
-      </w:r>
-      <w:r>
+      </w:pPr>
+      <w:r>
+        <w:rPr>
+          <w:lang w:val="es-ES"/>
+        </w:rPr>
+        <w:t>Cabecera</w:t>
+      </w:r>
+      <w:r>
+        <w:rPr>
+          <w:b/>
+          <w:bCs/>
+          <w:lang w:val="es-ES"/>
+        </w:rPr>
+        <w:t xml:space="preserve"> </w:t>
+      </w:r>
+      <w:r>
+        <w:rPr>
+          <w:lang w:val="es-ES"/>
+        </w:rPr>
+        <w:t>= [0x3A, 255, 0xF2, 1]</w:t>
+      </w:r>
+    </w:p>
+    <w:p>
+      <w:pPr>
+        <w:spacing w:line="240" w:lineRule="auto"/>
+        <w:rPr>
+          <w:lang w:val="es-ES"/>
+        </w:rPr>
+      </w:pPr>
+      <w:r>
+        <w:rPr>
+          <w:lang w:val="es-ES"/>
+        </w:rPr>
+        <w:t>Pyload = [Subfunción]</w:t>
+      </w:r>
+    </w:p>
+    <w:p>
+      <w:pPr>
+        <w:spacing w:line="240" w:lineRule="auto"/>
+        <w:jc w:val="both"/>
+        <w:rPr>
+          <w:lang w:val="es-ES"/>
+        </w:rPr>
+      </w:pPr>
+      <w:r>
+        <w:rPr>
+          <w:lang w:val="es-ES"/>
+        </w:rPr>
+        <w:t>Pyload = [0xD</w:t>
+      </w:r>
+      <w:r>
+        <w:rPr>
+          <w:lang w:val="es-ES"/>
+        </w:rPr>
+        <w:t>2</w:t>
+      </w:r>
+      <w:r>
+        <w:rPr>
+          <w:lang w:val="es-ES"/>
+        </w:rPr>
+        <w:t xml:space="preserve">] </w:t>
+      </w:r>
+    </w:p>
+    <w:p>
+      <w:pPr>
+        <w:spacing w:line="240" w:lineRule="auto"/>
+        <w:jc w:val="both"/>
         <w:rPr>
           <w:b/>
           <w:bCs/>
@@ -3217,87 +3048,12 @@
           <w:iCs/>
           <w:lang w:val="es-ES"/>
         </w:rPr>
-        <w:t>:</w:t>
-      </w:r>
-    </w:p>
-    <w:p>
-      <w:pPr>
-        <w:spacing w:line="240" w:lineRule="auto"/>
-        <w:jc w:val="both"/>
-        <w:rPr>
-          <w:lang w:val="es-ES"/>
-        </w:rPr>
-      </w:pPr>
-      <w:r>
-        <w:rPr>
-          <w:lang w:val="es-ES"/>
-        </w:rPr>
-        <w:t>**Nada por ahora</w:t>
-      </w:r>
-    </w:p>
-    <w:p>
-      <w:pPr>
-        <w:jc w:val="both"/>
-        <w:rPr>
-          <w:b/>
-          <w:bCs/>
-          <w:lang w:val="es-ES"/>
-        </w:rPr>
-      </w:pPr>
-    </w:p>
-    <w:p>
-      <w:pPr>
-        <w:jc w:val="both"/>
-        <w:rPr>
-          <w:b/>
-          <w:bCs/>
-          <w:lang w:val="es-ES"/>
-        </w:rPr>
-      </w:pPr>
-      <w:r>
-        <w:rPr>
-          <w:b/>
-          <w:bCs/>
-          <w:lang w:val="es-ES"/>
-        </w:rPr>
-        <w:t>Detener muestreo</w:t>
-      </w:r>
-      <w:r>
-        <w:rPr>
-          <w:b/>
-          <w:bCs/>
-          <w:lang w:val="es-ES"/>
-        </w:rPr>
-        <w:t xml:space="preserve"> (Función F</w:t>
-      </w:r>
-      <w:r>
-        <w:rPr>
-          <w:b/>
-          <w:bCs/>
-          <w:lang w:val="es-ES"/>
-        </w:rPr>
-        <w:t>2</w:t>
-      </w:r>
-      <w:r>
-        <w:rPr>
-          <w:b/>
-          <w:bCs/>
-          <w:lang w:val="es-ES"/>
-        </w:rPr>
-        <w:t>, Subfunción D2</w:t>
-      </w:r>
-      <w:r>
-        <w:rPr>
-          <w:b/>
-          <w:bCs/>
-          <w:lang w:val="es-ES"/>
-        </w:rPr>
-        <w:t>):</w:t>
-      </w:r>
-    </w:p>
-    <w:p>
-      <w:pPr>
-        <w:spacing w:line="240" w:lineRule="auto"/>
+      </w:pPr>
+    </w:p>
+    <w:p>
+      <w:pPr>
+        <w:spacing w:line="240" w:lineRule="auto"/>
+        <w:jc w:val="both"/>
         <w:rPr>
           <w:b/>
           <w:bCs/>
@@ -3314,12 +3070,97 @@
           <w:iCs/>
           <w:lang w:val="es-ES"/>
         </w:rPr>
-        <w:t>Master envía:</w:t>
-      </w:r>
-    </w:p>
-    <w:p>
-      <w:pPr>
-        <w:spacing w:line="240" w:lineRule="auto"/>
+        <w:t>Nodo procesa:</w:t>
+      </w:r>
+    </w:p>
+    <w:p>
+      <w:pPr>
+        <w:spacing w:line="240" w:lineRule="auto"/>
+        <w:jc w:val="both"/>
+        <w:rPr>
+          <w:lang w:val="es-ES"/>
+        </w:rPr>
+      </w:pPr>
+      <w:r>
+        <w:rPr>
+          <w:lang w:val="es-ES"/>
+        </w:rPr>
+        <w:t xml:space="preserve">tramaCabeceraRS485 = [0x3A, 255, 0xF2, </w:t>
+      </w:r>
+      <w:r>
+        <w:rPr>
+          <w:lang w:val="es-ES"/>
+        </w:rPr>
+        <w:t>1</w:t>
+      </w:r>
+      <w:r>
+        <w:rPr>
+          <w:lang w:val="es-ES"/>
+        </w:rPr>
+        <w:t>]</w:t>
+      </w:r>
+    </w:p>
+    <w:p>
+      <w:pPr>
+        <w:spacing w:line="240" w:lineRule="auto"/>
+        <w:jc w:val="both"/>
+        <w:rPr>
+          <w:lang w:val="es-ES"/>
+        </w:rPr>
+      </w:pPr>
+      <w:r>
+        <w:rPr>
+          <w:lang w:val="es-ES"/>
+        </w:rPr>
+        <w:t>tramaPyloadRS485 = [0xD</w:t>
+      </w:r>
+      <w:r>
+        <w:rPr>
+          <w:lang w:val="es-ES"/>
+        </w:rPr>
+        <w:t>2</w:t>
+      </w:r>
+      <w:r>
+        <w:rPr>
+          <w:lang w:val="es-ES"/>
+        </w:rPr>
+        <w:t xml:space="preserve">] </w:t>
+      </w:r>
+    </w:p>
+    <w:p>
+      <w:pPr>
+        <w:spacing w:line="240" w:lineRule="auto"/>
+        <w:jc w:val="both"/>
+        <w:rPr>
+          <w:lang w:val="es-ES"/>
+        </w:rPr>
+      </w:pPr>
+      <w:r>
+        <w:rPr>
+          <w:lang w:val="es-ES"/>
+        </w:rPr>
+        <w:t xml:space="preserve">función = tramaCabeceraRS485[2] </w:t>
+      </w:r>
+    </w:p>
+    <w:p>
+      <w:pPr>
+        <w:spacing w:line="240" w:lineRule="auto"/>
+        <w:jc w:val="both"/>
+        <w:rPr>
+          <w:lang w:val="es-ES"/>
+        </w:rPr>
+      </w:pPr>
+      <w:r>
+        <w:rPr>
+          <w:lang w:val="es-ES"/>
+        </w:rPr>
+        <w:t>subfunción = tramaPyloadRS485[0]</w:t>
+      </w:r>
+    </w:p>
+    <w:p>
+      <w:pPr>
+        <w:spacing w:line="240" w:lineRule="auto"/>
+        <w:jc w:val="both"/>
         <w:rPr>
           <w:b/>
           <w:bCs/>
@@ -3330,97 +3171,184 @@
       </w:pPr>
       <w:r>
         <w:rPr>
-          <w:lang w:val="es-ES"/>
-        </w:rPr>
-        <w:t>Cabecera</w:t>
-      </w:r>
-      <w:r>
-        <w:rPr>
-          <w:b/>
-          <w:bCs/>
-          <w:lang w:val="es-ES"/>
-        </w:rPr>
-        <w:t xml:space="preserve"> </w:t>
-      </w:r>
-      <w:r>
-        <w:rPr>
-          <w:lang w:val="es-ES"/>
-        </w:rPr>
-        <w:t xml:space="preserve">= [0x3A, </w:t>
-      </w:r>
-      <w:r>
-        <w:rPr>
-          <w:lang w:val="es-ES"/>
-        </w:rPr>
-        <w:t>255</w:t>
-      </w:r>
-      <w:r>
-        <w:rPr>
-          <w:lang w:val="es-ES"/>
-        </w:rPr>
-        <w:t xml:space="preserve">, 0xF2, </w:t>
-      </w:r>
-      <w:r>
-        <w:rPr>
-          <w:lang w:val="es-ES"/>
-        </w:rPr>
-        <w:t>1</w:t>
-      </w:r>
-      <w:r>
-        <w:rPr>
-          <w:lang w:val="es-ES"/>
-        </w:rPr>
-        <w:t>]</w:t>
-      </w:r>
-    </w:p>
-    <w:p>
-      <w:pPr>
-        <w:spacing w:line="240" w:lineRule="auto"/>
-        <w:rPr>
-          <w:lang w:val="es-ES"/>
-        </w:rPr>
-      </w:pPr>
-      <w:r>
-        <w:rPr>
-          <w:lang w:val="es-ES"/>
-        </w:rPr>
-        <w:t>Pyload = [Subfunción]</w:t>
-      </w:r>
-    </w:p>
-    <w:p>
-      <w:pPr>
-        <w:spacing w:line="240" w:lineRule="auto"/>
-        <w:jc w:val="both"/>
-      </w:pPr>
-      <w:r>
-        <w:t>Pyload = [0xD</w:t>
-      </w:r>
-      <w:r>
-        <w:t>2</w:t>
-      </w:r>
-      <w:r>
-        <w:t>]</w:t>
-      </w:r>
-      <w:r>
-        <w:t xml:space="preserve"> </w:t>
-      </w:r>
-    </w:p>
-    <w:p>
-      <w:pPr>
-        <w:spacing w:line="240" w:lineRule="auto"/>
-        <w:jc w:val="both"/>
-        <w:rPr>
           <w:b/>
           <w:bCs/>
           <w:i/>
           <w:iCs/>
           <w:lang w:val="es-ES"/>
         </w:rPr>
-      </w:pPr>
-    </w:p>
-    <w:p>
-      <w:pPr>
-        <w:spacing w:line="240" w:lineRule="auto"/>
+        <w:t>Nodo responde:</w:t>
+      </w:r>
+    </w:p>
+    <w:p>
+      <w:pPr>
+        <w:spacing w:line="240" w:lineRule="auto"/>
+        <w:jc w:val="both"/>
+        <w:rPr>
+          <w:lang w:val="es-ES"/>
+        </w:rPr>
+      </w:pPr>
+      <w:r>
+        <w:rPr>
+          <w:lang w:val="es-ES"/>
+        </w:rPr>
+        <w:t>**Nada por ahora</w:t>
+      </w:r>
+    </w:p>
+    <w:p>
+      <w:pPr>
+        <w:jc w:val="both"/>
+        <w:rPr>
+          <w:b/>
+          <w:bCs/>
+          <w:lang w:val="es-ES"/>
+        </w:rPr>
+      </w:pPr>
+    </w:p>
+    <w:p>
+      <w:pPr>
+        <w:jc w:val="both"/>
+        <w:rPr>
+          <w:b/>
+          <w:bCs/>
+          <w:lang w:val="es-ES"/>
+        </w:rPr>
+      </w:pPr>
+      <w:r>
+        <w:rPr>
+          <w:b/>
+          <w:bCs/>
+          <w:lang w:val="es-ES"/>
+        </w:rPr>
+        <w:t>Inspeccionar sector</w:t>
+      </w:r>
+      <w:r>
+        <w:rPr>
+          <w:b/>
+          <w:bCs/>
+          <w:lang w:val="es-ES"/>
+        </w:rPr>
+        <w:t xml:space="preserve"> </w:t>
+      </w:r>
+      <w:r>
+        <w:rPr>
+          <w:b/>
+          <w:bCs/>
+          <w:lang w:val="es-ES"/>
+        </w:rPr>
+        <w:t>(Función F</w:t>
+      </w:r>
+      <w:r>
+        <w:rPr>
+          <w:b/>
+          <w:bCs/>
+          <w:lang w:val="es-ES"/>
+        </w:rPr>
+        <w:t>3</w:t>
+      </w:r>
+      <w:r>
+        <w:rPr>
+          <w:b/>
+          <w:bCs/>
+          <w:lang w:val="es-ES"/>
+        </w:rPr>
+        <w:t>, Subfunción D</w:t>
+      </w:r>
+      <w:r>
+        <w:rPr>
+          <w:b/>
+          <w:bCs/>
+          <w:lang w:val="es-ES"/>
+        </w:rPr>
+        <w:t>2</w:t>
+      </w:r>
+      <w:r>
+        <w:rPr>
+          <w:b/>
+          <w:bCs/>
+          <w:lang w:val="es-ES"/>
+        </w:rPr>
+        <w:t>)</w:t>
+      </w:r>
+      <w:r>
+        <w:rPr>
+          <w:b/>
+          <w:bCs/>
+          <w:lang w:val="es-ES"/>
+        </w:rPr>
+        <w:t>:</w:t>
+      </w:r>
+    </w:p>
+    <w:p>
+      <w:pPr>
+        <w:jc w:val="both"/>
+        <w:rPr>
+          <w:lang w:val="es-ES"/>
+        </w:rPr>
+      </w:pPr>
+      <w:r>
+        <w:rPr>
+          <w:lang w:val="es-ES"/>
+        </w:rPr>
+        <w:t xml:space="preserve">El Master </w:t>
+      </w:r>
+      <w:r>
+        <w:rPr>
+          <w:lang w:val="es-ES"/>
+        </w:rPr>
+        <w:t>envía</w:t>
+      </w:r>
+      <w:r>
+        <w:rPr>
+          <w:lang w:val="es-ES"/>
+        </w:rPr>
+        <w:t xml:space="preserve"> como parámetro</w:t>
+      </w:r>
+      <w:r>
+        <w:rPr>
+          <w:lang w:val="es-ES"/>
+        </w:rPr>
+        <w:t xml:space="preserve"> la dirección del nodo y</w:t>
+      </w:r>
+      <w:r>
+        <w:rPr>
+          <w:lang w:val="es-ES"/>
+        </w:rPr>
+        <w:t xml:space="preserve"> </w:t>
+      </w:r>
+      <w:r>
+        <w:rPr>
+          <w:lang w:val="es-ES"/>
+        </w:rPr>
+        <w:t>el sector que desea analizar</w:t>
+      </w:r>
+      <w:r>
+        <w:rPr>
+          <w:lang w:val="es-ES"/>
+        </w:rPr>
+        <w:t>.</w:t>
+      </w:r>
+      <w:r>
+        <w:rPr>
+          <w:lang w:val="es-ES"/>
+        </w:rPr>
+        <w:t xml:space="preserve"> </w:t>
+      </w:r>
+      <w:r>
+        <w:rPr>
+          <w:lang w:val="es-ES"/>
+        </w:rPr>
+        <w:t xml:space="preserve">El </w:t>
+      </w:r>
+      <w:r>
+        <w:rPr>
+          <w:lang w:val="es-ES"/>
+        </w:rPr>
+        <w:t>nodo responde con la hora y fecha almacenada en ese sector, o mejor dicho el contenido de la ubicación donde se supone que esta almacena esa información.</w:t>
+      </w:r>
+    </w:p>
+    <w:p>
+      <w:pPr>
         <w:jc w:val="both"/>
         <w:rPr>
           <w:b/>
@@ -3438,40 +3366,27 @@
           <w:iCs/>
           <w:lang w:val="es-ES"/>
         </w:rPr>
-        <w:t>Nodo procesa:</w:t>
-      </w:r>
-    </w:p>
-    <w:p>
-      <w:pPr>
-        <w:spacing w:line="240" w:lineRule="auto"/>
-        <w:jc w:val="both"/>
-        <w:rPr>
-          <w:lang w:val="es-ES"/>
-        </w:rPr>
-      </w:pPr>
-      <w:r>
-        <w:rPr>
-          <w:lang w:val="es-ES"/>
-        </w:rPr>
-        <w:t xml:space="preserve">tramaCabeceraRS485 = [0x3A, </w:t>
-      </w:r>
-      <w:r>
-        <w:rPr>
-          <w:lang w:val="es-ES"/>
-        </w:rPr>
-        <w:t>255</w:t>
-      </w:r>
-      <w:r>
-        <w:rPr>
-          <w:lang w:val="es-ES"/>
-        </w:rPr>
-        <w:t>, 0xF</w:t>
-      </w:r>
-      <w:r>
-        <w:rPr>
-          <w:lang w:val="es-ES"/>
-        </w:rPr>
-        <w:t>2</w:t>
+        <w:t>Master envía:</w:t>
+      </w:r>
+    </w:p>
+    <w:p>
+      <w:pPr>
+        <w:spacing w:line="240" w:lineRule="auto"/>
+        <w:rPr>
+          <w:lang w:val="es-ES"/>
+        </w:rPr>
+      </w:pPr>
+      <w:r>
+        <w:rPr>
+          <w:lang w:val="es-ES"/>
+        </w:rPr>
+        <w:t>Cabecera = [0x3A, 5, 0xF</w:t>
+      </w:r>
+      <w:r>
+        <w:rPr>
+          <w:lang w:val="es-ES"/>
+        </w:rPr>
+        <w:t>3</w:t>
       </w:r>
       <w:r>
         <w:rPr>
@@ -3483,7 +3398,7 @@
         <w:rPr>
           <w:lang w:val="es-ES"/>
         </w:rPr>
-        <w:t>1</w:t>
+        <w:t>5</w:t>
       </w:r>
       <w:r>
         <w:rPr>
@@ -3495,82 +3410,120 @@
     <w:p>
       <w:pPr>
         <w:spacing w:line="240" w:lineRule="auto"/>
-        <w:jc w:val="both"/>
-        <w:rPr>
-          <w:lang w:val="es-ES"/>
-        </w:rPr>
-      </w:pPr>
-      <w:r>
-        <w:rPr>
-          <w:lang w:val="es-ES"/>
-        </w:rPr>
-        <w:t>tramaPyloadRS485 = [0xD</w:t>
-      </w:r>
-      <w:r>
-        <w:rPr>
-          <w:lang w:val="es-ES"/>
-        </w:rPr>
-        <w:t>2</w:t>
-      </w:r>
-      <w:r>
-        <w:rPr>
-          <w:lang w:val="es-ES"/>
-        </w:rPr>
-        <w:t xml:space="preserve">] </w:t>
-      </w:r>
-    </w:p>
-    <w:p>
-      <w:pPr>
-        <w:spacing w:line="240" w:lineRule="auto"/>
-        <w:jc w:val="both"/>
-        <w:rPr>
-          <w:lang w:val="es-ES"/>
-        </w:rPr>
-      </w:pPr>
-      <w:r>
-        <w:rPr>
-          <w:lang w:val="es-ES"/>
-        </w:rPr>
-        <w:t xml:space="preserve">función = </w:t>
-      </w:r>
-      <w:r>
-        <w:rPr>
-          <w:lang w:val="es-ES"/>
-        </w:rPr>
-        <w:t>tramaCabeceraRS485</w:t>
-      </w:r>
-      <w:r>
-        <w:rPr>
-          <w:lang w:val="es-ES"/>
-        </w:rPr>
-        <w:t xml:space="preserve">[2] </w:t>
-      </w:r>
-    </w:p>
-    <w:p>
-      <w:pPr>
-        <w:spacing w:line="240" w:lineRule="auto"/>
-        <w:jc w:val="both"/>
-        <w:rPr>
-          <w:lang w:val="es-ES"/>
-        </w:rPr>
-      </w:pPr>
-      <w:r>
-        <w:rPr>
-          <w:lang w:val="es-ES"/>
-        </w:rPr>
-        <w:t xml:space="preserve">subfunción = </w:t>
-      </w:r>
-      <w:r>
-        <w:rPr>
-          <w:lang w:val="es-ES"/>
-        </w:rPr>
-        <w:t>tramaPyloadRS485</w:t>
-      </w:r>
-      <w:r>
-        <w:rPr>
-          <w:lang w:val="es-ES"/>
-        </w:rPr>
-        <w:t>[0]</w:t>
+        <w:rPr>
+          <w:lang w:val="es-ES"/>
+        </w:rPr>
+      </w:pPr>
+      <w:r>
+        <w:rPr>
+          <w:lang w:val="es-ES"/>
+        </w:rPr>
+        <w:t xml:space="preserve">Pyload = [Subfunción, SMSB, S2, S1, SLSB]    </w:t>
+      </w:r>
+    </w:p>
+    <w:p>
+      <w:pPr>
+        <w:spacing w:line="240" w:lineRule="auto"/>
+        <w:rPr>
+          <w:lang w:val="es-ES"/>
+        </w:rPr>
+      </w:pPr>
+    </w:p>
+    <w:p>
+      <w:pPr>
+        <w:spacing w:line="240" w:lineRule="auto"/>
+        <w:rPr>
+          <w:lang w:val="es-ES"/>
+        </w:rPr>
+      </w:pPr>
+    </w:p>
+    <w:p>
+      <w:pPr>
+        <w:spacing w:line="240" w:lineRule="auto"/>
+        <w:rPr>
+          <w:lang w:val="es-ES"/>
+        </w:rPr>
+      </w:pPr>
+    </w:p>
+    <w:p>
+      <w:pPr>
+        <w:spacing w:line="240" w:lineRule="auto"/>
+        <w:jc w:val="both"/>
+        <w:rPr>
+          <w:lang w:val="es-ES"/>
+        </w:rPr>
+      </w:pPr>
+      <w:r>
+        <w:rPr>
+          <w:lang w:val="es-ES"/>
+        </w:rPr>
+        <w:t>Lectura de 100 segundos del sector 1000:</w:t>
+      </w:r>
+    </w:p>
+    <w:p>
+      <w:pPr>
+        <w:spacing w:line="240" w:lineRule="auto"/>
+        <w:jc w:val="both"/>
+        <w:rPr>
+          <w:lang w:val="es-ES"/>
+        </w:rPr>
+      </w:pPr>
+      <w:r>
+        <w:rPr>
+          <w:lang w:val="es-ES"/>
+        </w:rPr>
+        <w:t>Sector = 1000d = 0x03EB</w:t>
+      </w:r>
+    </w:p>
+    <w:p>
+      <w:pPr>
+        <w:spacing w:line="240" w:lineRule="auto"/>
+        <w:jc w:val="both"/>
+        <w:rPr>
+          <w:lang w:val="es-ES"/>
+        </w:rPr>
+      </w:pPr>
+      <w:r>
+        <w:rPr>
+          <w:lang w:val="es-ES"/>
+        </w:rPr>
+        <w:t>Pyload = [0xD3, 0x0, 0x</w:t>
+      </w:r>
+      <w:r>
+        <w:rPr>
+          <w:lang w:val="es-ES"/>
+        </w:rPr>
+        <w:t>0</w:t>
+      </w:r>
+      <w:r>
+        <w:rPr>
+          <w:lang w:val="es-ES"/>
+        </w:rPr>
+        <w:t>, 0x</w:t>
+      </w:r>
+      <w:r>
+        <w:rPr>
+          <w:lang w:val="es-ES"/>
+        </w:rPr>
+        <w:t>03</w:t>
+      </w:r>
+      <w:r>
+        <w:rPr>
+          <w:lang w:val="es-ES"/>
+        </w:rPr>
+        <w:t>, 0x</w:t>
+      </w:r>
+      <w:r>
+        <w:rPr>
+          <w:lang w:val="es-ES"/>
+        </w:rPr>
+        <w:t>EB</w:t>
+      </w:r>
+      <w:r>
+        <w:rPr>
+          <w:lang w:val="es-ES"/>
+        </w:rPr>
+        <w:t>]</w:t>
       </w:r>
     </w:p>
     <w:p>
@@ -3593,9 +3546,43 @@
           <w:iCs/>
           <w:lang w:val="es-ES"/>
         </w:rPr>
-        <w:t xml:space="preserve">Nodo </w:t>
-      </w:r>
-      <w:r>
+        <w:t>Nodo procesa:</w:t>
+      </w:r>
+    </w:p>
+    <w:p>
+      <w:pPr>
+        <w:spacing w:line="240" w:lineRule="auto"/>
+        <w:jc w:val="both"/>
+        <w:rPr>
+          <w:lang w:val="es-ES"/>
+        </w:rPr>
+      </w:pPr>
+      <w:r>
+        <w:rPr>
+          <w:lang w:val="es-ES"/>
+        </w:rPr>
+        <w:t>tramaCabeceraRS485 = [0x3A, 5, 0xF1, 1]</w:t>
+      </w:r>
+    </w:p>
+    <w:p>
+      <w:pPr>
+        <w:spacing w:line="240" w:lineRule="auto"/>
+        <w:jc w:val="both"/>
+        <w:rPr>
+          <w:lang w:val="es-ES"/>
+        </w:rPr>
+      </w:pPr>
+      <w:r>
+        <w:rPr>
+          <w:lang w:val="es-ES"/>
+        </w:rPr>
+        <w:t>tramaPyloadRS485 = [0xD3, 0x0, 0x0, 0x03, 0xEB]</w:t>
+      </w:r>
+    </w:p>
+    <w:p>
+      <w:pPr>
+        <w:spacing w:line="240" w:lineRule="auto"/>
+        <w:jc w:val="both"/>
         <w:rPr>
           <w:b/>
           <w:bCs/>
@@ -3603,8 +3590,7 @@
           <w:iCs/>
           <w:lang w:val="es-ES"/>
         </w:rPr>
-        <w:t>responde</w:t>
-      </w:r>
+      </w:pPr>
       <w:r>
         <w:rPr>
           <w:b/>
@@ -3613,50 +3599,22 @@
           <w:iCs/>
           <w:lang w:val="es-ES"/>
         </w:rPr>
-        <w:t>:</w:t>
-      </w:r>
-    </w:p>
-    <w:p>
-      <w:pPr>
-        <w:spacing w:line="240" w:lineRule="auto"/>
-        <w:jc w:val="both"/>
-        <w:rPr>
-          <w:lang w:val="es-ES"/>
-        </w:rPr>
-      </w:pPr>
-      <w:r>
-        <w:rPr>
-          <w:lang w:val="es-ES"/>
-        </w:rPr>
-        <w:t>**Nada por ahora</w:t>
-      </w:r>
-    </w:p>
-    <w:p>
-      <w:pPr>
-        <w:jc w:val="both"/>
-        <w:rPr>
-          <w:b/>
-          <w:bCs/>
-          <w:lang w:val="es-ES"/>
-        </w:rPr>
-      </w:pPr>
-    </w:p>
-    <w:p>
-      <w:pPr>
-        <w:jc w:val="both"/>
-        <w:rPr>
-          <w:b/>
-          <w:bCs/>
-          <w:lang w:val="es-ES"/>
-        </w:rPr>
-      </w:pPr>
-      <w:r>
-        <w:rPr>
-          <w:b/>
-          <w:bCs/>
-          <w:lang w:val="es-ES"/>
-        </w:rPr>
-        <w:t>Inspeccionar sector</w:t>
+        <w:t>Nodo responde:</w:t>
+      </w:r>
+    </w:p>
+    <w:p>
+      <w:pPr>
+        <w:spacing w:line="240" w:lineRule="auto"/>
+        <w:jc w:val="both"/>
+        <w:rPr>
+          <w:lang w:val="es-ES"/>
+        </w:rPr>
+      </w:pPr>
+      <w:r>
+        <w:rPr>
+          <w:lang w:val="es-ES"/>
+        </w:rPr>
+        <w:t>Cabecera</w:t>
       </w:r>
       <w:r>
         <w:rPr>
@@ -3668,489 +3626,24 @@
       </w:r>
       <w:r>
         <w:rPr>
-          <w:b/>
-          <w:bCs/>
-          <w:lang w:val="es-ES"/>
-        </w:rPr>
-        <w:t>(Función F</w:t>
-      </w:r>
-      <w:r>
-        <w:rPr>
-          <w:b/>
-          <w:bCs/>
-          <w:lang w:val="es-ES"/>
-        </w:rPr>
-        <w:t>3</w:t>
-      </w:r>
-      <w:r>
-        <w:rPr>
-          <w:b/>
-          <w:bCs/>
-          <w:lang w:val="es-ES"/>
-        </w:rPr>
-        <w:t>, Subfunción D</w:t>
-      </w:r>
-      <w:r>
-        <w:rPr>
-          <w:b/>
-          <w:bCs/>
-          <w:lang w:val="es-ES"/>
-        </w:rPr>
-        <w:t>2</w:t>
-      </w:r>
-      <w:r>
-        <w:rPr>
-          <w:b/>
-          <w:bCs/>
-          <w:lang w:val="es-ES"/>
-        </w:rPr>
-        <w:t>)</w:t>
-      </w:r>
-      <w:r>
-        <w:rPr>
-          <w:b/>
-          <w:bCs/>
-          <w:lang w:val="es-ES"/>
-        </w:rPr>
-        <w:t>:</w:t>
-      </w:r>
-    </w:p>
-    <w:p>
-      <w:pPr>
-        <w:jc w:val="both"/>
-        <w:rPr>
-          <w:lang w:val="es-ES"/>
-        </w:rPr>
-      </w:pPr>
-      <w:r>
-        <w:rPr>
-          <w:lang w:val="es-ES"/>
-        </w:rPr>
-        <w:t xml:space="preserve">El Master </w:t>
-      </w:r>
-      <w:r>
-        <w:rPr>
-          <w:lang w:val="es-ES"/>
-        </w:rPr>
-        <w:t>envía</w:t>
-      </w:r>
-      <w:r>
-        <w:rPr>
-          <w:lang w:val="es-ES"/>
-        </w:rPr>
-        <w:t xml:space="preserve"> como parámetro</w:t>
-      </w:r>
-      <w:r>
-        <w:rPr>
-          <w:lang w:val="es-ES"/>
-        </w:rPr>
-        <w:t xml:space="preserve"> la dirección del nodo y</w:t>
-      </w:r>
-      <w:r>
-        <w:rPr>
-          <w:lang w:val="es-ES"/>
-        </w:rPr>
-        <w:t xml:space="preserve"> </w:t>
-      </w:r>
-      <w:r>
-        <w:rPr>
-          <w:lang w:val="es-ES"/>
-        </w:rPr>
-        <w:t>el sector que desea analizar</w:t>
-      </w:r>
-      <w:r>
-        <w:rPr>
-          <w:lang w:val="es-ES"/>
-        </w:rPr>
-        <w:t>.</w:t>
-      </w:r>
-      <w:r>
-        <w:rPr>
-          <w:lang w:val="es-ES"/>
-        </w:rPr>
-        <w:t xml:space="preserve"> </w:t>
-      </w:r>
-      <w:r>
-        <w:rPr>
-          <w:lang w:val="es-ES"/>
-        </w:rPr>
-        <w:t xml:space="preserve">El </w:t>
-      </w:r>
-      <w:r>
-        <w:rPr>
-          <w:lang w:val="es-ES"/>
-        </w:rPr>
-        <w:t>nodo responde con la hora y fecha almacenada en ese sector, o mejor dicho el contenido de la ubicación donde se supone que esta almacena esa información.</w:t>
-      </w:r>
-    </w:p>
-    <w:p>
-      <w:pPr>
-        <w:jc w:val="both"/>
-        <w:rPr>
-          <w:b/>
-          <w:bCs/>
-          <w:i/>
-          <w:iCs/>
-          <w:lang w:val="es-ES"/>
-        </w:rPr>
-      </w:pPr>
-      <w:r>
-        <w:rPr>
-          <w:b/>
-          <w:bCs/>
-          <w:i/>
-          <w:iCs/>
-          <w:lang w:val="es-ES"/>
-        </w:rPr>
-        <w:t>Master envía:</w:t>
-      </w:r>
-    </w:p>
-    <w:p>
-      <w:pPr>
-        <w:spacing w:line="240" w:lineRule="auto"/>
-      </w:pPr>
-      <w:r>
-        <w:t>Cabecera = [0x3A, 5, 0xF</w:t>
-      </w:r>
-      <w:r>
-        <w:t>3</w:t>
-      </w:r>
-      <w:r>
-        <w:t xml:space="preserve">, </w:t>
-      </w:r>
-      <w:r>
-        <w:t>5</w:t>
-      </w:r>
-      <w:r>
-        <w:t>]</w:t>
-      </w:r>
-    </w:p>
-    <w:p>
-      <w:pPr>
-        <w:spacing w:line="240" w:lineRule="auto"/>
-        <w:rPr>
-          <w:lang w:val="en-US"/>
-        </w:rPr>
-      </w:pPr>
-      <w:r>
-        <w:rPr>
-          <w:lang w:val="en-US"/>
-        </w:rPr>
-        <w:t xml:space="preserve">Pyload = [Subfunción, SMSB, S2, S1, SLSB]    </w:t>
-      </w:r>
-    </w:p>
-    <w:p>
-      <w:pPr>
-        <w:spacing w:line="240" w:lineRule="auto"/>
-        <w:rPr>
-          <w:lang w:val="en-US"/>
-        </w:rPr>
-      </w:pPr>
-    </w:p>
-    <w:p>
-      <w:pPr>
-        <w:spacing w:line="240" w:lineRule="auto"/>
-        <w:rPr>
-          <w:lang w:val="en-US"/>
-        </w:rPr>
-      </w:pPr>
-    </w:p>
-    <w:p>
-      <w:pPr>
-        <w:spacing w:line="240" w:lineRule="auto"/>
-        <w:rPr>
-          <w:lang w:val="en-US"/>
-        </w:rPr>
-      </w:pPr>
-    </w:p>
-    <w:p>
-      <w:pPr>
-        <w:spacing w:line="240" w:lineRule="auto"/>
-        <w:jc w:val="both"/>
-      </w:pPr>
-      <w:r>
-        <w:t>Lectura de 100 segundos del s</w:t>
-      </w:r>
-      <w:r>
-        <w:t>ector 1000:</w:t>
-      </w:r>
-    </w:p>
-    <w:p>
-      <w:pPr>
-        <w:spacing w:line="240" w:lineRule="auto"/>
-        <w:jc w:val="both"/>
-        <w:rPr>
-          <w:lang w:val="en-US"/>
-        </w:rPr>
-      </w:pPr>
-      <w:r>
-        <w:rPr>
-          <w:lang w:val="en-US"/>
-        </w:rPr>
-        <w:t>Sector =</w:t>
-      </w:r>
-      <w:r>
-        <w:rPr>
-          <w:lang w:val="en-US"/>
-        </w:rPr>
-        <w:t xml:space="preserve"> 1000d = 0x03EB</w:t>
-      </w:r>
-    </w:p>
-    <w:p>
-      <w:pPr>
-        <w:spacing w:line="240" w:lineRule="auto"/>
-        <w:jc w:val="both"/>
-        <w:rPr>
-          <w:lang w:val="en-US"/>
-        </w:rPr>
-      </w:pPr>
-      <w:r>
-        <w:rPr>
-          <w:lang w:val="en-US"/>
-        </w:rPr>
-        <w:t>Pyload = [0xD</w:t>
-      </w:r>
-      <w:r>
-        <w:rPr>
-          <w:lang w:val="en-US"/>
-        </w:rPr>
-        <w:t>3</w:t>
-      </w:r>
-      <w:r>
-        <w:rPr>
-          <w:lang w:val="en-US"/>
-        </w:rPr>
-        <w:t>, 0x0, 0x</w:t>
-      </w:r>
-      <w:r>
-        <w:rPr>
-          <w:lang w:val="en-US"/>
-        </w:rPr>
-        <w:t>0</w:t>
-      </w:r>
-      <w:r>
-        <w:rPr>
-          <w:lang w:val="en-US"/>
-        </w:rPr>
-        <w:t>, 0x</w:t>
-      </w:r>
-      <w:r>
-        <w:rPr>
-          <w:lang w:val="en-US"/>
-        </w:rPr>
-        <w:t>03</w:t>
-      </w:r>
-      <w:r>
-        <w:rPr>
-          <w:lang w:val="en-US"/>
-        </w:rPr>
-        <w:t>, 0x</w:t>
-      </w:r>
-      <w:r>
-        <w:rPr>
-          <w:lang w:val="en-US"/>
-        </w:rPr>
-        <w:t>EB</w:t>
-      </w:r>
-      <w:r>
-        <w:rPr>
-          <w:lang w:val="en-US"/>
-        </w:rPr>
-        <w:t>]</w:t>
-      </w:r>
-    </w:p>
-    <w:p>
-      <w:pPr>
-        <w:spacing w:line="240" w:lineRule="auto"/>
-        <w:jc w:val="both"/>
-        <w:rPr>
-          <w:b/>
-          <w:bCs/>
-          <w:i/>
-          <w:iCs/>
-          <w:lang w:val="es-ES"/>
-        </w:rPr>
-      </w:pPr>
-      <w:r>
-        <w:rPr>
-          <w:b/>
-          <w:bCs/>
-          <w:i/>
-          <w:iCs/>
-          <w:lang w:val="es-ES"/>
-        </w:rPr>
-        <w:t>Nodo procesa:</w:t>
-      </w:r>
-    </w:p>
-    <w:p>
-      <w:pPr>
-        <w:spacing w:line="240" w:lineRule="auto"/>
-        <w:jc w:val="both"/>
-        <w:rPr>
-          <w:lang w:val="es-ES"/>
-        </w:rPr>
-      </w:pPr>
-      <w:r>
-        <w:rPr>
-          <w:lang w:val="es-ES"/>
-        </w:rPr>
-        <w:t xml:space="preserve">tramaCabeceraRS485 = [0x3A, </w:t>
-      </w:r>
-      <w:r>
-        <w:rPr>
-          <w:lang w:val="es-ES"/>
-        </w:rPr>
-        <w:t>5</w:t>
-      </w:r>
-      <w:r>
-        <w:rPr>
-          <w:lang w:val="es-ES"/>
-        </w:rPr>
-        <w:t>, 0xF</w:t>
-      </w:r>
-      <w:r>
-        <w:rPr>
-          <w:lang w:val="es-ES"/>
-        </w:rPr>
-        <w:t>1</w:t>
-      </w:r>
-      <w:r>
-        <w:rPr>
-          <w:lang w:val="es-ES"/>
-        </w:rPr>
-        <w:t xml:space="preserve">, </w:t>
-      </w:r>
-      <w:r>
-        <w:rPr>
-          <w:lang w:val="es-ES"/>
-        </w:rPr>
-        <w:t>1</w:t>
-      </w:r>
-      <w:r>
-        <w:rPr>
-          <w:lang w:val="es-ES"/>
-        </w:rPr>
-        <w:t>]</w:t>
-      </w:r>
-    </w:p>
-    <w:p>
-      <w:pPr>
-        <w:spacing w:line="240" w:lineRule="auto"/>
-        <w:jc w:val="both"/>
-        <w:rPr>
-          <w:lang w:val="en-US"/>
-        </w:rPr>
-      </w:pPr>
-      <w:r>
-        <w:rPr>
-          <w:lang w:val="en-US"/>
-        </w:rPr>
-        <w:t>tramaPyloadRS485 = [0xD3, 0x0, 0x0, 0x03, 0xEB]</w:t>
-      </w:r>
-    </w:p>
-    <w:p>
-      <w:pPr>
-        <w:spacing w:line="240" w:lineRule="auto"/>
-        <w:jc w:val="both"/>
-        <w:rPr>
-          <w:b/>
-          <w:bCs/>
-          <w:i/>
-          <w:iCs/>
-          <w:lang w:val="es-ES"/>
-        </w:rPr>
-      </w:pPr>
-      <w:r>
-        <w:rPr>
-          <w:b/>
-          <w:bCs/>
-          <w:i/>
-          <w:iCs/>
-          <w:lang w:val="es-ES"/>
-        </w:rPr>
-        <w:t xml:space="preserve">Nodo </w:t>
-      </w:r>
-      <w:r>
-        <w:rPr>
-          <w:b/>
-          <w:bCs/>
-          <w:i/>
-          <w:iCs/>
-          <w:lang w:val="es-ES"/>
-        </w:rPr>
-        <w:t>responde</w:t>
-      </w:r>
-      <w:r>
-        <w:rPr>
-          <w:b/>
-          <w:bCs/>
-          <w:i/>
-          <w:iCs/>
-          <w:lang w:val="es-ES"/>
-        </w:rPr>
-        <w:t>:</w:t>
-      </w:r>
-    </w:p>
-    <w:p>
-      <w:pPr>
-        <w:spacing w:line="240" w:lineRule="auto"/>
-        <w:jc w:val="both"/>
-        <w:rPr>
-          <w:lang w:val="es-ES"/>
-        </w:rPr>
-      </w:pPr>
-      <w:r>
-        <w:rPr>
-          <w:lang w:val="es-ES"/>
-        </w:rPr>
-        <w:t>Cabecera</w:t>
-      </w:r>
-      <w:r>
-        <w:rPr>
-          <w:b/>
-          <w:bCs/>
-          <w:lang w:val="es-ES"/>
-        </w:rPr>
-        <w:t xml:space="preserve"> </w:t>
-      </w:r>
-      <w:r>
-        <w:rPr>
-          <w:lang w:val="es-ES"/>
-        </w:rPr>
-        <w:t>=</w:t>
-      </w:r>
-      <w:r>
-        <w:rPr>
-          <w:lang w:val="es-ES"/>
-        </w:rPr>
-        <w:t xml:space="preserve"> </w:t>
-      </w:r>
-      <w:r>
-        <w:rPr>
-          <w:lang w:val="es-ES"/>
-        </w:rPr>
-        <w:t xml:space="preserve">tramaCabeceraRS485 </w:t>
-      </w:r>
-      <w:r>
-        <w:rPr>
-          <w:lang w:val="es-ES"/>
-        </w:rPr>
-        <w:t>=&gt; modifico la dirección y el número de datos</w:t>
-      </w:r>
-    </w:p>
-    <w:p>
-      <w:pPr>
-        <w:spacing w:line="240" w:lineRule="auto"/>
-        <w:jc w:val="both"/>
-        <w:rPr>
-          <w:lang w:val="es-ES"/>
-        </w:rPr>
-      </w:pPr>
-      <w:r>
-        <w:t>Pyload</w:t>
-      </w:r>
-      <w:r>
-        <w:t xml:space="preserve"> = datos tiempo sector </w:t>
+          <w:lang w:val="es-ES"/>
+        </w:rPr>
+        <w:t>= tramaCabeceraRS485 =&gt; modifico la dirección y el número de datos</w:t>
+      </w:r>
+    </w:p>
+    <w:p>
+      <w:pPr>
+        <w:spacing w:line="240" w:lineRule="auto"/>
+        <w:jc w:val="both"/>
+        <w:rPr>
+          <w:lang w:val="es-ES"/>
+        </w:rPr>
+      </w:pPr>
+      <w:r>
+        <w:rPr>
+          <w:lang w:val="es-ES"/>
+        </w:rPr>
+        <w:t xml:space="preserve">Pyload = datos tiempo sector </w:t>
       </w:r>
     </w:p>
     <w:p>
@@ -4242,25 +3735,28 @@
         <w:rPr>
           <w:lang w:val="es-ES"/>
         </w:rPr>
+        <w:t>Muestreo</w:t>
+      </w:r>
+    </w:p>
+    <w:p>
+      <w:pPr>
+        <w:spacing w:line="240" w:lineRule="auto"/>
+        <w:jc w:val="both"/>
+        <w:rPr>
+          <w:lang w:val="es-ES"/>
+        </w:rPr>
+      </w:pPr>
+      <w:r>
+        <w:rPr>
+          <w:lang w:val="es-ES"/>
+        </w:rPr>
+        <w:t xml:space="preserve">B3 =&gt; </w:t>
+      </w:r>
+      <w:r>
+        <w:rPr>
+          <w:lang w:val="es-ES"/>
+        </w:rPr>
         <w:t>Lectura de sectores</w:t>
-      </w:r>
-    </w:p>
-    <w:p>
-      <w:pPr>
-        <w:spacing w:line="240" w:lineRule="auto"/>
-        <w:jc w:val="both"/>
-      </w:pPr>
-      <w:r>
-        <w:rPr>
-          <w:lang w:val="es-ES"/>
-        </w:rPr>
-        <w:t>B3 =</w:t>
-      </w:r>
-      <w:r>
-        <w:rPr>
-          <w:lang w:val="en-US"/>
-        </w:rPr>
-        <w:t>&gt; Pruebas</w:t>
       </w:r>
     </w:p>
     <w:p>
@@ -4298,23 +3794,7 @@
           <w:bCs/>
           <w:lang w:val="es-ES"/>
         </w:rPr>
-        <w:t>TiempoSistema(</w:t>
-      </w:r>
-      <w:r>
-        <w:rPr>
-          <w:b/>
-          <w:bCs/>
-          <w:lang w:val="es-ES"/>
-        </w:rPr>
-        <w:t>r</w:t>
-      </w:r>
-      <w:r>
-        <w:rPr>
-          <w:b/>
-          <w:bCs/>
-          <w:lang w:val="es-ES"/>
-        </w:rPr>
-        <w:t>):</w:t>
+        <w:t>TiempoSistema(r):</w:t>
       </w:r>
       <w:r>
         <w:rPr>
@@ -4454,17 +3934,7 @@
           <w:iCs/>
           <w:lang w:val="es-ES"/>
         </w:rPr>
-        <w:t xml:space="preserve">Función: </w:t>
-      </w:r>
-      <w:r>
-        <w:rPr>
-          <w:b/>
-          <w:bCs/>
-          <w:i/>
-          <w:iCs/>
-          <w:lang w:val="es-ES"/>
-        </w:rPr>
-        <w:t xml:space="preserve"> </w:t>
+        <w:t xml:space="preserve">Función:  </w:t>
       </w:r>
       <w:r>
         <w:rPr>
@@ -4513,23 +3983,7 @@
           <w:bCs/>
           <w:lang w:val="es-ES"/>
         </w:rPr>
-        <w:t>LeerTiempoNodo(</w:t>
-      </w:r>
-      <w:r>
-        <w:rPr>
-          <w:b/>
-          <w:bCs/>
-          <w:lang w:val="es-ES"/>
-        </w:rPr>
-        <w:t>255</w:t>
-      </w:r>
-      <w:r>
-        <w:rPr>
-          <w:b/>
-          <w:bCs/>
-          <w:lang w:val="es-ES"/>
-        </w:rPr>
-        <w:t>):</w:t>
+        <w:t>LeerTiempoNodo(255):</w:t>
       </w:r>
       <w:r>
         <w:rPr>
@@ -4657,31 +4111,7 @@
           <w:bCs/>
           <w:lang w:val="es-ES"/>
         </w:rPr>
-        <w:t>Iniciar</w:t>
-      </w:r>
-      <w:r>
-        <w:rPr>
-          <w:b/>
-          <w:bCs/>
-          <w:lang w:val="es-ES"/>
-        </w:rPr>
-        <w:t>Muestreo(</w:t>
-      </w:r>
-      <w:r>
-        <w:rPr>
-          <w:b/>
-          <w:bCs/>
-          <w:lang w:val="es-ES"/>
-        </w:rPr>
-        <w:t>255, 1</w:t>
-      </w:r>
-      <w:r>
-        <w:rPr>
-          <w:b/>
-          <w:bCs/>
-          <w:lang w:val="es-ES"/>
-        </w:rPr>
-        <w:t>):</w:t>
+        <w:t>IniciarMuestreo(255, 1):</w:t>
       </w:r>
       <w:r>
         <w:rPr>
@@ -4773,17 +4203,7 @@
           <w:iCs/>
           <w:lang w:val="es-ES"/>
         </w:rPr>
-        <w:t>Retorna:</w:t>
-      </w:r>
-      <w:r>
-        <w:rPr>
-          <w:b/>
-          <w:bCs/>
-          <w:i/>
-          <w:iCs/>
-          <w:lang w:val="es-ES"/>
-        </w:rPr>
-        <w:t xml:space="preserve"> </w:t>
+        <w:t xml:space="preserve">Retorna: </w:t>
       </w:r>
       <w:r>
         <w:rPr>
@@ -4874,23 +4294,7 @@
           <w:bCs/>
           <w:lang w:val="es-ES"/>
         </w:rPr>
-        <w:t>DetenerMuestreo(</w:t>
-      </w:r>
-      <w:r>
-        <w:rPr>
-          <w:b/>
-          <w:bCs/>
-          <w:lang w:val="es-ES"/>
-        </w:rPr>
-        <w:t>255</w:t>
-      </w:r>
-      <w:r>
-        <w:rPr>
-          <w:b/>
-          <w:bCs/>
-          <w:lang w:val="es-ES"/>
-        </w:rPr>
-        <w:t>):</w:t>
+        <w:t>DetenerMuestreo(255):</w:t>
       </w:r>
       <w:r>
         <w:rPr>
@@ -5044,31 +4448,7 @@
           <w:bCs/>
           <w:lang w:val="es-ES"/>
         </w:rPr>
-        <w:t>** Muestrear</w:t>
-      </w:r>
-      <w:r>
-        <w:rPr>
-          <w:b/>
-          <w:bCs/>
-          <w:lang w:val="es-ES"/>
-        </w:rPr>
-        <w:t>(</w:t>
-      </w:r>
-      <w:r>
-        <w:rPr>
-          <w:b/>
-          <w:bCs/>
-          <w:lang w:val="es-ES"/>
-        </w:rPr>
-        <w:t>255, 1, 1</w:t>
-      </w:r>
-      <w:r>
-        <w:rPr>
-          <w:b/>
-          <w:bCs/>
-          <w:lang w:val="es-ES"/>
-        </w:rPr>
-        <w:t>):</w:t>
+        <w:t>** Muestrear(255, 1, 1):</w:t>
       </w:r>
       <w:r>
         <w:rPr>
@@ -5132,17 +4512,7 @@
           <w:iCs/>
           <w:lang w:val="es-ES"/>
         </w:rPr>
-        <w:t>Retorna:</w:t>
-      </w:r>
-      <w:r>
-        <w:rPr>
-          <w:b/>
-          <w:bCs/>
-          <w:i/>
-          <w:iCs/>
-          <w:lang w:val="es-ES"/>
-        </w:rPr>
-        <w:t xml:space="preserve"> </w:t>
+        <w:t xml:space="preserve">Retorna: </w:t>
       </w:r>
       <w:r>
         <w:rPr>
@@ -5331,36 +4701,7 @@
           <w:bCs/>
           <w:lang w:val="es-ES"/>
         </w:rPr>
-        <w:t>InspeccionarSector</w:t>
-      </w:r>
-      <w:r>
-        <w:rPr>
-          <w:b/>
-          <w:bCs/>
-        </w:rPr>
-        <w:t>(</w:t>
-      </w:r>
-      <w:r>
-        <w:rPr>
-          <w:b/>
-          <w:bCs/>
-        </w:rPr>
-        <w:t xml:space="preserve">255, </w:t>
-      </w:r>
-      <w:r>
-        <w:rPr>
-          <w:b/>
-          <w:bCs/>
-        </w:rPr>
-        <w:t>Sector)</w:t>
-      </w:r>
-      <w:r>
-        <w:rPr>
-          <w:b/>
-          <w:bCs/>
-          <w:lang w:val="es-ES"/>
-        </w:rPr>
-        <w:t>:</w:t>
+        <w:t>InspeccionarSector(255, Sector):</w:t>
       </w:r>
       <w:r>
         <w:rPr>
@@ -5485,23 +4826,7 @@
           <w:bCs/>
           <w:lang w:val="es-ES"/>
         </w:rPr>
-        <w:t>Leer</w:t>
-      </w:r>
-      <w:r>
-        <w:rPr>
-          <w:b/>
-          <w:bCs/>
-          <w:lang w:val="es-ES"/>
-        </w:rPr>
-        <w:t>Aceleracion</w:t>
-      </w:r>
-      <w:r>
-        <w:rPr>
-          <w:b/>
-          <w:bCs/>
-          <w:lang w:val="es-ES"/>
-        </w:rPr>
-        <w:t xml:space="preserve">(id, Sector, periodo): </w:t>
+        <w:t xml:space="preserve">LeerAceleracion(id, Sector, periodo): </w:t>
       </w:r>
       <w:r>
         <w:rPr>
@@ -5630,101 +4955,117 @@
       <w:pPr>
         <w:spacing w:line="240" w:lineRule="auto"/>
         <w:jc w:val="both"/>
-      </w:pPr>
-    </w:p>
-    <w:p>
-      <w:pPr>
-        <w:spacing w:line="240" w:lineRule="auto"/>
-        <w:jc w:val="both"/>
-      </w:pPr>
-    </w:p>
-    <w:p>
-      <w:pPr>
-        <w:jc w:val="both"/>
-        <w:rPr>
-          <w:b/>
-          <w:bCs/>
-        </w:rPr>
-      </w:pPr>
-    </w:p>
-    <w:p>
-      <w:pPr>
-        <w:jc w:val="both"/>
-        <w:rPr>
-          <w:b/>
-          <w:bCs/>
-        </w:rPr>
-      </w:pPr>
-    </w:p>
-    <w:p>
-      <w:pPr>
-        <w:jc w:val="both"/>
-        <w:rPr>
-          <w:b/>
-          <w:bCs/>
-        </w:rPr>
-      </w:pPr>
-    </w:p>
-    <w:p>
-      <w:pPr>
-        <w:jc w:val="both"/>
-        <w:rPr>
-          <w:b/>
-          <w:bCs/>
-        </w:rPr>
-      </w:pPr>
-    </w:p>
-    <w:p>
-      <w:pPr>
-        <w:jc w:val="both"/>
-        <w:rPr>
-          <w:b/>
-          <w:bCs/>
-        </w:rPr>
-      </w:pPr>
-    </w:p>
-    <w:p>
-      <w:pPr>
-        <w:jc w:val="both"/>
-        <w:rPr>
-          <w:b/>
-          <w:bCs/>
-        </w:rPr>
-      </w:pPr>
-    </w:p>
-    <w:p>
-      <w:pPr>
-        <w:jc w:val="both"/>
-        <w:rPr>
-          <w:b/>
-          <w:bCs/>
-        </w:rPr>
-      </w:pPr>
-    </w:p>
-    <w:p>
-      <w:pPr>
-        <w:jc w:val="both"/>
-        <w:rPr>
-          <w:b/>
-          <w:bCs/>
-        </w:rPr>
-      </w:pPr>
-    </w:p>
-    <w:p>
-      <w:pPr>
-        <w:jc w:val="both"/>
-        <w:rPr>
-          <w:b/>
-          <w:bCs/>
-        </w:rPr>
-      </w:pPr>
-    </w:p>
-    <w:p>
-      <w:pPr>
-        <w:jc w:val="both"/>
-        <w:rPr>
-          <w:b/>
-          <w:bCs/>
+        <w:rPr>
+          <w:lang w:val="es-ES"/>
+        </w:rPr>
+      </w:pPr>
+    </w:p>
+    <w:p>
+      <w:pPr>
+        <w:spacing w:line="240" w:lineRule="auto"/>
+        <w:jc w:val="both"/>
+        <w:rPr>
+          <w:lang w:val="es-ES"/>
+        </w:rPr>
+      </w:pPr>
+    </w:p>
+    <w:p>
+      <w:pPr>
+        <w:jc w:val="both"/>
+        <w:rPr>
+          <w:b/>
+          <w:bCs/>
+          <w:lang w:val="es-ES"/>
+        </w:rPr>
+      </w:pPr>
+    </w:p>
+    <w:p>
+      <w:pPr>
+        <w:jc w:val="both"/>
+        <w:rPr>
+          <w:b/>
+          <w:bCs/>
+          <w:lang w:val="es-ES"/>
+        </w:rPr>
+      </w:pPr>
+    </w:p>
+    <w:p>
+      <w:pPr>
+        <w:jc w:val="both"/>
+        <w:rPr>
+          <w:b/>
+          <w:bCs/>
+          <w:lang w:val="es-ES"/>
+        </w:rPr>
+      </w:pPr>
+    </w:p>
+    <w:p>
+      <w:pPr>
+        <w:jc w:val="both"/>
+        <w:rPr>
+          <w:b/>
+          <w:bCs/>
+          <w:lang w:val="es-ES"/>
+        </w:rPr>
+      </w:pPr>
+    </w:p>
+    <w:p>
+      <w:pPr>
+        <w:jc w:val="both"/>
+        <w:rPr>
+          <w:b/>
+          <w:bCs/>
+          <w:lang w:val="es-ES"/>
+        </w:rPr>
+      </w:pPr>
+    </w:p>
+    <w:p>
+      <w:pPr>
+        <w:jc w:val="both"/>
+        <w:rPr>
+          <w:b/>
+          <w:bCs/>
+          <w:lang w:val="es-ES"/>
+        </w:rPr>
+      </w:pPr>
+    </w:p>
+    <w:p>
+      <w:pPr>
+        <w:jc w:val="both"/>
+        <w:rPr>
+          <w:b/>
+          <w:bCs/>
+          <w:lang w:val="es-ES"/>
+        </w:rPr>
+      </w:pPr>
+    </w:p>
+    <w:p>
+      <w:pPr>
+        <w:jc w:val="both"/>
+        <w:rPr>
+          <w:b/>
+          <w:bCs/>
+          <w:lang w:val="es-ES"/>
+        </w:rPr>
+      </w:pPr>
+    </w:p>
+    <w:p>
+      <w:pPr>
+        <w:jc w:val="both"/>
+        <w:rPr>
+          <w:b/>
+          <w:bCs/>
+          <w:lang w:val="es-ES"/>
+        </w:rPr>
+      </w:pPr>
+    </w:p>
+    <w:p>
+      <w:pPr>
+        <w:jc w:val="both"/>
+        <w:rPr>
+          <w:b/>
+          <w:bCs/>
+          <w:lang w:val="es-ES"/>
         </w:rPr>
       </w:pPr>
     </w:p>
@@ -5972,22 +5313,7 @@
         <w:rPr>
           <w:lang w:val="es-ES"/>
         </w:rPr>
-        <w:t>S</w:t>
-      </w:r>
-      <w:r>
-        <w:rPr>
-          <w:lang w:val="es-ES"/>
-        </w:rPr>
-        <w:t xml:space="preserve">incronizar los nodos y garantizar que se están almacenando los datos. </w:t>
-      </w:r>
-      <w:r>
-        <w:rPr>
-          <w:lang w:val="es-ES"/>
-        </w:rPr>
-        <w:t>Esto debo presentar mañana</w:t>
-      </w:r>
-      <w:r>
-        <w:t xml:space="preserve">. La experiencia de lo sucedido con las estaciones de Chanlud, Labrado y la Centro Sur, indican que la memoria de 16Gb puede almacenar hasta 3 meses de datos. </w:t>
+        <w:t xml:space="preserve">Sincronizar los nodos y garantizar que se están almacenando los datos. Esto debo presentar mañana. La experiencia de lo sucedido con las estaciones de Chanlud, Labrado y la Centro Sur, indican que la memoria de 16Gb puede almacenar hasta 3 meses de datos. </w:t>
       </w:r>
     </w:p>
     <w:p>
@@ -6198,232 +5524,509 @@
         <w:rPr>
           <w:lang w:val="es-ES"/>
         </w:rPr>
-        <w:t>Voy a mandar la subfunción como dato de la trama pyload y no como parámetro. Ese fue uno de los problemas. Primero porque cambiar eso significa hacer esa modificación en todos los dispositivos. Segundo porque parece que había problema en enviar el pyload vacío para ciertas funciones, y se tenia que enviar el pyload con un dato cero para solucionarlo lo que es un poco ineficiente.</w:t>
-      </w:r>
-    </w:p>
-    <w:p>
-      <w:pPr>
-        <w:spacing w:line="240" w:lineRule="auto"/>
-        <w:jc w:val="both"/>
-        <w:rPr>
-          <w:lang w:val="es-ES"/>
-        </w:rPr>
-      </w:pPr>
-      <w:r>
-        <w:rPr>
-          <w:lang w:val="es-ES"/>
-        </w:rPr>
-        <w:t>Aunque por otro lado es mas eficiente agregar el parámetro subfunción a la cabecera para organizar bien los datos.</w:t>
-      </w:r>
-    </w:p>
-    <w:p>
-      <w:pPr>
-        <w:spacing w:line="240" w:lineRule="auto"/>
-        <w:jc w:val="both"/>
-        <w:rPr>
-          <w:lang w:val="es-ES"/>
-        </w:rPr>
-      </w:pPr>
-    </w:p>
-    <w:p>
-      <w:pPr>
-        <w:pStyle w:val="Prrafodelista"/>
-        <w:spacing w:line="240" w:lineRule="auto"/>
-        <w:jc w:val="both"/>
-        <w:rPr>
-          <w:lang w:val="es-ES"/>
-        </w:rPr>
-      </w:pPr>
-    </w:p>
-    <w:p>
-      <w:pPr>
-        <w:pStyle w:val="Prrafodelista"/>
-        <w:spacing w:line="240" w:lineRule="auto"/>
-        <w:jc w:val="both"/>
-        <w:rPr>
-          <w:lang w:val="es-ES"/>
-        </w:rPr>
-      </w:pPr>
-    </w:p>
-    <w:p>
-      <w:pPr>
-        <w:pStyle w:val="Prrafodelista"/>
-        <w:spacing w:line="240" w:lineRule="auto"/>
-        <w:jc w:val="both"/>
-        <w:rPr>
-          <w:lang w:val="es-ES"/>
-        </w:rPr>
-      </w:pPr>
-    </w:p>
-    <w:p>
-      <w:pPr>
-        <w:pStyle w:val="Prrafodelista"/>
-        <w:spacing w:line="240" w:lineRule="auto"/>
-        <w:jc w:val="both"/>
-        <w:rPr>
-          <w:lang w:val="es-ES"/>
-        </w:rPr>
-      </w:pPr>
-    </w:p>
-    <w:p>
-      <w:pPr>
-        <w:pStyle w:val="Prrafodelista"/>
-        <w:spacing w:line="240" w:lineRule="auto"/>
-        <w:jc w:val="both"/>
-        <w:rPr>
-          <w:lang w:val="es-ES"/>
-        </w:rPr>
-      </w:pPr>
-    </w:p>
-    <w:p>
-      <w:pPr>
-        <w:pStyle w:val="Prrafodelista"/>
-        <w:spacing w:line="240" w:lineRule="auto"/>
-        <w:jc w:val="both"/>
-        <w:rPr>
-          <w:lang w:val="es-ES"/>
-        </w:rPr>
-      </w:pPr>
-    </w:p>
-    <w:p>
-      <w:pPr>
-        <w:pStyle w:val="Prrafodelista"/>
-        <w:spacing w:line="240" w:lineRule="auto"/>
-        <w:jc w:val="both"/>
-        <w:rPr>
-          <w:lang w:val="es-ES"/>
-        </w:rPr>
-      </w:pPr>
-    </w:p>
-    <w:p>
-      <w:pPr>
-        <w:pStyle w:val="Prrafodelista"/>
-        <w:spacing w:line="240" w:lineRule="auto"/>
-        <w:jc w:val="both"/>
-        <w:rPr>
-          <w:lang w:val="es-ES"/>
-        </w:rPr>
-      </w:pPr>
-    </w:p>
-    <w:p>
-      <w:pPr>
-        <w:pStyle w:val="Prrafodelista"/>
-        <w:spacing w:line="240" w:lineRule="auto"/>
-        <w:jc w:val="both"/>
-        <w:rPr>
-          <w:lang w:val="es-ES"/>
-        </w:rPr>
-      </w:pPr>
-    </w:p>
-    <w:p>
-      <w:pPr>
-        <w:pStyle w:val="Prrafodelista"/>
-        <w:spacing w:line="240" w:lineRule="auto"/>
-        <w:jc w:val="both"/>
-        <w:rPr>
-          <w:lang w:val="es-ES"/>
-        </w:rPr>
-      </w:pPr>
-    </w:p>
-    <w:p>
-      <w:pPr>
-        <w:pStyle w:val="Prrafodelista"/>
-        <w:spacing w:line="240" w:lineRule="auto"/>
-        <w:jc w:val="both"/>
-        <w:rPr>
-          <w:lang w:val="es-ES"/>
-        </w:rPr>
-      </w:pPr>
-    </w:p>
-    <w:p>
-      <w:pPr>
-        <w:pStyle w:val="Prrafodelista"/>
-        <w:spacing w:line="240" w:lineRule="auto"/>
-        <w:jc w:val="both"/>
-        <w:rPr>
-          <w:lang w:val="es-ES"/>
-        </w:rPr>
-      </w:pPr>
-    </w:p>
-    <w:p>
-      <w:pPr>
-        <w:pStyle w:val="Prrafodelista"/>
-        <w:spacing w:line="240" w:lineRule="auto"/>
-        <w:jc w:val="both"/>
-        <w:rPr>
-          <w:lang w:val="es-ES"/>
-        </w:rPr>
-      </w:pPr>
-    </w:p>
-    <w:p>
-      <w:pPr>
-        <w:pStyle w:val="Prrafodelista"/>
-        <w:spacing w:line="240" w:lineRule="auto"/>
-        <w:jc w:val="both"/>
-        <w:rPr>
-          <w:lang w:val="es-ES"/>
-        </w:rPr>
-      </w:pPr>
-    </w:p>
-    <w:p>
-      <w:pPr>
-        <w:pStyle w:val="Prrafodelista"/>
-        <w:spacing w:line="240" w:lineRule="auto"/>
-        <w:jc w:val="both"/>
-        <w:rPr>
-          <w:lang w:val="es-ES"/>
-        </w:rPr>
-      </w:pPr>
-    </w:p>
-    <w:p>
-      <w:pPr>
-        <w:pStyle w:val="Prrafodelista"/>
-        <w:spacing w:line="240" w:lineRule="auto"/>
-        <w:jc w:val="both"/>
-        <w:rPr>
-          <w:lang w:val="es-ES"/>
-        </w:rPr>
-      </w:pPr>
-    </w:p>
-    <w:p>
-      <w:pPr>
-        <w:pStyle w:val="Prrafodelista"/>
-        <w:spacing w:line="240" w:lineRule="auto"/>
-        <w:jc w:val="both"/>
-        <w:rPr>
-          <w:lang w:val="es-ES"/>
-        </w:rPr>
-      </w:pPr>
-    </w:p>
-    <w:p>
-      <w:pPr>
-        <w:jc w:val="both"/>
-        <w:rPr>
-          <w:lang w:val="es-ES"/>
-        </w:rPr>
-      </w:pPr>
-    </w:p>
-    <w:p>
-      <w:pPr>
-        <w:jc w:val="both"/>
-        <w:rPr>
-          <w:b/>
-          <w:bCs/>
-        </w:rPr>
-      </w:pPr>
-    </w:p>
-    <w:p>
-      <w:pPr>
-        <w:jc w:val="both"/>
-        <w:rPr>
-          <w:b/>
-          <w:bCs/>
-        </w:rPr>
-      </w:pPr>
-    </w:p>
-    <w:p>
-      <w:pPr>
-        <w:jc w:val="both"/>
+        <w:t xml:space="preserve">Voy a mandar la subfunción como dato de la trama pyload y no como parámetro. Ese fue uno de los problemas. Primero porque cambiar eso significa hacer esa modificación en todos los dispositivos. Segundo porque parece que había problema en enviar el pyload vacío para ciertas funciones, y se </w:t>
+      </w:r>
+      <w:r>
+        <w:rPr>
+          <w:lang w:val="es-ES"/>
+        </w:rPr>
+        <w:t>tenía</w:t>
+      </w:r>
+      <w:r>
+        <w:rPr>
+          <w:lang w:val="es-ES"/>
+        </w:rPr>
+        <w:t xml:space="preserve"> que enviar el pyload con un dato cero para solucionarlo lo que es un poco ineficiente.</w:t>
+      </w:r>
+    </w:p>
+    <w:p>
+      <w:pPr>
+        <w:spacing w:line="240" w:lineRule="auto"/>
+        <w:jc w:val="both"/>
+        <w:rPr>
+          <w:lang w:val="es-ES"/>
+        </w:rPr>
+      </w:pPr>
+      <w:r>
+        <w:rPr>
+          <w:lang w:val="es-ES"/>
+        </w:rPr>
+        <w:t xml:space="preserve">Aunque por otro lado es </w:t>
+      </w:r>
+      <w:r>
+        <w:rPr>
+          <w:lang w:val="es-ES"/>
+        </w:rPr>
+        <w:t>más</w:t>
+      </w:r>
+      <w:r>
+        <w:rPr>
+          <w:lang w:val="es-ES"/>
+        </w:rPr>
+        <w:t xml:space="preserve"> eficiente agregar el parámetro subfunción a la cabecera para organizar bien los datos.</w:t>
+      </w:r>
+    </w:p>
+    <w:p>
+      <w:pPr>
+        <w:spacing w:line="240" w:lineRule="auto"/>
+        <w:jc w:val="both"/>
+        <w:rPr>
+          <w:lang w:val="es-ES"/>
+        </w:rPr>
+      </w:pPr>
+    </w:p>
+    <w:p>
+      <w:pPr>
+        <w:spacing w:line="240" w:lineRule="auto"/>
+        <w:jc w:val="both"/>
+        <w:rPr>
+          <w:b/>
+          <w:bCs/>
+          <w:lang w:val="es-ES"/>
+        </w:rPr>
+      </w:pPr>
+    </w:p>
+    <w:p>
+      <w:pPr>
+        <w:spacing w:line="240" w:lineRule="auto"/>
+        <w:jc w:val="both"/>
+        <w:rPr>
+          <w:b/>
+          <w:bCs/>
+          <w:lang w:val="es-ES"/>
+        </w:rPr>
+      </w:pPr>
+    </w:p>
+    <w:p>
+      <w:pPr>
+        <w:spacing w:line="240" w:lineRule="auto"/>
+        <w:jc w:val="both"/>
+        <w:rPr>
+          <w:b/>
+          <w:bCs/>
+          <w:lang w:val="es-ES"/>
+        </w:rPr>
+      </w:pPr>
+      <w:r>
+        <w:rPr>
+          <w:b/>
+          <w:bCs/>
+          <w:lang w:val="es-ES"/>
+        </w:rPr>
+        <w:lastRenderedPageBreak/>
+        <w:t>Lectura de datos de aceleración</w:t>
+      </w:r>
+    </w:p>
+    <w:p>
+      <w:pPr>
+        <w:spacing w:line="240" w:lineRule="auto"/>
+        <w:jc w:val="both"/>
+        <w:rPr>
+          <w:lang w:val="es-ES"/>
+        </w:rPr>
+      </w:pPr>
+      <w:r>
+        <w:rPr>
+          <w:lang w:val="es-ES"/>
+        </w:rPr>
+        <w:t xml:space="preserve">Hasta ahora los programas que he hecho han sido para que el master trasmita los mensajes de forma transparente entre la RPi y lo nodos. No </w:t>
+      </w:r>
+      <w:r>
+        <w:rPr>
+          <w:lang w:val="es-ES"/>
+        </w:rPr>
+        <w:t>sé</w:t>
+      </w:r>
+      <w:r>
+        <w:rPr>
+          <w:lang w:val="es-ES"/>
+        </w:rPr>
+        <w:t xml:space="preserve"> si en el caso de la lectura de datos de aceleración tengo que hacer lo mismo. Tengo dos opciones:</w:t>
+      </w:r>
+    </w:p>
+    <w:p>
+      <w:pPr>
+        <w:pStyle w:val="Prrafodelista"/>
+        <w:numPr>
+          <w:ilvl w:val="0"/>
+          <w:numId w:val="13"/>
+        </w:numPr>
+        <w:spacing w:line="240" w:lineRule="auto"/>
+        <w:jc w:val="both"/>
+        <w:rPr>
+          <w:lang w:val="es-ES"/>
+        </w:rPr>
+      </w:pPr>
+      <w:r>
+        <w:rPr>
+          <w:lang w:val="es-ES"/>
+        </w:rPr>
+        <w:t>El Master recupera la lectura de los sectores. Agrupa la información en un solo vector de 2500 muestras y lo envía a la RPi.</w:t>
+      </w:r>
+    </w:p>
+    <w:p>
+      <w:pPr>
+        <w:pStyle w:val="Prrafodelista"/>
+        <w:numPr>
+          <w:ilvl w:val="0"/>
+          <w:numId w:val="13"/>
+        </w:numPr>
+        <w:spacing w:line="240" w:lineRule="auto"/>
+        <w:jc w:val="both"/>
+        <w:rPr>
+          <w:lang w:val="es-ES"/>
+        </w:rPr>
+      </w:pPr>
+      <w:r>
+        <w:rPr>
+          <w:lang w:val="es-ES"/>
+        </w:rPr>
+        <w:t>El Master traspasa los mensajes de forma directa. La Rpi los recibe y se encarga de ordenar los datos en un solo vector para luego guardarlo.</w:t>
+      </w:r>
+    </w:p>
+    <w:p>
+      <w:pPr>
+        <w:spacing w:line="240" w:lineRule="auto"/>
+        <w:jc w:val="both"/>
+        <w:rPr>
+          <w:lang w:val="es-ES"/>
+        </w:rPr>
+      </w:pPr>
+      <w:r>
+        <w:rPr>
+          <w:lang w:val="es-ES"/>
+        </w:rPr>
+        <w:t xml:space="preserve">Creo que la mejor </w:t>
+      </w:r>
+      <w:r>
+        <w:rPr>
+          <w:lang w:val="es-ES"/>
+        </w:rPr>
+        <w:t xml:space="preserve">opción es la segunda </w:t>
+      </w:r>
+      <w:r>
+        <w:rPr>
+          <w:lang w:val="es-ES"/>
+        </w:rPr>
+        <w:t>porque</w:t>
+      </w:r>
+      <w:r>
+        <w:rPr>
+          <w:lang w:val="es-ES"/>
+        </w:rPr>
+        <w:t xml:space="preserve"> siempre es mejor reducir la carga de trabajo en los microcontroladores.</w:t>
+      </w:r>
+    </w:p>
+    <w:p>
+      <w:pPr>
+        <w:spacing w:line="240" w:lineRule="auto"/>
+        <w:jc w:val="both"/>
+        <w:rPr>
+          <w:lang w:val="es-ES"/>
+        </w:rPr>
+      </w:pPr>
+      <w:r>
+        <w:rPr>
+          <w:lang w:val="es-ES"/>
+        </w:rPr>
+        <w:t xml:space="preserve">Lo que si estoy seguro es de </w:t>
+      </w:r>
+      <w:r>
+        <w:rPr>
+          <w:lang w:val="es-ES"/>
+        </w:rPr>
+        <w:t>utilizar el mismo formato de datos para poder usar todos los programas que ya tengo hecho para el sistema de registro continuo.</w:t>
+      </w:r>
+    </w:p>
+    <w:p>
+      <w:pPr>
+        <w:spacing w:line="240" w:lineRule="auto"/>
+        <w:jc w:val="both"/>
+        <w:rPr>
+          <w:lang w:val="es-ES"/>
+        </w:rPr>
+      </w:pPr>
+      <w:r>
+        <w:rPr>
+          <w:lang w:val="es-ES"/>
+        </w:rPr>
+        <w:t xml:space="preserve">Hay </w:t>
+      </w:r>
+      <w:r>
+        <w:rPr>
+          <w:lang w:val="es-ES"/>
+        </w:rPr>
+        <w:t xml:space="preserve">más </w:t>
+      </w:r>
+      <w:r>
+        <w:rPr>
+          <w:lang w:val="es-ES"/>
+        </w:rPr>
+        <w:t>opcion</w:t>
+      </w:r>
+      <w:r>
+        <w:rPr>
+          <w:lang w:val="es-ES"/>
+        </w:rPr>
+        <w:t>es</w:t>
+      </w:r>
+      <w:r>
+        <w:rPr>
+          <w:lang w:val="es-ES"/>
+        </w:rPr>
+        <w:t>:</w:t>
+      </w:r>
+    </w:p>
+    <w:p>
+      <w:pPr>
+        <w:pStyle w:val="Prrafodelista"/>
+        <w:numPr>
+          <w:ilvl w:val="0"/>
+          <w:numId w:val="13"/>
+        </w:numPr>
+        <w:spacing w:line="240" w:lineRule="auto"/>
+        <w:jc w:val="both"/>
+        <w:rPr>
+          <w:lang w:val="es-ES"/>
+        </w:rPr>
+      </w:pPr>
+      <w:r>
+        <w:rPr>
+          <w:lang w:val="es-ES"/>
+        </w:rPr>
+        <w:t>El nodo recibe el número del sector que se requiere leer. Lee 5 sectores a partir de esa dirección. Los almacena en una sola trama de 2506 bytes y lo envía a la RPi. La Rpi recibe la trama, imprime la fecha y vuelve a hacer otra petición al nodo apuntando al sector 5 veces mayor. La RPi envía una petición por cada segundo que requiere. La longitud de la trama de respuesta es de 25007 bytes: 1 byte de subfunción, 2500 bytes de datos y 6 bytes de tiempo.</w:t>
+      </w:r>
+    </w:p>
+    <w:p>
+      <w:pPr>
+        <w:pStyle w:val="Prrafodelista"/>
+        <w:numPr>
+          <w:ilvl w:val="0"/>
+          <w:numId w:val="13"/>
+        </w:numPr>
+        <w:spacing w:line="240" w:lineRule="auto"/>
+        <w:jc w:val="both"/>
+        <w:rPr>
+          <w:lang w:val="es-ES"/>
+        </w:rPr>
+      </w:pPr>
+      <w:r>
+        <w:rPr>
+          <w:lang w:val="es-ES"/>
+        </w:rPr>
+        <w:t>La RPi hace una petición por cada sector</w:t>
+      </w:r>
+      <w:r>
+        <w:rPr>
+          <w:lang w:val="es-ES"/>
+        </w:rPr>
+        <w:t>. Cada trama de respuesta tiene 513 bytes: 1 byte de subfunción, 512 bytes de datos. Recibe el primer sector e imprime la fecha. Recibe los 4 sectores restantes, los une una sola trama de datos y los guarda en el archivo binario. Ventajas: Más control del flujo de datos, compatible con lo que he venido haciendo hasta ahora. Desventajas: Mucho trafico de datos entre los dispositivos, más demorado.</w:t>
+      </w:r>
+    </w:p>
+    <w:p>
+      <w:pPr>
+        <w:pStyle w:val="Prrafodelista"/>
+        <w:spacing w:line="240" w:lineRule="auto"/>
+        <w:jc w:val="both"/>
+        <w:rPr>
+          <w:lang w:val="es-ES"/>
+        </w:rPr>
+      </w:pPr>
+    </w:p>
+    <w:p>
+      <w:pPr>
+        <w:pStyle w:val="Prrafodelista"/>
+        <w:spacing w:line="240" w:lineRule="auto"/>
+        <w:jc w:val="both"/>
+        <w:rPr>
+          <w:lang w:val="es-ES"/>
+        </w:rPr>
+      </w:pPr>
+    </w:p>
+    <w:p>
+      <w:pPr>
+        <w:pStyle w:val="Prrafodelista"/>
+        <w:spacing w:line="240" w:lineRule="auto"/>
+        <w:jc w:val="both"/>
+        <w:rPr>
+          <w:lang w:val="es-ES"/>
+        </w:rPr>
+      </w:pPr>
+    </w:p>
+    <w:p>
+      <w:pPr>
+        <w:pStyle w:val="Prrafodelista"/>
+        <w:spacing w:line="240" w:lineRule="auto"/>
+        <w:jc w:val="both"/>
+        <w:rPr>
+          <w:lang w:val="es-ES"/>
+        </w:rPr>
+      </w:pPr>
+    </w:p>
+    <w:p>
+      <w:pPr>
+        <w:pStyle w:val="Prrafodelista"/>
+        <w:spacing w:line="240" w:lineRule="auto"/>
+        <w:jc w:val="both"/>
+        <w:rPr>
+          <w:lang w:val="es-ES"/>
+        </w:rPr>
+      </w:pPr>
+    </w:p>
+    <w:p>
+      <w:pPr>
+        <w:pStyle w:val="Prrafodelista"/>
+        <w:spacing w:line="240" w:lineRule="auto"/>
+        <w:jc w:val="both"/>
+        <w:rPr>
+          <w:lang w:val="es-ES"/>
+        </w:rPr>
+      </w:pPr>
+    </w:p>
+    <w:p>
+      <w:pPr>
+        <w:pStyle w:val="Prrafodelista"/>
+        <w:spacing w:line="240" w:lineRule="auto"/>
+        <w:jc w:val="both"/>
+        <w:rPr>
+          <w:lang w:val="es-ES"/>
+        </w:rPr>
+      </w:pPr>
+    </w:p>
+    <w:p>
+      <w:pPr>
+        <w:pStyle w:val="Prrafodelista"/>
+        <w:spacing w:line="240" w:lineRule="auto"/>
+        <w:jc w:val="both"/>
+        <w:rPr>
+          <w:lang w:val="es-ES"/>
+        </w:rPr>
+      </w:pPr>
+    </w:p>
+    <w:p>
+      <w:pPr>
+        <w:pStyle w:val="Prrafodelista"/>
+        <w:spacing w:line="240" w:lineRule="auto"/>
+        <w:jc w:val="both"/>
+        <w:rPr>
+          <w:lang w:val="es-ES"/>
+        </w:rPr>
+      </w:pPr>
+    </w:p>
+    <w:p>
+      <w:pPr>
+        <w:pStyle w:val="Prrafodelista"/>
+        <w:spacing w:line="240" w:lineRule="auto"/>
+        <w:jc w:val="both"/>
+        <w:rPr>
+          <w:lang w:val="es-ES"/>
+        </w:rPr>
+      </w:pPr>
+    </w:p>
+    <w:p>
+      <w:pPr>
+        <w:pStyle w:val="Prrafodelista"/>
+        <w:spacing w:line="240" w:lineRule="auto"/>
+        <w:jc w:val="both"/>
+        <w:rPr>
+          <w:lang w:val="es-ES"/>
+        </w:rPr>
+      </w:pPr>
+    </w:p>
+    <w:p>
+      <w:pPr>
+        <w:pStyle w:val="Prrafodelista"/>
+        <w:spacing w:line="240" w:lineRule="auto"/>
+        <w:jc w:val="both"/>
+        <w:rPr>
+          <w:lang w:val="es-ES"/>
+        </w:rPr>
+      </w:pPr>
+    </w:p>
+    <w:p>
+      <w:pPr>
+        <w:pStyle w:val="Prrafodelista"/>
+        <w:spacing w:line="240" w:lineRule="auto"/>
+        <w:jc w:val="both"/>
+        <w:rPr>
+          <w:lang w:val="es-ES"/>
+        </w:rPr>
+      </w:pPr>
+    </w:p>
+    <w:p>
+      <w:pPr>
+        <w:pStyle w:val="Prrafodelista"/>
+        <w:spacing w:line="240" w:lineRule="auto"/>
+        <w:jc w:val="both"/>
+        <w:rPr>
+          <w:lang w:val="es-ES"/>
+        </w:rPr>
+      </w:pPr>
+    </w:p>
+    <w:p>
+      <w:pPr>
+        <w:pStyle w:val="Prrafodelista"/>
+        <w:spacing w:line="240" w:lineRule="auto"/>
+        <w:jc w:val="both"/>
+        <w:rPr>
+          <w:lang w:val="es-ES"/>
+        </w:rPr>
+      </w:pPr>
+    </w:p>
+    <w:p>
+      <w:pPr>
+        <w:pStyle w:val="Prrafodelista"/>
+        <w:spacing w:line="240" w:lineRule="auto"/>
+        <w:jc w:val="both"/>
+        <w:rPr>
+          <w:lang w:val="es-ES"/>
+        </w:rPr>
+      </w:pPr>
+    </w:p>
+    <w:p>
+      <w:pPr>
+        <w:pStyle w:val="Prrafodelista"/>
+        <w:spacing w:line="240" w:lineRule="auto"/>
+        <w:jc w:val="both"/>
+        <w:rPr>
+          <w:lang w:val="es-ES"/>
+        </w:rPr>
+      </w:pPr>
+    </w:p>
+    <w:p>
+      <w:pPr>
+        <w:jc w:val="both"/>
+        <w:rPr>
+          <w:lang w:val="es-ES"/>
+        </w:rPr>
+      </w:pPr>
+    </w:p>
+    <w:p>
+      <w:pPr>
+        <w:jc w:val="both"/>
+        <w:rPr>
+          <w:b/>
+          <w:bCs/>
+          <w:lang w:val="es-ES"/>
+        </w:rPr>
+      </w:pPr>
+    </w:p>
+    <w:p>
+      <w:pPr>
+        <w:jc w:val="both"/>
+        <w:rPr>
+          <w:b/>
+          <w:bCs/>
+          <w:lang w:val="es-ES"/>
+        </w:rPr>
+      </w:pPr>
+    </w:p>
+    <w:p>
+      <w:pPr>
+        <w:jc w:val="both"/>
+        <w:rPr>
+          <w:lang w:val="es-ES"/>
+        </w:rPr>
       </w:pPr>
     </w:p>
     <w:sectPr>
@@ -6552,6 +6155,95 @@
     </w:lvl>
   </w:abstractNum>
   <w:abstractNum w:abstractNumId="1" w15:restartNumberingAfterBreak="0">
+    <w:nsid w:val="112443AE"/>
+    <w:multiLevelType w:val="hybridMultilevel"/>
+    <w:tmpl w:val="B2A61D02"/>
+    <w:lvl w:ilvl="0" w:tplc="300A000F">
+      <w:start w:val="1"/>
+      <w:numFmt w:val="decimal"/>
+      <w:lvlText w:val="%1."/>
+      <w:lvlJc w:val="left"/>
+      <w:pPr>
+        <w:ind w:left="720" w:hanging="360"/>
+      </w:pPr>
+      <w:rPr>
+        <w:rFonts w:hint="default"/>
+      </w:rPr>
+    </w:lvl>
+    <w:lvl w:ilvl="1" w:tplc="300A0019" w:tentative="1">
+      <w:start w:val="1"/>
+      <w:numFmt w:val="lowerLetter"/>
+      <w:lvlText w:val="%2."/>
+      <w:lvlJc w:val="left"/>
+      <w:pPr>
+        <w:ind w:left="1440" w:hanging="360"/>
+      </w:pPr>
+    </w:lvl>
+    <w:lvl w:ilvl="2" w:tplc="300A001B" w:tentative="1">
+      <w:start w:val="1"/>
+      <w:numFmt w:val="lowerRoman"/>
+      <w:lvlText w:val="%3."/>
+      <w:lvlJc w:val="right"/>
+      <w:pPr>
+        <w:ind w:left="2160" w:hanging="180"/>
+      </w:pPr>
+    </w:lvl>
+    <w:lvl w:ilvl="3" w:tplc="300A000F" w:tentative="1">
+      <w:start w:val="1"/>
+      <w:numFmt w:val="decimal"/>
+      <w:lvlText w:val="%4."/>
+      <w:lvlJc w:val="left"/>
+      <w:pPr>
+        <w:ind w:left="2880" w:hanging="360"/>
+      </w:pPr>
+    </w:lvl>
+    <w:lvl w:ilvl="4" w:tplc="300A0019" w:tentative="1">
+      <w:start w:val="1"/>
+      <w:numFmt w:val="lowerLetter"/>
+      <w:lvlText w:val="%5."/>
+      <w:lvlJc w:val="left"/>
+      <w:pPr>
+        <w:ind w:left="3600" w:hanging="360"/>
+      </w:pPr>
+    </w:lvl>
+    <w:lvl w:ilvl="5" w:tplc="300A001B" w:tentative="1">
+      <w:start w:val="1"/>
+      <w:numFmt w:val="lowerRoman"/>
+      <w:lvlText w:val="%6."/>
+      <w:lvlJc w:val="right"/>
+      <w:pPr>
+        <w:ind w:left="4320" w:hanging="180"/>
+      </w:pPr>
+    </w:lvl>
+    <w:lvl w:ilvl="6" w:tplc="300A000F" w:tentative="1">
+      <w:start w:val="1"/>
+      <w:numFmt w:val="decimal"/>
+      <w:lvlText w:val="%7."/>
+      <w:lvlJc w:val="left"/>
+      <w:pPr>
+        <w:ind w:left="5040" w:hanging="360"/>
+      </w:pPr>
+    </w:lvl>
+    <w:lvl w:ilvl="7" w:tplc="300A0019" w:tentative="1">
+      <w:start w:val="1"/>
+      <w:numFmt w:val="lowerLetter"/>
+      <w:lvlText w:val="%8."/>
+      <w:lvlJc w:val="left"/>
+      <w:pPr>
+        <w:ind w:left="5760" w:hanging="360"/>
+      </w:pPr>
+    </w:lvl>
+    <w:lvl w:ilvl="8" w:tplc="300A001B" w:tentative="1">
+      <w:start w:val="1"/>
+      <w:numFmt w:val="lowerRoman"/>
+      <w:lvlText w:val="%9."/>
+      <w:lvlJc w:val="right"/>
+      <w:pPr>
+        <w:ind w:left="6480" w:hanging="180"/>
+      </w:pPr>
+    </w:lvl>
+  </w:abstractNum>
+  <w:abstractNum w:abstractNumId="2" w15:restartNumberingAfterBreak="0">
     <w:nsid w:val="297D6D18"/>
     <w:multiLevelType w:val="hybridMultilevel"/>
     <w:tmpl w:val="F51499A2"/>
@@ -6663,7 +6355,7 @@
       </w:rPr>
     </w:lvl>
   </w:abstractNum>
-  <w:abstractNum w:abstractNumId="2" w15:restartNumberingAfterBreak="0">
+  <w:abstractNum w:abstractNumId="3" w15:restartNumberingAfterBreak="0">
     <w:nsid w:val="2C2B3741"/>
     <w:multiLevelType w:val="multilevel"/>
     <w:tmpl w:val="E98C4D1C"/>
@@ -6788,7 +6480,7 @@
       </w:rPr>
     </w:lvl>
   </w:abstractNum>
-  <w:abstractNum w:abstractNumId="3" w15:restartNumberingAfterBreak="0">
+  <w:abstractNum w:abstractNumId="4" w15:restartNumberingAfterBreak="0">
     <w:nsid w:val="30DE6623"/>
     <w:multiLevelType w:val="multilevel"/>
     <w:tmpl w:val="5B86A08C"/>
@@ -6917,7 +6609,7 @@
       </w:rPr>
     </w:lvl>
   </w:abstractNum>
-  <w:abstractNum w:abstractNumId="4" w15:restartNumberingAfterBreak="0">
+  <w:abstractNum w:abstractNumId="5" w15:restartNumberingAfterBreak="0">
     <w:nsid w:val="41BA45CF"/>
     <w:multiLevelType w:val="multilevel"/>
     <w:tmpl w:val="519649E4"/>
@@ -7040,7 +6732,7 @@
       </w:rPr>
     </w:lvl>
   </w:abstractNum>
-  <w:abstractNum w:abstractNumId="5" w15:restartNumberingAfterBreak="0">
+  <w:abstractNum w:abstractNumId="6" w15:restartNumberingAfterBreak="0">
     <w:nsid w:val="49FE67E2"/>
     <w:multiLevelType w:val="hybridMultilevel"/>
     <w:tmpl w:val="B352CC24"/>
@@ -7130,7 +6822,7 @@
       </w:pPr>
     </w:lvl>
   </w:abstractNum>
-  <w:abstractNum w:abstractNumId="6" w15:restartNumberingAfterBreak="0">
+  <w:abstractNum w:abstractNumId="7" w15:restartNumberingAfterBreak="0">
     <w:nsid w:val="4AB25E21"/>
     <w:multiLevelType w:val="hybridMultilevel"/>
     <w:tmpl w:val="F85ED46A"/>
@@ -7221,7 +6913,7 @@
       </w:pPr>
     </w:lvl>
   </w:abstractNum>
-  <w:abstractNum w:abstractNumId="7" w15:restartNumberingAfterBreak="0">
+  <w:abstractNum w:abstractNumId="8" w15:restartNumberingAfterBreak="0">
     <w:nsid w:val="50D82783"/>
     <w:multiLevelType w:val="hybridMultilevel"/>
     <w:tmpl w:val="990005B6"/>
@@ -7310,7 +7002,7 @@
       </w:pPr>
     </w:lvl>
   </w:abstractNum>
-  <w:abstractNum w:abstractNumId="8" w15:restartNumberingAfterBreak="0">
+  <w:abstractNum w:abstractNumId="9" w15:restartNumberingAfterBreak="0">
     <w:nsid w:val="5143508D"/>
     <w:multiLevelType w:val="hybridMultilevel"/>
     <w:tmpl w:val="2502291A"/>
@@ -7399,7 +7091,7 @@
       </w:pPr>
     </w:lvl>
   </w:abstractNum>
-  <w:abstractNum w:abstractNumId="9" w15:restartNumberingAfterBreak="0">
+  <w:abstractNum w:abstractNumId="10" w15:restartNumberingAfterBreak="0">
     <w:nsid w:val="563B608A"/>
     <w:multiLevelType w:val="hybridMultilevel"/>
     <w:tmpl w:val="A1F47D84"/>
@@ -7512,7 +7204,7 @@
       </w:rPr>
     </w:lvl>
   </w:abstractNum>
-  <w:abstractNum w:abstractNumId="10" w15:restartNumberingAfterBreak="0">
+  <w:abstractNum w:abstractNumId="11" w15:restartNumberingAfterBreak="0">
     <w:nsid w:val="603A6985"/>
     <w:multiLevelType w:val="multilevel"/>
     <w:tmpl w:val="86DAE814"/>
@@ -7635,7 +7327,7 @@
       </w:rPr>
     </w:lvl>
   </w:abstractNum>
-  <w:abstractNum w:abstractNumId="11" w15:restartNumberingAfterBreak="0">
+  <w:abstractNum w:abstractNumId="12" w15:restartNumberingAfterBreak="0">
     <w:nsid w:val="7CAA64AB"/>
     <w:multiLevelType w:val="hybridMultilevel"/>
     <w:tmpl w:val="8CF88992"/>
@@ -7749,40 +7441,43 @@
     </w:lvl>
   </w:abstractNum>
   <w:num w:numId="1">
-    <w:abstractNumId w:val="2"/>
+    <w:abstractNumId w:val="3"/>
   </w:num>
   <w:num w:numId="2">
     <w:abstractNumId w:val="0"/>
   </w:num>
   <w:num w:numId="3">
-    <w:abstractNumId w:val="3"/>
+    <w:abstractNumId w:val="4"/>
   </w:num>
   <w:num w:numId="4">
-    <w:abstractNumId w:val="4"/>
+    <w:abstractNumId w:val="5"/>
   </w:num>
   <w:num w:numId="5">
-    <w:abstractNumId w:val="5"/>
+    <w:abstractNumId w:val="6"/>
   </w:num>
   <w:num w:numId="6">
+    <w:abstractNumId w:val="11"/>
+  </w:num>
+  <w:num w:numId="7">
+    <w:abstractNumId w:val="9"/>
+  </w:num>
+  <w:num w:numId="8">
+    <w:abstractNumId w:val="2"/>
+  </w:num>
+  <w:num w:numId="9">
+    <w:abstractNumId w:val="8"/>
+  </w:num>
+  <w:num w:numId="10">
+    <w:abstractNumId w:val="7"/>
+  </w:num>
+  <w:num w:numId="11">
     <w:abstractNumId w:val="10"/>
   </w:num>
-  <w:num w:numId="7">
-    <w:abstractNumId w:val="8"/>
+  <w:num w:numId="12">
+    <w:abstractNumId w:val="12"/>
   </w:num>
-  <w:num w:numId="8">
+  <w:num w:numId="13">
     <w:abstractNumId w:val="1"/>
-  </w:num>
-  <w:num w:numId="9">
-    <w:abstractNumId w:val="7"/>
-  </w:num>
-  <w:num w:numId="10">
-    <w:abstractNumId w:val="6"/>
-  </w:num>
-  <w:num w:numId="11">
-    <w:abstractNumId w:val="9"/>
-  </w:num>
-  <w:num w:numId="12">
-    <w:abstractNumId w:val="11"/>
   </w:num>
 </w:numbering>
 </file>

</xml_diff>

<commit_message>
Se implemento el software y firmware para recuperar un una trama de datos de aceleracion de un segundo de duracion. Se realizo el test y se comprobo que funciona muy bien.
</commit_message>
<xml_diff>
--- a/Documentacion/Protocolo.docx
+++ b/Documentacion/Protocolo.docx
@@ -2134,30 +2134,30 @@
         <w:spacing w:line="240" w:lineRule="auto"/>
         <w:jc w:val="both"/>
         <w:rPr>
-          <w:lang w:val="es-ES"/>
-        </w:rPr>
-      </w:pPr>
-      <w:r>
-        <w:rPr>
-          <w:lang w:val="es-ES"/>
+          <w:lang w:val="en-US"/>
+        </w:rPr>
+      </w:pPr>
+      <w:r>
+        <w:rPr>
+          <w:lang w:val="en-US"/>
         </w:rPr>
         <w:t>Pyload = [</w:t>
       </w:r>
       <w:r>
         <w:rPr>
-          <w:lang w:val="es-ES"/>
+          <w:lang w:val="en-US"/>
         </w:rPr>
         <w:t>0xD1, 0x20, 0x6</w:t>
       </w:r>
       <w:r>
         <w:rPr>
-          <w:lang w:val="es-ES"/>
+          <w:lang w:val="en-US"/>
         </w:rPr>
         <w:t>, 0x18, 0x15, 0x0, 0x0</w:t>
       </w:r>
       <w:r>
         <w:rPr>
-          <w:lang w:val="es-ES"/>
+          <w:lang w:val="en-US"/>
         </w:rPr>
         <w:t>]</w:t>
       </w:r>
@@ -3411,12 +3411,12 @@
       <w:pPr>
         <w:spacing w:line="240" w:lineRule="auto"/>
         <w:rPr>
-          <w:lang w:val="es-ES"/>
-        </w:rPr>
-      </w:pPr>
-      <w:r>
-        <w:rPr>
-          <w:lang w:val="es-ES"/>
+          <w:lang w:val="en-US"/>
+        </w:rPr>
+      </w:pPr>
+      <w:r>
+        <w:rPr>
+          <w:lang w:val="en-US"/>
         </w:rPr>
         <w:t xml:space="preserve">Pyload = [Subfunción, SMSB, S2, S1, SLSB]    </w:t>
       </w:r>
@@ -3425,23 +3425,23 @@
       <w:pPr>
         <w:spacing w:line="240" w:lineRule="auto"/>
         <w:rPr>
-          <w:lang w:val="es-ES"/>
-        </w:rPr>
-      </w:pPr>
-    </w:p>
-    <w:p>
-      <w:pPr>
-        <w:spacing w:line="240" w:lineRule="auto"/>
-        <w:rPr>
-          <w:lang w:val="es-ES"/>
-        </w:rPr>
-      </w:pPr>
-    </w:p>
-    <w:p>
-      <w:pPr>
-        <w:spacing w:line="240" w:lineRule="auto"/>
-        <w:rPr>
-          <w:lang w:val="es-ES"/>
+          <w:lang w:val="en-US"/>
+        </w:rPr>
+      </w:pPr>
+    </w:p>
+    <w:p>
+      <w:pPr>
+        <w:spacing w:line="240" w:lineRule="auto"/>
+        <w:rPr>
+          <w:lang w:val="en-US"/>
+        </w:rPr>
+      </w:pPr>
+    </w:p>
+    <w:p>
+      <w:pPr>
+        <w:spacing w:line="240" w:lineRule="auto"/>
+        <w:rPr>
+          <w:lang w:val="en-US"/>
         </w:rPr>
       </w:pPr>
     </w:p>
@@ -3465,12 +3465,12 @@
         <w:spacing w:line="240" w:lineRule="auto"/>
         <w:jc w:val="both"/>
         <w:rPr>
-          <w:lang w:val="es-ES"/>
-        </w:rPr>
-      </w:pPr>
-      <w:r>
-        <w:rPr>
-          <w:lang w:val="es-ES"/>
+          <w:lang w:val="en-US"/>
+        </w:rPr>
+      </w:pPr>
+      <w:r>
+        <w:rPr>
+          <w:lang w:val="en-US"/>
         </w:rPr>
         <w:t>Sector = 1000d = 0x03EB</w:t>
       </w:r>
@@ -3480,48 +3480,48 @@
         <w:spacing w:line="240" w:lineRule="auto"/>
         <w:jc w:val="both"/>
         <w:rPr>
-          <w:lang w:val="es-ES"/>
-        </w:rPr>
-      </w:pPr>
-      <w:r>
-        <w:rPr>
-          <w:lang w:val="es-ES"/>
+          <w:lang w:val="en-US"/>
+        </w:rPr>
+      </w:pPr>
+      <w:r>
+        <w:rPr>
+          <w:lang w:val="en-US"/>
         </w:rPr>
         <w:t>Pyload = [0xD3, 0x0, 0x</w:t>
       </w:r>
       <w:r>
         <w:rPr>
-          <w:lang w:val="es-ES"/>
+          <w:lang w:val="en-US"/>
         </w:rPr>
         <w:t>0</w:t>
       </w:r>
       <w:r>
         <w:rPr>
-          <w:lang w:val="es-ES"/>
+          <w:lang w:val="en-US"/>
         </w:rPr>
         <w:t>, 0x</w:t>
       </w:r>
       <w:r>
         <w:rPr>
-          <w:lang w:val="es-ES"/>
+          <w:lang w:val="en-US"/>
         </w:rPr>
         <w:t>03</w:t>
       </w:r>
       <w:r>
         <w:rPr>
-          <w:lang w:val="es-ES"/>
+          <w:lang w:val="en-US"/>
         </w:rPr>
         <w:t>, 0x</w:t>
       </w:r>
       <w:r>
         <w:rPr>
-          <w:lang w:val="es-ES"/>
+          <w:lang w:val="en-US"/>
         </w:rPr>
         <w:t>EB</w:t>
       </w:r>
       <w:r>
         <w:rPr>
-          <w:lang w:val="es-ES"/>
+          <w:lang w:val="en-US"/>
         </w:rPr>
         <w:t>]</w:t>
       </w:r>
@@ -3569,12 +3569,12 @@
         <w:spacing w:line="240" w:lineRule="auto"/>
         <w:jc w:val="both"/>
         <w:rPr>
-          <w:lang w:val="es-ES"/>
-        </w:rPr>
-      </w:pPr>
-      <w:r>
-        <w:rPr>
-          <w:lang w:val="es-ES"/>
+          <w:lang w:val="en-US"/>
+        </w:rPr>
+      </w:pPr>
+      <w:r>
+        <w:rPr>
+          <w:lang w:val="en-US"/>
         </w:rPr>
         <w:t>tramaPyloadRS485 = [0xD3, 0x0, 0x0, 0x03, 0xEB]</w:t>
       </w:r>
@@ -5794,7 +5794,25 @@
         <w:rPr>
           <w:lang w:val="es-ES"/>
         </w:rPr>
-        <w:t>El nodo recibe el número del sector que se requiere leer. Lee 5 sectores a partir de esa dirección. Los almacena en una sola trama de 2506 bytes y lo envía a la RPi. La Rpi recibe la trama, imprime la fecha y vuelve a hacer otra petición al nodo apuntando al sector 5 veces mayor. La RPi envía una petición por cada segundo que requiere. La longitud de la trama de respuesta es de 25007 bytes: 1 byte de subfunción, 2500 bytes de datos y 6 bytes de tiempo.</w:t>
+        <w:t>La RPi hace una petición por cada sector</w:t>
+      </w:r>
+      <w:r>
+        <w:rPr>
+          <w:lang w:val="es-ES"/>
+        </w:rPr>
+        <w:t xml:space="preserve">. Cada trama de respuesta tiene 513 bytes: 1 byte de subfunción, 512 bytes de datos. Recibe el primer sector e imprime la fecha. Recibe los 4 sectores restantes, los une una sola trama de datos y los guarda en el archivo binario. Ventajas: Más control del flujo de datos, compatible con lo que he venido haciendo hasta ahora. Desventajas: Mucho </w:t>
+      </w:r>
+      <w:r>
+        <w:rPr>
+          <w:lang w:val="es-ES"/>
+        </w:rPr>
+        <w:t>tráfico</w:t>
+      </w:r>
+      <w:r>
+        <w:rPr>
+          <w:lang w:val="es-ES"/>
+        </w:rPr>
+        <w:t xml:space="preserve"> de datos entre los dispositivos, más demorado.</w:t>
       </w:r>
     </w:p>
     <w:p>
@@ -5814,54 +5832,208 @@
         <w:rPr>
           <w:lang w:val="es-ES"/>
         </w:rPr>
-        <w:t>La RPi hace una petición por cada sector</w:t>
-      </w:r>
-      <w:r>
-        <w:rPr>
-          <w:lang w:val="es-ES"/>
-        </w:rPr>
-        <w:t>. Cada trama de respuesta tiene 513 bytes: 1 byte de subfunción, 512 bytes de datos. Recibe el primer sector e imprime la fecha. Recibe los 4 sectores restantes, los une una sola trama de datos y los guarda en el archivo binario. Ventajas: Más control del flujo de datos, compatible con lo que he venido haciendo hasta ahora. Desventajas: Mucho trafico de datos entre los dispositivos, más demorado.</w:t>
-      </w:r>
-    </w:p>
-    <w:p>
-      <w:pPr>
-        <w:pStyle w:val="Prrafodelista"/>
-        <w:spacing w:line="240" w:lineRule="auto"/>
-        <w:jc w:val="both"/>
-        <w:rPr>
-          <w:lang w:val="es-ES"/>
-        </w:rPr>
-      </w:pPr>
-    </w:p>
-    <w:p>
-      <w:pPr>
-        <w:pStyle w:val="Prrafodelista"/>
-        <w:spacing w:line="240" w:lineRule="auto"/>
-        <w:jc w:val="both"/>
-        <w:rPr>
-          <w:lang w:val="es-ES"/>
-        </w:rPr>
-      </w:pPr>
-    </w:p>
-    <w:p>
-      <w:pPr>
-        <w:pStyle w:val="Prrafodelista"/>
-        <w:spacing w:line="240" w:lineRule="auto"/>
-        <w:jc w:val="both"/>
-        <w:rPr>
-          <w:lang w:val="es-ES"/>
-        </w:rPr>
-      </w:pPr>
-    </w:p>
-    <w:p>
-      <w:pPr>
-        <w:pStyle w:val="Prrafodelista"/>
-        <w:spacing w:line="240" w:lineRule="auto"/>
-        <w:jc w:val="both"/>
-        <w:rPr>
-          <w:lang w:val="es-ES"/>
-        </w:rPr>
-      </w:pPr>
+        <w:t>El nodo recibe el número del sector que se requiere leer. Lee 5 sectores a partir de esa dirección. Los almacena en una sola trama de 2506 bytes y lo envía a la RPi. La Rpi recibe la trama, imprime la fecha y vuelve a hacer otra petición al nodo apuntando al sector 5 veces mayor. La RPi envía una petición por cada segundo que requiere. La longitud de la trama de respuesta es de 25007 bytes: 1 byte de subfunción, 2500 bytes de datos y 6 bytes de tiempo.</w:t>
+      </w:r>
+    </w:p>
+    <w:p>
+      <w:pPr>
+        <w:spacing w:line="240" w:lineRule="auto"/>
+        <w:jc w:val="both"/>
+        <w:rPr>
+          <w:lang w:val="es-ES"/>
+        </w:rPr>
+      </w:pPr>
+      <w:r>
+        <w:rPr>
+          <w:lang w:val="es-ES"/>
+        </w:rPr>
+        <w:t xml:space="preserve">Después de analizar con el osciloscopio se descubrió que cada lectura de un sector toma alrededor de 7.7ms, 5ms para procesar la petición y 2.7ms para transmitir 512 bytes desde el nodo hasta el master. Con esta información se tiene que transmitir 1seg de datos utilizando las opciones 1-3 </w:t>
+      </w:r>
+      <w:r>
+        <w:rPr>
+          <w:lang w:val="es-ES"/>
+        </w:rPr>
+        <w:t>tomaría</w:t>
+      </w:r>
+      <w:r>
+        <w:rPr>
+          <w:lang w:val="es-ES"/>
+        </w:rPr>
+        <w:t xml:space="preserve"> un mínimo de 38.</w:t>
+      </w:r>
+      <w:r>
+        <w:rPr>
+          <w:lang w:val="es-ES"/>
+        </w:rPr>
+        <w:t>25 ms y 100seg que sería lo máximo esperado tomaría un mínimo de 3.82seg, y digo mínimo por que no estoy considerando el tiempo que se demora en enviar la trama desde el Master hasta la RPi, por lo que el tiempo total puede estar alrededor de 7.65seg por nodo.</w:t>
+      </w:r>
+    </w:p>
+    <w:p>
+      <w:pPr>
+        <w:spacing w:line="240" w:lineRule="auto"/>
+        <w:jc w:val="both"/>
+        <w:rPr>
+          <w:lang w:val="es-ES"/>
+        </w:rPr>
+      </w:pPr>
+      <w:r>
+        <w:rPr>
+          <w:lang w:val="es-ES"/>
+        </w:rPr>
+        <w:t>Voy a proceder a implementar el método utilizando la opción 4 utilizando los siguientes pasos:</w:t>
+      </w:r>
+    </w:p>
+    <w:p>
+      <w:pPr>
+        <w:pStyle w:val="Prrafodelista"/>
+        <w:numPr>
+          <w:ilvl w:val="0"/>
+          <w:numId w:val="14"/>
+        </w:numPr>
+        <w:spacing w:line="240" w:lineRule="auto"/>
+        <w:ind w:left="360"/>
+        <w:jc w:val="both"/>
+        <w:rPr>
+          <w:lang w:val="es-ES"/>
+        </w:rPr>
+      </w:pPr>
+      <w:r>
+        <w:rPr>
+          <w:lang w:val="es-ES"/>
+        </w:rPr>
+        <w:t>La RPi inspecciona el sector deseado</w:t>
+      </w:r>
+      <w:r>
+        <w:rPr>
+          <w:lang w:val="es-ES"/>
+        </w:rPr>
+        <w:t xml:space="preserve">. Si recupera un dato incongruente registra los siguientes 5 sectores hasta encontrar un dato de tiempo valido. </w:t>
+      </w:r>
+      <w:r>
+        <w:rPr>
+          <w:lang w:val="es-ES"/>
+        </w:rPr>
+        <w:t xml:space="preserve">Si recupera un </w:t>
+      </w:r>
+      <w:r>
+        <w:rPr>
+          <w:lang w:val="es-ES"/>
+        </w:rPr>
+        <w:t xml:space="preserve">tiempo </w:t>
+      </w:r>
+      <w:r>
+        <w:rPr>
+          <w:lang w:val="es-ES"/>
+        </w:rPr>
+        <w:t>errónea emite una alerta.</w:t>
+      </w:r>
+      <w:r>
+        <w:rPr>
+          <w:lang w:val="es-ES"/>
+        </w:rPr>
+        <w:t xml:space="preserve"> </w:t>
+      </w:r>
+      <w:r>
+        <w:rPr>
+          <w:lang w:val="es-ES"/>
+        </w:rPr>
+        <w:t xml:space="preserve">Si recupera un </w:t>
+      </w:r>
+      <w:r>
+        <w:rPr>
+          <w:lang w:val="es-ES"/>
+        </w:rPr>
+        <w:t xml:space="preserve">tiempo </w:t>
+      </w:r>
+      <w:r>
+        <w:rPr>
+          <w:lang w:val="es-ES"/>
+        </w:rPr>
+        <w:t xml:space="preserve">aproximado (fijada por el usuario) devuelve el numero del sector. </w:t>
+      </w:r>
+    </w:p>
+    <w:p>
+      <w:pPr>
+        <w:pStyle w:val="Prrafodelista"/>
+        <w:numPr>
+          <w:ilvl w:val="0"/>
+          <w:numId w:val="14"/>
+        </w:numPr>
+        <w:spacing w:line="240" w:lineRule="auto"/>
+        <w:ind w:left="360"/>
+        <w:jc w:val="both"/>
+        <w:rPr>
+          <w:lang w:val="es-ES"/>
+        </w:rPr>
+      </w:pPr>
+      <w:r>
+        <w:rPr>
+          <w:lang w:val="es-ES"/>
+        </w:rPr>
+        <w:t>La RPi utiliza este dato para enviar una solicitud de lectura de aceleración de 1 segundo. La RPi recupera la trama de datos de 2500 bytes (2000 bytes de aceleración + 6 bytes de tiempo). La RPi guarda</w:t>
+      </w:r>
+      <w:r>
+        <w:rPr>
+          <w:lang w:val="es-ES"/>
+        </w:rPr>
+        <w:t xml:space="preserve"> el vector recuperado en un archivo de texto cuyo nombre es el dato del tiempo de este vector.</w:t>
+      </w:r>
+    </w:p>
+    <w:p>
+      <w:pPr>
+        <w:pStyle w:val="Prrafodelista"/>
+        <w:numPr>
+          <w:ilvl w:val="0"/>
+          <w:numId w:val="14"/>
+        </w:numPr>
+        <w:spacing w:line="240" w:lineRule="auto"/>
+        <w:ind w:left="360"/>
+        <w:jc w:val="both"/>
+        <w:rPr>
+          <w:lang w:val="es-ES"/>
+        </w:rPr>
+      </w:pPr>
+      <w:r>
+        <w:rPr>
+          <w:lang w:val="es-ES"/>
+        </w:rPr>
+        <w:t xml:space="preserve">La RPi inspecciona el siguiente sector (5 posiciones más a partir del sector anterior). Si recupera un tiempo valido </w:t>
+      </w:r>
+      <w:r>
+        <w:rPr>
+          <w:lang w:val="es-ES"/>
+        </w:rPr>
+        <w:t>continua con el proceso anterior hasta terminar de recuperar el total de segundos requeridos. Si es un tiempo invalido cierra el archivo y emite una alerta. Un tiempo valido además de ser legible es la continuación del tiempo anterior.</w:t>
+      </w:r>
+    </w:p>
+    <w:p>
+      <w:pPr>
+        <w:pStyle w:val="Prrafodelista"/>
+        <w:spacing w:line="240" w:lineRule="auto"/>
+        <w:ind w:left="360"/>
+        <w:jc w:val="both"/>
+        <w:rPr>
+          <w:lang w:val="es-ES"/>
+        </w:rPr>
+      </w:pPr>
+    </w:p>
+    <w:p>
+      <w:pPr>
+        <w:pStyle w:val="Prrafodelista"/>
+        <w:spacing w:line="240" w:lineRule="auto"/>
+        <w:ind w:left="360"/>
+        <w:jc w:val="both"/>
+        <w:rPr>
+          <w:lang w:val="es-ES"/>
+        </w:rPr>
+      </w:pPr>
+      <w:r>
+        <w:rPr>
+          <w:lang w:val="es-ES"/>
+        </w:rPr>
+        <w:lastRenderedPageBreak/>
+        <w:t xml:space="preserve">** Esto es muy complejo y necesito tiempo para implementarlo bien. Para tener una versión instalable es suficiente con recuperar una trama de un segundo y guardarla.  </w:t>
+      </w:r>
     </w:p>
     <w:p>
       <w:pPr>
@@ -6356,6 +6528,95 @@
     </w:lvl>
   </w:abstractNum>
   <w:abstractNum w:abstractNumId="3" w15:restartNumberingAfterBreak="0">
+    <w:nsid w:val="29EC73D6"/>
+    <w:multiLevelType w:val="hybridMultilevel"/>
+    <w:tmpl w:val="98349970"/>
+    <w:lvl w:ilvl="0" w:tplc="300A000F">
+      <w:start w:val="1"/>
+      <w:numFmt w:val="decimal"/>
+      <w:lvlText w:val="%1."/>
+      <w:lvlJc w:val="left"/>
+      <w:pPr>
+        <w:ind w:left="720" w:hanging="360"/>
+      </w:pPr>
+      <w:rPr>
+        <w:rFonts w:hint="default"/>
+      </w:rPr>
+    </w:lvl>
+    <w:lvl w:ilvl="1" w:tplc="300A0019" w:tentative="1">
+      <w:start w:val="1"/>
+      <w:numFmt w:val="lowerLetter"/>
+      <w:lvlText w:val="%2."/>
+      <w:lvlJc w:val="left"/>
+      <w:pPr>
+        <w:ind w:left="1440" w:hanging="360"/>
+      </w:pPr>
+    </w:lvl>
+    <w:lvl w:ilvl="2" w:tplc="300A001B" w:tentative="1">
+      <w:start w:val="1"/>
+      <w:numFmt w:val="lowerRoman"/>
+      <w:lvlText w:val="%3."/>
+      <w:lvlJc w:val="right"/>
+      <w:pPr>
+        <w:ind w:left="2160" w:hanging="180"/>
+      </w:pPr>
+    </w:lvl>
+    <w:lvl w:ilvl="3" w:tplc="300A000F" w:tentative="1">
+      <w:start w:val="1"/>
+      <w:numFmt w:val="decimal"/>
+      <w:lvlText w:val="%4."/>
+      <w:lvlJc w:val="left"/>
+      <w:pPr>
+        <w:ind w:left="2880" w:hanging="360"/>
+      </w:pPr>
+    </w:lvl>
+    <w:lvl w:ilvl="4" w:tplc="300A0019" w:tentative="1">
+      <w:start w:val="1"/>
+      <w:numFmt w:val="lowerLetter"/>
+      <w:lvlText w:val="%5."/>
+      <w:lvlJc w:val="left"/>
+      <w:pPr>
+        <w:ind w:left="3600" w:hanging="360"/>
+      </w:pPr>
+    </w:lvl>
+    <w:lvl w:ilvl="5" w:tplc="300A001B" w:tentative="1">
+      <w:start w:val="1"/>
+      <w:numFmt w:val="lowerRoman"/>
+      <w:lvlText w:val="%6."/>
+      <w:lvlJc w:val="right"/>
+      <w:pPr>
+        <w:ind w:left="4320" w:hanging="180"/>
+      </w:pPr>
+    </w:lvl>
+    <w:lvl w:ilvl="6" w:tplc="300A000F" w:tentative="1">
+      <w:start w:val="1"/>
+      <w:numFmt w:val="decimal"/>
+      <w:lvlText w:val="%7."/>
+      <w:lvlJc w:val="left"/>
+      <w:pPr>
+        <w:ind w:left="5040" w:hanging="360"/>
+      </w:pPr>
+    </w:lvl>
+    <w:lvl w:ilvl="7" w:tplc="300A0019" w:tentative="1">
+      <w:start w:val="1"/>
+      <w:numFmt w:val="lowerLetter"/>
+      <w:lvlText w:val="%8."/>
+      <w:lvlJc w:val="left"/>
+      <w:pPr>
+        <w:ind w:left="5760" w:hanging="360"/>
+      </w:pPr>
+    </w:lvl>
+    <w:lvl w:ilvl="8" w:tplc="300A001B" w:tentative="1">
+      <w:start w:val="1"/>
+      <w:numFmt w:val="lowerRoman"/>
+      <w:lvlText w:val="%9."/>
+      <w:lvlJc w:val="right"/>
+      <w:pPr>
+        <w:ind w:left="6480" w:hanging="180"/>
+      </w:pPr>
+    </w:lvl>
+  </w:abstractNum>
+  <w:abstractNum w:abstractNumId="4" w15:restartNumberingAfterBreak="0">
     <w:nsid w:val="2C2B3741"/>
     <w:multiLevelType w:val="multilevel"/>
     <w:tmpl w:val="E98C4D1C"/>
@@ -6480,7 +6741,7 @@
       </w:rPr>
     </w:lvl>
   </w:abstractNum>
-  <w:abstractNum w:abstractNumId="4" w15:restartNumberingAfterBreak="0">
+  <w:abstractNum w:abstractNumId="5" w15:restartNumberingAfterBreak="0">
     <w:nsid w:val="30DE6623"/>
     <w:multiLevelType w:val="multilevel"/>
     <w:tmpl w:val="5B86A08C"/>
@@ -6609,7 +6870,7 @@
       </w:rPr>
     </w:lvl>
   </w:abstractNum>
-  <w:abstractNum w:abstractNumId="5" w15:restartNumberingAfterBreak="0">
+  <w:abstractNum w:abstractNumId="6" w15:restartNumberingAfterBreak="0">
     <w:nsid w:val="41BA45CF"/>
     <w:multiLevelType w:val="multilevel"/>
     <w:tmpl w:val="519649E4"/>
@@ -6732,7 +6993,7 @@
       </w:rPr>
     </w:lvl>
   </w:abstractNum>
-  <w:abstractNum w:abstractNumId="6" w15:restartNumberingAfterBreak="0">
+  <w:abstractNum w:abstractNumId="7" w15:restartNumberingAfterBreak="0">
     <w:nsid w:val="49FE67E2"/>
     <w:multiLevelType w:val="hybridMultilevel"/>
     <w:tmpl w:val="B352CC24"/>
@@ -6822,7 +7083,7 @@
       </w:pPr>
     </w:lvl>
   </w:abstractNum>
-  <w:abstractNum w:abstractNumId="7" w15:restartNumberingAfterBreak="0">
+  <w:abstractNum w:abstractNumId="8" w15:restartNumberingAfterBreak="0">
     <w:nsid w:val="4AB25E21"/>
     <w:multiLevelType w:val="hybridMultilevel"/>
     <w:tmpl w:val="F85ED46A"/>
@@ -6913,7 +7174,7 @@
       </w:pPr>
     </w:lvl>
   </w:abstractNum>
-  <w:abstractNum w:abstractNumId="8" w15:restartNumberingAfterBreak="0">
+  <w:abstractNum w:abstractNumId="9" w15:restartNumberingAfterBreak="0">
     <w:nsid w:val="50D82783"/>
     <w:multiLevelType w:val="hybridMultilevel"/>
     <w:tmpl w:val="990005B6"/>
@@ -7002,7 +7263,7 @@
       </w:pPr>
     </w:lvl>
   </w:abstractNum>
-  <w:abstractNum w:abstractNumId="9" w15:restartNumberingAfterBreak="0">
+  <w:abstractNum w:abstractNumId="10" w15:restartNumberingAfterBreak="0">
     <w:nsid w:val="5143508D"/>
     <w:multiLevelType w:val="hybridMultilevel"/>
     <w:tmpl w:val="2502291A"/>
@@ -7091,7 +7352,7 @@
       </w:pPr>
     </w:lvl>
   </w:abstractNum>
-  <w:abstractNum w:abstractNumId="10" w15:restartNumberingAfterBreak="0">
+  <w:abstractNum w:abstractNumId="11" w15:restartNumberingAfterBreak="0">
     <w:nsid w:val="563B608A"/>
     <w:multiLevelType w:val="hybridMultilevel"/>
     <w:tmpl w:val="A1F47D84"/>
@@ -7204,7 +7465,7 @@
       </w:rPr>
     </w:lvl>
   </w:abstractNum>
-  <w:abstractNum w:abstractNumId="11" w15:restartNumberingAfterBreak="0">
+  <w:abstractNum w:abstractNumId="12" w15:restartNumberingAfterBreak="0">
     <w:nsid w:val="603A6985"/>
     <w:multiLevelType w:val="multilevel"/>
     <w:tmpl w:val="86DAE814"/>
@@ -7327,7 +7588,7 @@
       </w:rPr>
     </w:lvl>
   </w:abstractNum>
-  <w:abstractNum w:abstractNumId="12" w15:restartNumberingAfterBreak="0">
+  <w:abstractNum w:abstractNumId="13" w15:restartNumberingAfterBreak="0">
     <w:nsid w:val="7CAA64AB"/>
     <w:multiLevelType w:val="hybridMultilevel"/>
     <w:tmpl w:val="8CF88992"/>
@@ -7441,43 +7702,46 @@
     </w:lvl>
   </w:abstractNum>
   <w:num w:numId="1">
-    <w:abstractNumId w:val="3"/>
+    <w:abstractNumId w:val="4"/>
   </w:num>
   <w:num w:numId="2">
     <w:abstractNumId w:val="0"/>
   </w:num>
   <w:num w:numId="3">
-    <w:abstractNumId w:val="4"/>
+    <w:abstractNumId w:val="5"/>
   </w:num>
   <w:num w:numId="4">
-    <w:abstractNumId w:val="5"/>
+    <w:abstractNumId w:val="6"/>
   </w:num>
   <w:num w:numId="5">
-    <w:abstractNumId w:val="6"/>
+    <w:abstractNumId w:val="7"/>
   </w:num>
   <w:num w:numId="6">
-    <w:abstractNumId w:val="11"/>
+    <w:abstractNumId w:val="12"/>
   </w:num>
   <w:num w:numId="7">
-    <w:abstractNumId w:val="9"/>
+    <w:abstractNumId w:val="10"/>
   </w:num>
   <w:num w:numId="8">
     <w:abstractNumId w:val="2"/>
   </w:num>
   <w:num w:numId="9">
+    <w:abstractNumId w:val="9"/>
+  </w:num>
+  <w:num w:numId="10">
     <w:abstractNumId w:val="8"/>
   </w:num>
-  <w:num w:numId="10">
-    <w:abstractNumId w:val="7"/>
-  </w:num>
   <w:num w:numId="11">
-    <w:abstractNumId w:val="10"/>
+    <w:abstractNumId w:val="11"/>
   </w:num>
   <w:num w:numId="12">
-    <w:abstractNumId w:val="12"/>
+    <w:abstractNumId w:val="13"/>
   </w:num>
   <w:num w:numId="13">
     <w:abstractNumId w:val="1"/>
+  </w:num>
+  <w:num w:numId="14">
+    <w:abstractNumId w:val="3"/>
   </w:num>
 </w:numbering>
 </file>

</xml_diff>

<commit_message>
Se implemento el software que permite guradar las tramas de aceleracion de una determinada duracion en un archivo binario. Tambien se corrigio un problema en la libreria del RTC.
</commit_message>
<xml_diff>
--- a/Documentacion/Protocolo.docx
+++ b/Documentacion/Protocolo.docx
@@ -743,7 +743,21 @@
         <w:rPr>
           <w:lang w:val="es-ES"/>
         </w:rPr>
-        <w:t>Si la respuesta del nodo es que el dato no esta disponible, el Master reenvía la respuesta a la RPi y esta toma la decisión de que hacer (pedir de nuevo la información o pedir la información de otro nodo)</w:t>
+        <w:t xml:space="preserve">Si la respuesta del nodo es que el dato no </w:t>
+      </w:r>
+      <w:proofErr w:type="spellStart"/>
+      <w:r>
+        <w:rPr>
+          <w:lang w:val="es-ES"/>
+        </w:rPr>
+        <w:t>esta</w:t>
+      </w:r>
+      <w:proofErr w:type="spellEnd"/>
+      <w:r>
+        <w:rPr>
+          <w:lang w:val="es-ES"/>
+        </w:rPr>
+        <w:t xml:space="preserve"> disponible, el Master reenvía la respuesta a la RPi y esta toma la decisión de que hacer (pedir de nuevo la información o pedir la información de otro nodo)</w:t>
       </w:r>
     </w:p>
     <w:p>
@@ -761,7 +775,21 @@
         <w:rPr>
           <w:lang w:val="es-ES"/>
         </w:rPr>
-        <w:t>Si la respuesta del nodo es que el dato esta disponible, el Master se prepara para recibir la información del primer sector</w:t>
+        <w:t xml:space="preserve">Si la respuesta del nodo es que el dato </w:t>
+      </w:r>
+      <w:proofErr w:type="spellStart"/>
+      <w:r>
+        <w:rPr>
+          <w:lang w:val="es-ES"/>
+        </w:rPr>
+        <w:t>esta</w:t>
+      </w:r>
+      <w:proofErr w:type="spellEnd"/>
+      <w:r>
+        <w:rPr>
+          <w:lang w:val="es-ES"/>
+        </w:rPr>
+        <w:t xml:space="preserve"> disponible, el Master se prepara para recibir la información del primer sector</w:t>
       </w:r>
       <w:r>
         <w:rPr>
@@ -1080,11 +1108,19 @@
           <w:lang w:val="es-ES"/>
         </w:rPr>
       </w:pPr>
-      <w:r>
-        <w:rPr>
-          <w:lang w:val="es-ES"/>
-        </w:rPr>
-        <w:t>Pyload = [</w:t>
+      <w:proofErr w:type="spellStart"/>
+      <w:r>
+        <w:rPr>
+          <w:lang w:val="es-ES"/>
+        </w:rPr>
+        <w:t>Pyload</w:t>
+      </w:r>
+      <w:proofErr w:type="spellEnd"/>
+      <w:r>
+        <w:rPr>
+          <w:lang w:val="es-ES"/>
+        </w:rPr>
+        <w:t xml:space="preserve"> = [</w:t>
       </w:r>
       <w:r>
         <w:rPr>
@@ -1142,11 +1178,19 @@
         </w:rPr>
         <w:tab/>
       </w:r>
-      <w:r>
-        <w:rPr>
-          <w:lang w:val="es-ES"/>
-        </w:rPr>
-        <w:t>NumDatos = 2</w:t>
+      <w:proofErr w:type="spellStart"/>
+      <w:r>
+        <w:rPr>
+          <w:lang w:val="es-ES"/>
+        </w:rPr>
+        <w:t>NumDatos</w:t>
+      </w:r>
+      <w:proofErr w:type="spellEnd"/>
+      <w:r>
+        <w:rPr>
+          <w:lang w:val="es-ES"/>
+        </w:rPr>
+        <w:t xml:space="preserve"> = 2</w:t>
       </w:r>
     </w:p>
     <w:p>
@@ -1198,11 +1242,19 @@
           <w:lang w:val="es-ES"/>
         </w:rPr>
       </w:pPr>
-      <w:r>
-        <w:rPr>
-          <w:lang w:val="es-ES"/>
-        </w:rPr>
-        <w:t xml:space="preserve">Pyload = [0xD2] </w:t>
+      <w:proofErr w:type="spellStart"/>
+      <w:r>
+        <w:rPr>
+          <w:lang w:val="es-ES"/>
+        </w:rPr>
+        <w:t>Pyload</w:t>
+      </w:r>
+      <w:proofErr w:type="spellEnd"/>
+      <w:r>
+        <w:rPr>
+          <w:lang w:val="es-ES"/>
+        </w:rPr>
+        <w:t xml:space="preserve"> = [0xD2] </w:t>
       </w:r>
     </w:p>
     <w:p>
@@ -1223,7 +1275,20 @@
           <w:lang w:val="es-ES"/>
         </w:rPr>
         <w:tab/>
-        <w:t>NumDatos = 1</w:t>
+      </w:r>
+      <w:proofErr w:type="spellStart"/>
+      <w:r>
+        <w:rPr>
+          <w:lang w:val="es-ES"/>
+        </w:rPr>
+        <w:t>NumDatos</w:t>
+      </w:r>
+      <w:proofErr w:type="spellEnd"/>
+      <w:r>
+        <w:rPr>
+          <w:lang w:val="es-ES"/>
+        </w:rPr>
+        <w:t xml:space="preserve"> = 1</w:t>
       </w:r>
     </w:p>
     <w:p>
@@ -1305,11 +1370,19 @@
           <w:lang w:val="es-ES"/>
         </w:rPr>
       </w:pPr>
-      <w:r>
-        <w:rPr>
-          <w:lang w:val="es-ES"/>
-        </w:rPr>
-        <w:t xml:space="preserve">Pyload = </w:t>
+      <w:proofErr w:type="spellStart"/>
+      <w:r>
+        <w:rPr>
+          <w:lang w:val="es-ES"/>
+        </w:rPr>
+        <w:t>Pyload</w:t>
+      </w:r>
+      <w:proofErr w:type="spellEnd"/>
+      <w:r>
+        <w:rPr>
+          <w:lang w:val="es-ES"/>
+        </w:rPr>
+        <w:t xml:space="preserve"> = </w:t>
       </w:r>
       <w:r>
         <w:rPr>
@@ -1347,12 +1420,14 @@
         </w:rPr>
         <w:t xml:space="preserve">, </w:t>
       </w:r>
+      <w:proofErr w:type="spellStart"/>
       <w:r>
         <w:rPr>
           <w:lang w:val="es-ES"/>
         </w:rPr>
         <w:t>aa</w:t>
       </w:r>
+      <w:proofErr w:type="spellEnd"/>
       <w:r>
         <w:rPr>
           <w:lang w:val="es-ES"/>
@@ -1371,24 +1446,28 @@
         </w:rPr>
         <w:t xml:space="preserve">, </w:t>
       </w:r>
+      <w:proofErr w:type="spellStart"/>
       <w:r>
         <w:rPr>
           <w:lang w:val="es-ES"/>
         </w:rPr>
         <w:t>dd</w:t>
       </w:r>
+      <w:proofErr w:type="spellEnd"/>
       <w:r>
         <w:rPr>
           <w:lang w:val="es-ES"/>
         </w:rPr>
         <w:t xml:space="preserve">, </w:t>
       </w:r>
+      <w:proofErr w:type="spellStart"/>
       <w:r>
         <w:rPr>
           <w:lang w:val="es-ES"/>
         </w:rPr>
         <w:t>hh</w:t>
       </w:r>
+      <w:proofErr w:type="spellEnd"/>
       <w:r>
         <w:rPr>
           <w:lang w:val="es-ES"/>
@@ -1407,12 +1486,14 @@
         </w:rPr>
         <w:t xml:space="preserve">, </w:t>
       </w:r>
+      <w:proofErr w:type="spellStart"/>
       <w:r>
         <w:rPr>
           <w:lang w:val="es-ES"/>
         </w:rPr>
         <w:t>ss</w:t>
       </w:r>
+      <w:proofErr w:type="spellEnd"/>
       <w:r>
         <w:rPr>
           <w:lang w:val="es-ES"/>
@@ -1425,12 +1506,14 @@
         </w:rPr>
         <w:t xml:space="preserve"> </w:t>
       </w:r>
+      <w:proofErr w:type="spellStart"/>
       <w:r>
         <w:rPr>
           <w:lang w:val="es-ES"/>
         </w:rPr>
         <w:t>duracionSegundos</w:t>
       </w:r>
+      <w:proofErr w:type="spellEnd"/>
       <w:r>
         <w:rPr>
           <w:lang w:val="es-ES"/>
@@ -1463,11 +1546,19 @@
         </w:rPr>
         <w:tab/>
       </w:r>
-      <w:r>
-        <w:rPr>
-          <w:lang w:val="es-ES"/>
-        </w:rPr>
-        <w:t xml:space="preserve">NumDatos = </w:t>
+      <w:proofErr w:type="spellStart"/>
+      <w:r>
+        <w:rPr>
+          <w:lang w:val="es-ES"/>
+        </w:rPr>
+        <w:t>NumDatos</w:t>
+      </w:r>
+      <w:proofErr w:type="spellEnd"/>
+      <w:r>
+        <w:rPr>
+          <w:lang w:val="es-ES"/>
+        </w:rPr>
+        <w:t xml:space="preserve"> = </w:t>
       </w:r>
       <w:r>
         <w:rPr>
@@ -1629,11 +1720,19 @@
           <w:lang w:val="es-ES"/>
         </w:rPr>
       </w:pPr>
-      <w:r>
-        <w:rPr>
-          <w:lang w:val="es-ES"/>
-        </w:rPr>
-        <w:t>Pyload = [</w:t>
+      <w:proofErr w:type="spellStart"/>
+      <w:r>
+        <w:rPr>
+          <w:lang w:val="es-ES"/>
+        </w:rPr>
+        <w:t>Pyload</w:t>
+      </w:r>
+      <w:proofErr w:type="spellEnd"/>
+      <w:r>
+        <w:rPr>
+          <w:lang w:val="es-ES"/>
+        </w:rPr>
+        <w:t xml:space="preserve"> = [</w:t>
       </w:r>
       <w:r>
         <w:rPr>
@@ -1647,12 +1746,56 @@
         </w:rPr>
         <w:t xml:space="preserve">, </w:t>
       </w:r>
-      <w:r>
-        <w:rPr>
-          <w:lang w:val="es-ES"/>
-        </w:rPr>
-        <w:t>aa, mm, dd, hh, mm, ss</w:t>
-      </w:r>
+      <w:proofErr w:type="spellStart"/>
+      <w:r>
+        <w:rPr>
+          <w:lang w:val="es-ES"/>
+        </w:rPr>
+        <w:t>aa</w:t>
+      </w:r>
+      <w:proofErr w:type="spellEnd"/>
+      <w:r>
+        <w:rPr>
+          <w:lang w:val="es-ES"/>
+        </w:rPr>
+        <w:t xml:space="preserve">, mm, </w:t>
+      </w:r>
+      <w:proofErr w:type="spellStart"/>
+      <w:r>
+        <w:rPr>
+          <w:lang w:val="es-ES"/>
+        </w:rPr>
+        <w:t>dd</w:t>
+      </w:r>
+      <w:proofErr w:type="spellEnd"/>
+      <w:r>
+        <w:rPr>
+          <w:lang w:val="es-ES"/>
+        </w:rPr>
+        <w:t xml:space="preserve">, </w:t>
+      </w:r>
+      <w:proofErr w:type="spellStart"/>
+      <w:r>
+        <w:rPr>
+          <w:lang w:val="es-ES"/>
+        </w:rPr>
+        <w:t>hh</w:t>
+      </w:r>
+      <w:proofErr w:type="spellEnd"/>
+      <w:r>
+        <w:rPr>
+          <w:lang w:val="es-ES"/>
+        </w:rPr>
+        <w:t xml:space="preserve">, mm, </w:t>
+      </w:r>
+      <w:proofErr w:type="spellStart"/>
+      <w:r>
+        <w:rPr>
+          <w:lang w:val="es-ES"/>
+        </w:rPr>
+        <w:t>ss</w:t>
+      </w:r>
+      <w:proofErr w:type="spellEnd"/>
       <w:r>
         <w:rPr>
           <w:lang w:val="es-ES"/>
@@ -1667,11 +1810,19 @@
           <w:lang w:val="es-ES"/>
         </w:rPr>
       </w:pPr>
-      <w:r>
-        <w:rPr>
-          <w:lang w:val="es-ES"/>
-        </w:rPr>
-        <w:t>Numdatos = 7</w:t>
+      <w:proofErr w:type="spellStart"/>
+      <w:r>
+        <w:rPr>
+          <w:lang w:val="es-ES"/>
+        </w:rPr>
+        <w:t>Numdatos</w:t>
+      </w:r>
+      <w:proofErr w:type="spellEnd"/>
+      <w:r>
+        <w:rPr>
+          <w:lang w:val="es-ES"/>
+        </w:rPr>
+        <w:t xml:space="preserve"> = 7</w:t>
       </w:r>
     </w:p>
     <w:p>
@@ -1734,7 +1885,20 @@
           <w:lang w:val="es-ES"/>
         </w:rPr>
         <w:tab/>
-        <w:t>Pyload = [0xD2]</w:t>
+      </w:r>
+      <w:proofErr w:type="spellStart"/>
+      <w:r>
+        <w:rPr>
+          <w:lang w:val="es-ES"/>
+        </w:rPr>
+        <w:t>Pyload</w:t>
+      </w:r>
+      <w:proofErr w:type="spellEnd"/>
+      <w:r>
+        <w:rPr>
+          <w:lang w:val="es-ES"/>
+        </w:rPr>
+        <w:t xml:space="preserve"> = [0xD2]</w:t>
       </w:r>
     </w:p>
     <w:p>
@@ -1755,7 +1919,20 @@
           <w:lang w:val="es-ES"/>
         </w:rPr>
         <w:tab/>
-        <w:t>NumDatos = 1</w:t>
+      </w:r>
+      <w:proofErr w:type="spellStart"/>
+      <w:r>
+        <w:rPr>
+          <w:lang w:val="es-ES"/>
+        </w:rPr>
+        <w:t>NumDatos</w:t>
+      </w:r>
+      <w:proofErr w:type="spellEnd"/>
+      <w:r>
+        <w:rPr>
+          <w:lang w:val="es-ES"/>
+        </w:rPr>
+        <w:t xml:space="preserve"> = 1</w:t>
       </w:r>
     </w:p>
     <w:p>
@@ -2110,18 +2287,76 @@
           <w:lang w:val="es-ES"/>
         </w:rPr>
       </w:pPr>
-      <w:r>
-        <w:rPr>
-          <w:lang w:val="es-ES"/>
-        </w:rPr>
-        <w:t>Pyload = [</w:t>
-      </w:r>
-      <w:r>
-        <w:rPr>
-          <w:lang w:val="es-ES"/>
-        </w:rPr>
-        <w:t>Subfunción, aa, mm, dd, hh, mm, ss</w:t>
-      </w:r>
+      <w:proofErr w:type="spellStart"/>
+      <w:r>
+        <w:rPr>
+          <w:lang w:val="es-ES"/>
+        </w:rPr>
+        <w:t>Pyload</w:t>
+      </w:r>
+      <w:proofErr w:type="spellEnd"/>
+      <w:r>
+        <w:rPr>
+          <w:lang w:val="es-ES"/>
+        </w:rPr>
+        <w:t xml:space="preserve"> = [</w:t>
+      </w:r>
+      <w:r>
+        <w:rPr>
+          <w:lang w:val="es-ES"/>
+        </w:rPr>
+        <w:t xml:space="preserve">Subfunción, </w:t>
+      </w:r>
+      <w:proofErr w:type="spellStart"/>
+      <w:r>
+        <w:rPr>
+          <w:lang w:val="es-ES"/>
+        </w:rPr>
+        <w:t>aa</w:t>
+      </w:r>
+      <w:proofErr w:type="spellEnd"/>
+      <w:r>
+        <w:rPr>
+          <w:lang w:val="es-ES"/>
+        </w:rPr>
+        <w:t xml:space="preserve">, mm, </w:t>
+      </w:r>
+      <w:proofErr w:type="spellStart"/>
+      <w:r>
+        <w:rPr>
+          <w:lang w:val="es-ES"/>
+        </w:rPr>
+        <w:t>dd</w:t>
+      </w:r>
+      <w:proofErr w:type="spellEnd"/>
+      <w:r>
+        <w:rPr>
+          <w:lang w:val="es-ES"/>
+        </w:rPr>
+        <w:t xml:space="preserve">, </w:t>
+      </w:r>
+      <w:proofErr w:type="spellStart"/>
+      <w:r>
+        <w:rPr>
+          <w:lang w:val="es-ES"/>
+        </w:rPr>
+        <w:t>hh</w:t>
+      </w:r>
+      <w:proofErr w:type="spellEnd"/>
+      <w:r>
+        <w:rPr>
+          <w:lang w:val="es-ES"/>
+        </w:rPr>
+        <w:t xml:space="preserve">, mm, </w:t>
+      </w:r>
+      <w:proofErr w:type="spellStart"/>
+      <w:r>
+        <w:rPr>
+          <w:lang w:val="es-ES"/>
+        </w:rPr>
+        <w:t>ss</w:t>
+      </w:r>
+      <w:proofErr w:type="spellEnd"/>
       <w:r>
         <w:rPr>
           <w:lang w:val="es-ES"/>
@@ -2137,11 +2372,19 @@
           <w:lang w:val="en-US"/>
         </w:rPr>
       </w:pPr>
+      <w:proofErr w:type="spellStart"/>
       <w:r>
         <w:rPr>
           <w:lang w:val="en-US"/>
         </w:rPr>
-        <w:t>Pyload = [</w:t>
+        <w:t>Pyload</w:t>
+      </w:r>
+      <w:proofErr w:type="spellEnd"/>
+      <w:r>
+        <w:rPr>
+          <w:lang w:val="en-US"/>
+        </w:rPr>
+        <w:t xml:space="preserve"> = [</w:t>
       </w:r>
       <w:r>
         <w:rPr>
@@ -2432,26 +2675,42 @@
           <w:lang w:val="es-ES"/>
         </w:rPr>
       </w:pPr>
-      <w:r>
-        <w:rPr>
-          <w:lang w:val="es-ES"/>
-        </w:rPr>
-        <w:t>Pyload = [Subfunción]</w:t>
-      </w:r>
-    </w:p>
-    <w:p>
-      <w:pPr>
-        <w:spacing w:line="240" w:lineRule="auto"/>
-        <w:jc w:val="both"/>
-        <w:rPr>
-          <w:lang w:val="es-ES"/>
-        </w:rPr>
-      </w:pPr>
-      <w:r>
-        <w:rPr>
-          <w:lang w:val="es-ES"/>
-        </w:rPr>
-        <w:t>Pyload = [0xD2]</w:t>
+      <w:proofErr w:type="spellStart"/>
+      <w:r>
+        <w:rPr>
+          <w:lang w:val="es-ES"/>
+        </w:rPr>
+        <w:t>Pyload</w:t>
+      </w:r>
+      <w:proofErr w:type="spellEnd"/>
+      <w:r>
+        <w:rPr>
+          <w:lang w:val="es-ES"/>
+        </w:rPr>
+        <w:t xml:space="preserve"> = [Subfunción]</w:t>
+      </w:r>
+    </w:p>
+    <w:p>
+      <w:pPr>
+        <w:spacing w:line="240" w:lineRule="auto"/>
+        <w:jc w:val="both"/>
+        <w:rPr>
+          <w:lang w:val="es-ES"/>
+        </w:rPr>
+      </w:pPr>
+      <w:proofErr w:type="spellStart"/>
+      <w:r>
+        <w:rPr>
+          <w:lang w:val="es-ES"/>
+        </w:rPr>
+        <w:t>Pyload</w:t>
+      </w:r>
+      <w:proofErr w:type="spellEnd"/>
+      <w:r>
+        <w:rPr>
+          <w:lang w:val="es-ES"/>
+        </w:rPr>
+        <w:t xml:space="preserve"> = [0xD2]</w:t>
       </w:r>
     </w:p>
     <w:p>
@@ -2628,18 +2887,28 @@
           <w:lang w:val="es-ES"/>
         </w:rPr>
       </w:pPr>
-      <w:r>
-        <w:rPr>
-          <w:lang w:val="es-ES"/>
-        </w:rPr>
-        <w:t xml:space="preserve">Pyload = </w:t>
-      </w:r>
+      <w:proofErr w:type="spellStart"/>
+      <w:r>
+        <w:rPr>
+          <w:lang w:val="es-ES"/>
+        </w:rPr>
+        <w:t>Pyload</w:t>
+      </w:r>
+      <w:proofErr w:type="spellEnd"/>
+      <w:r>
+        <w:rPr>
+          <w:lang w:val="es-ES"/>
+        </w:rPr>
+        <w:t xml:space="preserve"> = </w:t>
+      </w:r>
+      <w:proofErr w:type="spellStart"/>
       <w:r>
         <w:rPr>
           <w:lang w:val="es-ES"/>
         </w:rPr>
         <w:t>tramaTiempo</w:t>
       </w:r>
+      <w:proofErr w:type="spellEnd"/>
     </w:p>
     <w:p>
       <w:pPr>
@@ -2755,26 +3024,42 @@
           <w:lang w:val="es-ES"/>
         </w:rPr>
       </w:pPr>
-      <w:r>
-        <w:rPr>
-          <w:lang w:val="es-ES"/>
-        </w:rPr>
-        <w:t>Pyload = [Subfunción, sobrescribir1/0]</w:t>
-      </w:r>
-    </w:p>
-    <w:p>
-      <w:pPr>
-        <w:spacing w:line="240" w:lineRule="auto"/>
-        <w:jc w:val="both"/>
-        <w:rPr>
-          <w:lang w:val="es-ES"/>
-        </w:rPr>
-      </w:pPr>
-      <w:r>
-        <w:rPr>
-          <w:lang w:val="es-ES"/>
-        </w:rPr>
-        <w:t>Pyload = [0xD1, 0]   =&gt; sobrescribir = no</w:t>
+      <w:proofErr w:type="spellStart"/>
+      <w:r>
+        <w:rPr>
+          <w:lang w:val="es-ES"/>
+        </w:rPr>
+        <w:t>Pyload</w:t>
+      </w:r>
+      <w:proofErr w:type="spellEnd"/>
+      <w:r>
+        <w:rPr>
+          <w:lang w:val="es-ES"/>
+        </w:rPr>
+        <w:t xml:space="preserve"> = [Subfunción, sobrescribir1/0]</w:t>
+      </w:r>
+    </w:p>
+    <w:p>
+      <w:pPr>
+        <w:spacing w:line="240" w:lineRule="auto"/>
+        <w:jc w:val="both"/>
+        <w:rPr>
+          <w:lang w:val="es-ES"/>
+        </w:rPr>
+      </w:pPr>
+      <w:proofErr w:type="spellStart"/>
+      <w:r>
+        <w:rPr>
+          <w:lang w:val="es-ES"/>
+        </w:rPr>
+        <w:t>Pyload</w:t>
+      </w:r>
+      <w:proofErr w:type="spellEnd"/>
+      <w:r>
+        <w:rPr>
+          <w:lang w:val="es-ES"/>
+        </w:rPr>
+        <w:t xml:space="preserve"> = [0xD1, 0]   =&gt; sobrescribir = no</w:t>
       </w:r>
     </w:p>
     <w:p>
@@ -3003,26 +3288,42 @@
           <w:lang w:val="es-ES"/>
         </w:rPr>
       </w:pPr>
-      <w:r>
-        <w:rPr>
-          <w:lang w:val="es-ES"/>
-        </w:rPr>
-        <w:t>Pyload = [Subfunción]</w:t>
-      </w:r>
-    </w:p>
-    <w:p>
-      <w:pPr>
-        <w:spacing w:line="240" w:lineRule="auto"/>
-        <w:jc w:val="both"/>
-        <w:rPr>
-          <w:lang w:val="es-ES"/>
-        </w:rPr>
-      </w:pPr>
-      <w:r>
-        <w:rPr>
-          <w:lang w:val="es-ES"/>
-        </w:rPr>
-        <w:t>Pyload = [0xD</w:t>
+      <w:proofErr w:type="spellStart"/>
+      <w:r>
+        <w:rPr>
+          <w:lang w:val="es-ES"/>
+        </w:rPr>
+        <w:t>Pyload</w:t>
+      </w:r>
+      <w:proofErr w:type="spellEnd"/>
+      <w:r>
+        <w:rPr>
+          <w:lang w:val="es-ES"/>
+        </w:rPr>
+        <w:t xml:space="preserve"> = [Subfunción]</w:t>
+      </w:r>
+    </w:p>
+    <w:p>
+      <w:pPr>
+        <w:spacing w:line="240" w:lineRule="auto"/>
+        <w:jc w:val="both"/>
+        <w:rPr>
+          <w:lang w:val="es-ES"/>
+        </w:rPr>
+      </w:pPr>
+      <w:proofErr w:type="spellStart"/>
+      <w:r>
+        <w:rPr>
+          <w:lang w:val="es-ES"/>
+        </w:rPr>
+        <w:t>Pyload</w:t>
+      </w:r>
+      <w:proofErr w:type="spellEnd"/>
+      <w:r>
+        <w:rPr>
+          <w:lang w:val="es-ES"/>
+        </w:rPr>
+        <w:t xml:space="preserve"> = [0xD</w:t>
       </w:r>
       <w:r>
         <w:rPr>
@@ -3414,35 +3715,57 @@
           <w:lang w:val="en-US"/>
         </w:rPr>
       </w:pPr>
+      <w:proofErr w:type="spellStart"/>
       <w:r>
         <w:rPr>
           <w:lang w:val="en-US"/>
         </w:rPr>
-        <w:t xml:space="preserve">Pyload = [Subfunción, SMSB, S2, S1, SLSB]    </w:t>
-      </w:r>
-    </w:p>
-    <w:p>
-      <w:pPr>
-        <w:spacing w:line="240" w:lineRule="auto"/>
+        <w:t>Pyload</w:t>
+      </w:r>
+      <w:proofErr w:type="spellEnd"/>
+      <w:r>
         <w:rPr>
           <w:lang w:val="en-US"/>
         </w:rPr>
-      </w:pPr>
-    </w:p>
-    <w:p>
-      <w:pPr>
-        <w:spacing w:line="240" w:lineRule="auto"/>
+        <w:t xml:space="preserve"> = [</w:t>
+      </w:r>
+      <w:proofErr w:type="spellStart"/>
+      <w:r>
         <w:rPr>
           <w:lang w:val="en-US"/>
         </w:rPr>
-      </w:pPr>
-    </w:p>
-    <w:p>
-      <w:pPr>
-        <w:spacing w:line="240" w:lineRule="auto"/>
+        <w:t>Subfunción</w:t>
+      </w:r>
+      <w:proofErr w:type="spellEnd"/>
+      <w:r>
         <w:rPr>
           <w:lang w:val="en-US"/>
         </w:rPr>
+        <w:t xml:space="preserve">, SMSB, S2, S1, SLSB]    </w:t>
+      </w:r>
+    </w:p>
+    <w:p>
+      <w:pPr>
+        <w:spacing w:line="240" w:lineRule="auto"/>
+        <w:rPr>
+          <w:lang w:val="en-US"/>
+        </w:rPr>
+      </w:pPr>
+    </w:p>
+    <w:p>
+      <w:pPr>
+        <w:spacing w:line="240" w:lineRule="auto"/>
+        <w:rPr>
+          <w:lang w:val="en-US"/>
+        </w:rPr>
+      </w:pPr>
+    </w:p>
+    <w:p>
+      <w:pPr>
+        <w:spacing w:line="240" w:lineRule="auto"/>
+        <w:rPr>
+          <w:lang w:val="en-US"/>
+        </w:rPr>
       </w:pPr>
     </w:p>
     <w:p>
@@ -3483,11 +3806,19 @@
           <w:lang w:val="en-US"/>
         </w:rPr>
       </w:pPr>
+      <w:proofErr w:type="spellStart"/>
       <w:r>
         <w:rPr>
           <w:lang w:val="en-US"/>
         </w:rPr>
-        <w:t>Pyload = [0xD3, 0x0, 0x</w:t>
+        <w:t>Pyload</w:t>
+      </w:r>
+      <w:proofErr w:type="spellEnd"/>
+      <w:r>
+        <w:rPr>
+          <w:lang w:val="en-US"/>
+        </w:rPr>
+        <w:t xml:space="preserve"> = [0xD3, 0x0, 0x</w:t>
       </w:r>
       <w:r>
         <w:rPr>
@@ -3639,11 +3970,19 @@
           <w:lang w:val="es-ES"/>
         </w:rPr>
       </w:pPr>
-      <w:r>
-        <w:rPr>
-          <w:lang w:val="es-ES"/>
-        </w:rPr>
-        <w:t xml:space="preserve">Pyload = datos tiempo sector </w:t>
+      <w:proofErr w:type="spellStart"/>
+      <w:r>
+        <w:rPr>
+          <w:lang w:val="es-ES"/>
+        </w:rPr>
+        <w:t>Pyload</w:t>
+      </w:r>
+      <w:proofErr w:type="spellEnd"/>
+      <w:r>
+        <w:rPr>
+          <w:lang w:val="es-ES"/>
+        </w:rPr>
+        <w:t xml:space="preserve"> = datos tiempo sector </w:t>
       </w:r>
     </w:p>
     <w:p>
@@ -3772,6 +4111,7 @@
           <w:lang w:val="es-ES"/>
         </w:rPr>
       </w:pPr>
+      <w:proofErr w:type="spellStart"/>
       <w:r>
         <w:rPr>
           <w:b/>
@@ -3794,7 +4134,16 @@
           <w:bCs/>
           <w:lang w:val="es-ES"/>
         </w:rPr>
-        <w:t>TiempoSistema(r):</w:t>
+        <w:t>TiempoSistema</w:t>
+      </w:r>
+      <w:proofErr w:type="spellEnd"/>
+      <w:r>
+        <w:rPr>
+          <w:b/>
+          <w:bCs/>
+          <w:lang w:val="es-ES"/>
+        </w:rPr>
+        <w:t>(r):</w:t>
       </w:r>
       <w:r>
         <w:rPr>
@@ -3977,13 +4326,23 @@
           <w:lang w:val="es-ES"/>
         </w:rPr>
       </w:pPr>
-      <w:r>
-        <w:rPr>
-          <w:b/>
-          <w:bCs/>
-          <w:lang w:val="es-ES"/>
-        </w:rPr>
-        <w:t>LeerTiempoNodo(255):</w:t>
+      <w:proofErr w:type="spellStart"/>
+      <w:r>
+        <w:rPr>
+          <w:b/>
+          <w:bCs/>
+          <w:lang w:val="es-ES"/>
+        </w:rPr>
+        <w:t>LeerTiempoNodo</w:t>
+      </w:r>
+      <w:proofErr w:type="spellEnd"/>
+      <w:r>
+        <w:rPr>
+          <w:b/>
+          <w:bCs/>
+          <w:lang w:val="es-ES"/>
+        </w:rPr>
+        <w:t>(255):</w:t>
       </w:r>
       <w:r>
         <w:rPr>
@@ -4105,13 +4464,23 @@
           <w:lang w:val="es-ES"/>
         </w:rPr>
       </w:pPr>
-      <w:r>
-        <w:rPr>
-          <w:b/>
-          <w:bCs/>
-          <w:lang w:val="es-ES"/>
-        </w:rPr>
-        <w:t>IniciarMuestreo(255, 1):</w:t>
+      <w:proofErr w:type="spellStart"/>
+      <w:r>
+        <w:rPr>
+          <w:b/>
+          <w:bCs/>
+          <w:lang w:val="es-ES"/>
+        </w:rPr>
+        <w:t>IniciarMuestreo</w:t>
+      </w:r>
+      <w:proofErr w:type="spellEnd"/>
+      <w:r>
+        <w:rPr>
+          <w:b/>
+          <w:bCs/>
+          <w:lang w:val="es-ES"/>
+        </w:rPr>
+        <w:t>(255, 1):</w:t>
       </w:r>
       <w:r>
         <w:rPr>
@@ -4288,13 +4657,23 @@
           <w:lang w:val="es-ES"/>
         </w:rPr>
       </w:pPr>
-      <w:r>
-        <w:rPr>
-          <w:b/>
-          <w:bCs/>
-          <w:lang w:val="es-ES"/>
-        </w:rPr>
-        <w:t>DetenerMuestreo(255):</w:t>
+      <w:proofErr w:type="spellStart"/>
+      <w:r>
+        <w:rPr>
+          <w:b/>
+          <w:bCs/>
+          <w:lang w:val="es-ES"/>
+        </w:rPr>
+        <w:t>DetenerMuestreo</w:t>
+      </w:r>
+      <w:proofErr w:type="spellEnd"/>
+      <w:r>
+        <w:rPr>
+          <w:b/>
+          <w:bCs/>
+          <w:lang w:val="es-ES"/>
+        </w:rPr>
+        <w:t>(255):</w:t>
       </w:r>
       <w:r>
         <w:rPr>
@@ -4580,13 +4959,23 @@
           <w:lang w:val="es-ES"/>
         </w:rPr>
       </w:pPr>
-      <w:r>
-        <w:rPr>
-          <w:b/>
-          <w:bCs/>
-          <w:lang w:val="es-ES"/>
-        </w:rPr>
-        <w:t>InformacionSectores(255):</w:t>
+      <w:proofErr w:type="spellStart"/>
+      <w:r>
+        <w:rPr>
+          <w:b/>
+          <w:bCs/>
+          <w:lang w:val="es-ES"/>
+        </w:rPr>
+        <w:t>InformacionSectores</w:t>
+      </w:r>
+      <w:proofErr w:type="spellEnd"/>
+      <w:r>
+        <w:rPr>
+          <w:b/>
+          <w:bCs/>
+          <w:lang w:val="es-ES"/>
+        </w:rPr>
+        <w:t>(255):</w:t>
       </w:r>
       <w:r>
         <w:rPr>
@@ -4695,13 +5084,23 @@
           <w:lang w:val="es-ES"/>
         </w:rPr>
       </w:pPr>
-      <w:r>
-        <w:rPr>
-          <w:b/>
-          <w:bCs/>
-          <w:lang w:val="es-ES"/>
-        </w:rPr>
-        <w:t>InspeccionarSector(255, Sector):</w:t>
+      <w:proofErr w:type="spellStart"/>
+      <w:r>
+        <w:rPr>
+          <w:b/>
+          <w:bCs/>
+          <w:lang w:val="es-ES"/>
+        </w:rPr>
+        <w:t>InspeccionarSector</w:t>
+      </w:r>
+      <w:proofErr w:type="spellEnd"/>
+      <w:r>
+        <w:rPr>
+          <w:b/>
+          <w:bCs/>
+          <w:lang w:val="es-ES"/>
+        </w:rPr>
+        <w:t>(255, Sector):</w:t>
       </w:r>
       <w:r>
         <w:rPr>
@@ -4820,13 +5219,23 @@
           <w:lang w:val="es-ES"/>
         </w:rPr>
       </w:pPr>
-      <w:r>
-        <w:rPr>
-          <w:b/>
-          <w:bCs/>
-          <w:lang w:val="es-ES"/>
-        </w:rPr>
-        <w:t xml:space="preserve">LeerAceleracion(id, Sector, periodo): </w:t>
+      <w:proofErr w:type="spellStart"/>
+      <w:r>
+        <w:rPr>
+          <w:b/>
+          <w:bCs/>
+          <w:lang w:val="es-ES"/>
+        </w:rPr>
+        <w:t>LeerAceleracion</w:t>
+      </w:r>
+      <w:proofErr w:type="spellEnd"/>
+      <w:r>
+        <w:rPr>
+          <w:b/>
+          <w:bCs/>
+          <w:lang w:val="es-ES"/>
+        </w:rPr>
+        <w:t xml:space="preserve">(id, Sector, periodo): </w:t>
       </w:r>
       <w:r>
         <w:rPr>
@@ -5436,7 +5845,21 @@
         <w:rPr>
           <w:lang w:val="es-ES"/>
         </w:rPr>
-        <w:t xml:space="preserve">El sistema funciona distinto al sistema de registro continuo en el sentido de que no es necesario que el sistema de control en la Raspberry Pi funcione de manera continua si no solo en los momentos de que se requiera hacer una acción especifica sobre los nodos como por ejemplo igualar el reloj, probar la comunicación o bajar los datos. </w:t>
+        <w:t xml:space="preserve">El sistema funciona distinto al sistema de registro continuo en el sentido de que no es necesario que el sistema de control en la Raspberry Pi funcione de manera continua si no solo en los momentos de que se requiera hacer una acción </w:t>
+      </w:r>
+      <w:proofErr w:type="spellStart"/>
+      <w:r>
+        <w:rPr>
+          <w:lang w:val="es-ES"/>
+        </w:rPr>
+        <w:t>especifica</w:t>
+      </w:r>
+      <w:proofErr w:type="spellEnd"/>
+      <w:r>
+        <w:rPr>
+          <w:lang w:val="es-ES"/>
+        </w:rPr>
+        <w:t xml:space="preserve"> sobre los nodos como por ejemplo igualar el reloj, probar la comunicación o bajar los datos. </w:t>
       </w:r>
     </w:p>
     <w:p>
@@ -5524,7 +5947,35 @@
         <w:rPr>
           <w:lang w:val="es-ES"/>
         </w:rPr>
-        <w:t xml:space="preserve">Voy a mandar la subfunción como dato de la trama pyload y no como parámetro. Ese fue uno de los problemas. Primero porque cambiar eso significa hacer esa modificación en todos los dispositivos. Segundo porque parece que había problema en enviar el pyload vacío para ciertas funciones, y se </w:t>
+        <w:t xml:space="preserve">Voy a mandar la subfunción como dato de la trama </w:t>
+      </w:r>
+      <w:proofErr w:type="spellStart"/>
+      <w:r>
+        <w:rPr>
+          <w:lang w:val="es-ES"/>
+        </w:rPr>
+        <w:t>pyload</w:t>
+      </w:r>
+      <w:proofErr w:type="spellEnd"/>
+      <w:r>
+        <w:rPr>
+          <w:lang w:val="es-ES"/>
+        </w:rPr>
+        <w:t xml:space="preserve"> y no como parámetro. Ese fue uno de los problemas. Primero porque cambiar eso significa hacer esa modificación en todos los dispositivos. Segundo porque parece que había problema en enviar el </w:t>
+      </w:r>
+      <w:proofErr w:type="spellStart"/>
+      <w:r>
+        <w:rPr>
+          <w:lang w:val="es-ES"/>
+        </w:rPr>
+        <w:t>pyload</w:t>
+      </w:r>
+      <w:proofErr w:type="spellEnd"/>
+      <w:r>
+        <w:rPr>
+          <w:lang w:val="es-ES"/>
+        </w:rPr>
+        <w:t xml:space="preserve"> vacío para ciertas funciones, y se </w:t>
       </w:r>
       <w:r>
         <w:rPr>
@@ -5536,7 +5987,21 @@
         <w:rPr>
           <w:lang w:val="es-ES"/>
         </w:rPr>
-        <w:t xml:space="preserve"> que enviar el pyload con un dato cero para solucionarlo lo que es un poco ineficiente.</w:t>
+        <w:t xml:space="preserve"> que enviar el </w:t>
+      </w:r>
+      <w:proofErr w:type="spellStart"/>
+      <w:r>
+        <w:rPr>
+          <w:lang w:val="es-ES"/>
+        </w:rPr>
+        <w:t>pyload</w:t>
+      </w:r>
+      <w:proofErr w:type="spellEnd"/>
+      <w:r>
+        <w:rPr>
+          <w:lang w:val="es-ES"/>
+        </w:rPr>
+        <w:t xml:space="preserve"> con un dato cero para solucionarlo lo que es un poco ineficiente.</w:t>
       </w:r>
     </w:p>
     <w:p>
@@ -5681,7 +6146,21 @@
         <w:rPr>
           <w:lang w:val="es-ES"/>
         </w:rPr>
-        <w:t>El Master traspasa los mensajes de forma directa. La Rpi los recibe y se encarga de ordenar los datos en un solo vector para luego guardarlo.</w:t>
+        <w:t xml:space="preserve">El Master traspasa los mensajes de forma directa. La </w:t>
+      </w:r>
+      <w:proofErr w:type="spellStart"/>
+      <w:r>
+        <w:rPr>
+          <w:lang w:val="es-ES"/>
+        </w:rPr>
+        <w:t>Rpi</w:t>
+      </w:r>
+      <w:proofErr w:type="spellEnd"/>
+      <w:r>
+        <w:rPr>
+          <w:lang w:val="es-ES"/>
+        </w:rPr>
+        <w:t xml:space="preserve"> los recibe y se encarga de ordenar los datos en un solo vector para luego guardarlo.</w:t>
       </w:r>
     </w:p>
     <w:p>
@@ -5832,7 +6311,21 @@
         <w:rPr>
           <w:lang w:val="es-ES"/>
         </w:rPr>
-        <w:t>El nodo recibe el número del sector que se requiere leer. Lee 5 sectores a partir de esa dirección. Los almacena en una sola trama de 2506 bytes y lo envía a la RPi. La Rpi recibe la trama, imprime la fecha y vuelve a hacer otra petición al nodo apuntando al sector 5 veces mayor. La RPi envía una petición por cada segundo que requiere. La longitud de la trama de respuesta es de 25007 bytes: 1 byte de subfunción, 2500 bytes de datos y 6 bytes de tiempo.</w:t>
+        <w:t xml:space="preserve">El nodo recibe el número del sector que se requiere leer. Lee 5 sectores a partir de esa dirección. Los almacena en una sola trama de 2506 bytes y lo envía a la RPi. La </w:t>
+      </w:r>
+      <w:proofErr w:type="spellStart"/>
+      <w:r>
+        <w:rPr>
+          <w:lang w:val="es-ES"/>
+        </w:rPr>
+        <w:t>Rpi</w:t>
+      </w:r>
+      <w:proofErr w:type="spellEnd"/>
+      <w:r>
+        <w:rPr>
+          <w:lang w:val="es-ES"/>
+        </w:rPr>
+        <w:t xml:space="preserve"> recibe la trama, imprime la fecha y vuelve a hacer otra petición al nodo apuntando al sector 5 veces mayor. La RPi envía una petición por cada segundo que requiere. La longitud de la trama de respuesta es de 25007 bytes: 1 byte de subfunción, 2500 bytes de datos y 6 bytes de tiempo.</w:t>
       </w:r>
     </w:p>
     <w:p>
@@ -5865,7 +6358,21 @@
         <w:rPr>
           <w:lang w:val="es-ES"/>
         </w:rPr>
-        <w:t>25 ms y 100seg que sería lo máximo esperado tomaría un mínimo de 3.82seg, y digo mínimo por que no estoy considerando el tiempo que se demora en enviar la trama desde el Master hasta la RPi, por lo que el tiempo total puede estar alrededor de 7.65seg por nodo.</w:t>
+        <w:t xml:space="preserve">25 ms y 100seg que sería lo máximo esperado tomaría un mínimo de 3.82seg, y digo mínimo </w:t>
+      </w:r>
+      <w:proofErr w:type="spellStart"/>
+      <w:r>
+        <w:rPr>
+          <w:lang w:val="es-ES"/>
+        </w:rPr>
+        <w:t>por que</w:t>
+      </w:r>
+      <w:proofErr w:type="spellEnd"/>
+      <w:r>
+        <w:rPr>
+          <w:lang w:val="es-ES"/>
+        </w:rPr>
+        <w:t xml:space="preserve"> no estoy considerando el tiempo que se demora en enviar la trama desde el Master hasta la RPi, por lo que el tiempo total puede estar alrededor de 7.65seg por nodo.</w:t>
       </w:r>
     </w:p>
     <w:p>
@@ -5907,13 +6414,7 @@
         <w:rPr>
           <w:lang w:val="es-ES"/>
         </w:rPr>
-        <w:t xml:space="preserve">. Si recupera un dato incongruente registra los siguientes 5 sectores hasta encontrar un dato de tiempo valido. </w:t>
-      </w:r>
-      <w:r>
-        <w:rPr>
-          <w:lang w:val="es-ES"/>
-        </w:rPr>
-        <w:t xml:space="preserve">Si recupera un </w:t>
+        <w:t xml:space="preserve">. Si recupera un dato incongruente registra los siguientes 5 sectores hasta encontrar un dato de tiempo valido. Si recupera un </w:t>
       </w:r>
       <w:r>
         <w:rPr>
@@ -5925,31 +6426,27 @@
         <w:rPr>
           <w:lang w:val="es-ES"/>
         </w:rPr>
-        <w:t>errónea emite una alerta.</w:t>
-      </w:r>
-      <w:r>
-        <w:rPr>
-          <w:lang w:val="es-ES"/>
-        </w:rPr>
-        <w:t xml:space="preserve"> </w:t>
-      </w:r>
-      <w:r>
-        <w:rPr>
-          <w:lang w:val="es-ES"/>
-        </w:rPr>
-        <w:t xml:space="preserve">Si recupera un </w:t>
-      </w:r>
-      <w:r>
-        <w:rPr>
-          <w:lang w:val="es-ES"/>
-        </w:rPr>
-        <w:t xml:space="preserve">tiempo </w:t>
-      </w:r>
-      <w:r>
-        <w:rPr>
-          <w:lang w:val="es-ES"/>
-        </w:rPr>
-        <w:t xml:space="preserve">aproximado (fijada por el usuario) devuelve el numero del sector. </w:t>
+        <w:t xml:space="preserve">errónea emite una alerta. </w:t>
+      </w:r>
+      <w:r>
+        <w:rPr>
+          <w:lang w:val="es-ES"/>
+        </w:rPr>
+        <w:t xml:space="preserve">Si recupera un tiempo aproximado (fijada por el usuario) devuelve el </w:t>
+      </w:r>
+      <w:proofErr w:type="spellStart"/>
+      <w:r>
+        <w:rPr>
+          <w:lang w:val="es-ES"/>
+        </w:rPr>
+        <w:t>numero</w:t>
+      </w:r>
+      <w:proofErr w:type="spellEnd"/>
+      <w:r>
+        <w:rPr>
+          <w:lang w:val="es-ES"/>
+        </w:rPr>
+        <w:t xml:space="preserve"> del sector. </w:t>
       </w:r>
     </w:p>
     <w:p>
@@ -6047,13 +6544,267 @@
     </w:p>
     <w:p>
       <w:pPr>
-        <w:pStyle w:val="Prrafodelista"/>
-        <w:spacing w:line="240" w:lineRule="auto"/>
-        <w:jc w:val="both"/>
-        <w:rPr>
-          <w:lang w:val="es-ES"/>
-        </w:rPr>
-      </w:pPr>
+        <w:spacing w:line="240" w:lineRule="auto"/>
+        <w:jc w:val="both"/>
+        <w:rPr>
+          <w:lang w:val="es-ES"/>
+        </w:rPr>
+      </w:pPr>
+      <w:r>
+        <w:rPr>
+          <w:lang w:val="es-ES"/>
+        </w:rPr>
+        <w:t xml:space="preserve">Para guardar la trama definí el siguiente formato de nombre: </w:t>
+      </w:r>
+      <w:proofErr w:type="spellStart"/>
+      <w:r>
+        <w:rPr>
+          <w:lang w:val="es-ES"/>
+        </w:rPr>
+        <w:t>CxNx_FechaHora_Duracion</w:t>
+      </w:r>
+      <w:proofErr w:type="spellEnd"/>
+    </w:p>
+    <w:p>
+      <w:pPr>
+        <w:pStyle w:val="Prrafodelista"/>
+        <w:numPr>
+          <w:ilvl w:val="0"/>
+          <w:numId w:val="15"/>
+        </w:numPr>
+        <w:spacing w:line="240" w:lineRule="auto"/>
+        <w:jc w:val="both"/>
+        <w:rPr>
+          <w:lang w:val="es-ES"/>
+        </w:rPr>
+      </w:pPr>
+      <w:proofErr w:type="spellStart"/>
+      <w:r>
+        <w:rPr>
+          <w:lang w:val="es-ES"/>
+        </w:rPr>
+        <w:t>Cx</w:t>
+      </w:r>
+      <w:proofErr w:type="spellEnd"/>
+      <w:r>
+        <w:rPr>
+          <w:lang w:val="es-ES"/>
+        </w:rPr>
+        <w:t>: Código del concentrador</w:t>
+      </w:r>
+    </w:p>
+    <w:p>
+      <w:pPr>
+        <w:pStyle w:val="Prrafodelista"/>
+        <w:numPr>
+          <w:ilvl w:val="0"/>
+          <w:numId w:val="15"/>
+        </w:numPr>
+        <w:spacing w:line="240" w:lineRule="auto"/>
+        <w:jc w:val="both"/>
+        <w:rPr>
+          <w:lang w:val="es-ES"/>
+        </w:rPr>
+      </w:pPr>
+      <w:proofErr w:type="spellStart"/>
+      <w:r>
+        <w:rPr>
+          <w:lang w:val="es-ES"/>
+        </w:rPr>
+        <w:t>Nx</w:t>
+      </w:r>
+      <w:proofErr w:type="spellEnd"/>
+      <w:r>
+        <w:rPr>
+          <w:lang w:val="es-ES"/>
+        </w:rPr>
+        <w:t>: Código del nodo</w:t>
+      </w:r>
+    </w:p>
+    <w:p>
+      <w:pPr>
+        <w:pStyle w:val="Prrafodelista"/>
+        <w:numPr>
+          <w:ilvl w:val="0"/>
+          <w:numId w:val="15"/>
+        </w:numPr>
+        <w:spacing w:line="240" w:lineRule="auto"/>
+        <w:jc w:val="both"/>
+        <w:rPr>
+          <w:lang w:val="es-ES"/>
+        </w:rPr>
+      </w:pPr>
+      <w:proofErr w:type="spellStart"/>
+      <w:r>
+        <w:rPr>
+          <w:lang w:val="es-ES"/>
+        </w:rPr>
+        <w:t>FechaHora</w:t>
+      </w:r>
+      <w:proofErr w:type="spellEnd"/>
+      <w:r>
+        <w:rPr>
+          <w:lang w:val="es-ES"/>
+        </w:rPr>
+        <w:t xml:space="preserve">: Fecha y hora en formato </w:t>
+      </w:r>
+      <w:proofErr w:type="spellStart"/>
+      <w:r>
+        <w:rPr>
+          <w:lang w:val="es-ES"/>
+        </w:rPr>
+        <w:t>aammddhhmmss</w:t>
+      </w:r>
+      <w:proofErr w:type="spellEnd"/>
+    </w:p>
+    <w:p>
+      <w:pPr>
+        <w:pStyle w:val="Prrafodelista"/>
+        <w:numPr>
+          <w:ilvl w:val="0"/>
+          <w:numId w:val="15"/>
+        </w:numPr>
+        <w:spacing w:line="240" w:lineRule="auto"/>
+        <w:jc w:val="both"/>
+        <w:rPr>
+          <w:lang w:val="es-ES"/>
+        </w:rPr>
+      </w:pPr>
+      <w:r>
+        <w:rPr>
+          <w:lang w:val="es-ES"/>
+        </w:rPr>
+        <w:t xml:space="preserve">Duración: Duración del evento recuperado en formato de 3 </w:t>
+      </w:r>
+      <w:proofErr w:type="spellStart"/>
+      <w:r>
+        <w:rPr>
+          <w:lang w:val="es-ES"/>
+        </w:rPr>
+        <w:t>digitos</w:t>
+      </w:r>
+      <w:proofErr w:type="spellEnd"/>
+    </w:p>
+    <w:p>
+      <w:pPr>
+        <w:pStyle w:val="Prrafodelista"/>
+        <w:numPr>
+          <w:ilvl w:val="0"/>
+          <w:numId w:val="15"/>
+        </w:numPr>
+        <w:spacing w:line="240" w:lineRule="auto"/>
+        <w:jc w:val="both"/>
+        <w:rPr>
+          <w:lang w:val="es-ES"/>
+        </w:rPr>
+      </w:pPr>
+      <w:r>
+        <w:rPr>
+          <w:lang w:val="es-ES"/>
+        </w:rPr>
+        <w:t>Ejemplo: C1N4_200730113230_060</w:t>
+      </w:r>
+    </w:p>
+    <w:p>
+      <w:pPr>
+        <w:spacing w:line="240" w:lineRule="auto"/>
+        <w:jc w:val="both"/>
+        <w:rPr>
+          <w:lang w:val="es-ES"/>
+        </w:rPr>
+      </w:pPr>
+      <w:r>
+        <w:rPr>
+          <w:lang w:val="es-ES"/>
+        </w:rPr>
+        <w:t>Los parámetros de entrada de la función son: Dirección del nodo, sector requerido y duración.</w:t>
+      </w:r>
+    </w:p>
+    <w:p>
+      <w:pPr>
+        <w:spacing w:line="240" w:lineRule="auto"/>
+        <w:jc w:val="both"/>
+        <w:rPr>
+          <w:lang w:val="es-ES"/>
+        </w:rPr>
+      </w:pPr>
+      <w:r>
+        <w:rPr>
+          <w:lang w:val="es-ES"/>
+        </w:rPr>
+        <w:t xml:space="preserve">La fecha </w:t>
+      </w:r>
+      <w:r>
+        <w:rPr>
+          <w:lang w:val="es-ES"/>
+        </w:rPr>
+        <w:t>es</w:t>
+      </w:r>
+      <w:r>
+        <w:rPr>
+          <w:lang w:val="es-ES"/>
+        </w:rPr>
+        <w:t xml:space="preserve"> recupera</w:t>
+      </w:r>
+      <w:r>
+        <w:rPr>
+          <w:lang w:val="es-ES"/>
+        </w:rPr>
+        <w:t>da</w:t>
+      </w:r>
+      <w:r>
+        <w:rPr>
+          <w:lang w:val="es-ES"/>
+        </w:rPr>
+        <w:t xml:space="preserve"> de la primera trama</w:t>
+      </w:r>
+      <w:r>
+        <w:rPr>
+          <w:lang w:val="es-ES"/>
+        </w:rPr>
+        <w:t xml:space="preserve">. La función no hace ninguna validación puesto que de eso se encarga la función </w:t>
+      </w:r>
+      <w:proofErr w:type="spellStart"/>
+      <w:r>
+        <w:rPr>
+          <w:lang w:val="es-ES"/>
+        </w:rPr>
+        <w:t>InspeccionarSector.c</w:t>
+      </w:r>
+      <w:proofErr w:type="spellEnd"/>
+      <w:r>
+        <w:rPr>
+          <w:lang w:val="es-ES"/>
+        </w:rPr>
+        <w:t xml:space="preserve">, o alguna otra que se implemente para inspeccionar el nodo antes de recuperar los datos. </w:t>
+      </w:r>
+    </w:p>
+    <w:p>
+      <w:pPr>
+        <w:spacing w:line="240" w:lineRule="auto"/>
+        <w:jc w:val="both"/>
+        <w:rPr>
+          <w:lang w:val="es-ES"/>
+        </w:rPr>
+      </w:pPr>
+      <w:r>
+        <w:rPr>
+          <w:lang w:val="es-ES"/>
+        </w:rPr>
+        <w:t xml:space="preserve">La idea es que estas funciones sean invocadas desde un </w:t>
+      </w:r>
+      <w:r>
+        <w:rPr>
+          <w:lang w:val="es-ES"/>
+        </w:rPr>
+        <w:t xml:space="preserve">software principal implementado en Python. Este software se encargaría de gestionar las comunicaciones con todos los nodos. Al momento de ocurrir un evento o solicitar la información de un </w:t>
+      </w:r>
+      <w:r>
+        <w:rPr>
+          <w:lang w:val="es-ES"/>
+        </w:rPr>
+        <w:t>tiempo determinado, lo primero que se hace es inspeccionar que sector tiene la información solicitada para luego proceder a recuperarla.</w:t>
+      </w:r>
     </w:p>
     <w:p>
       <w:pPr>
@@ -6214,6 +6965,119 @@
 <file path=word/numbering.xml><?xml version="1.0" encoding="utf-8"?>
 <w:numbering xmlns:wpc="http://schemas.microsoft.com/office/word/2010/wordprocessingCanvas" xmlns:cx="http://schemas.microsoft.com/office/drawing/2014/chartex" xmlns:cx1="http://schemas.microsoft.com/office/drawing/2015/9/8/chartex" xmlns:cx2="http://schemas.microsoft.com/office/drawing/2015/10/21/chartex" xmlns:cx3="http://schemas.microsoft.com/office/drawing/2016/5/9/chartex" xmlns:cx4="http://schemas.microsoft.com/office/drawing/2016/5/10/chartex" xmlns:cx5="http://schemas.microsoft.com/office/drawing/2016/5/11/chartex" xmlns:cx6="http://schemas.microsoft.com/office/drawing/2016/5/12/chartex" xmlns:cx7="http://schemas.microsoft.com/office/drawing/2016/5/13/chartex" xmlns:cx8="http://schemas.microsoft.com/office/drawing/2016/5/14/chartex" xmlns:mc="http://schemas.openxmlformats.org/markup-compatibility/2006" xmlns:aink="http://schemas.microsoft.com/office/drawing/2016/ink" xmlns:am3d="http://schemas.microsoft.com/office/drawing/2017/model3d" xmlns:o="urn:schemas-microsoft-com:office:office" xmlns:r="http://schemas.openxmlformats.org/officeDocument/2006/relationships" xmlns:m="http://schemas.openxmlformats.org/officeDocument/2006/math" xmlns:v="urn:schemas-microsoft-com:vml" xmlns:wp14="http://schemas.microsoft.com/office/word/2010/wordprocessingDrawing" xmlns:wp="http://schemas.openxmlformats.org/drawingml/2006/wordprocessingDrawing" xmlns:w10="urn:schemas-microsoft-com:office:word" xmlns:w="http://schemas.openxmlformats.org/wordprocessingml/2006/main" xmlns:w14="http://schemas.microsoft.com/office/word/2010/wordml" xmlns:w15="http://schemas.microsoft.com/office/word/2012/wordml" xmlns:w16cex="http://schemas.microsoft.com/office/word/2018/wordml/cex" xmlns:w16cid="http://schemas.microsoft.com/office/word/2016/wordml/cid" xmlns:w16="http://schemas.microsoft.com/office/word/2018/wordml" xmlns:w16se="http://schemas.microsoft.com/office/word/2015/wordml/symex" xmlns:wpg="http://schemas.microsoft.com/office/word/2010/wordprocessingGroup" xmlns:wpi="http://schemas.microsoft.com/office/word/2010/wordprocessingInk" xmlns:wne="http://schemas.microsoft.com/office/word/2006/wordml" xmlns:wps="http://schemas.microsoft.com/office/word/2010/wordprocessingShape" mc:Ignorable="w14 w15 w16se w16cid w16 w16cex wp14">
   <w:abstractNum w:abstractNumId="0" w15:restartNumberingAfterBreak="0">
+    <w:nsid w:val="00306702"/>
+    <w:multiLevelType w:val="hybridMultilevel"/>
+    <w:tmpl w:val="1E364FD4"/>
+    <w:lvl w:ilvl="0" w:tplc="300A0001">
+      <w:start w:val="1"/>
+      <w:numFmt w:val="bullet"/>
+      <w:lvlText w:val=""/>
+      <w:lvlJc w:val="left"/>
+      <w:pPr>
+        <w:ind w:left="720" w:hanging="360"/>
+      </w:pPr>
+      <w:rPr>
+        <w:rFonts w:ascii="Symbol" w:hAnsi="Symbol" w:hint="default"/>
+      </w:rPr>
+    </w:lvl>
+    <w:lvl w:ilvl="1" w:tplc="300A0003" w:tentative="1">
+      <w:start w:val="1"/>
+      <w:numFmt w:val="bullet"/>
+      <w:lvlText w:val="o"/>
+      <w:lvlJc w:val="left"/>
+      <w:pPr>
+        <w:ind w:left="1440" w:hanging="360"/>
+      </w:pPr>
+      <w:rPr>
+        <w:rFonts w:ascii="Courier New" w:hAnsi="Courier New" w:cs="Courier New" w:hint="default"/>
+      </w:rPr>
+    </w:lvl>
+    <w:lvl w:ilvl="2" w:tplc="300A0005" w:tentative="1">
+      <w:start w:val="1"/>
+      <w:numFmt w:val="bullet"/>
+      <w:lvlText w:val=""/>
+      <w:lvlJc w:val="left"/>
+      <w:pPr>
+        <w:ind w:left="2160" w:hanging="360"/>
+      </w:pPr>
+      <w:rPr>
+        <w:rFonts w:ascii="Wingdings" w:hAnsi="Wingdings" w:hint="default"/>
+      </w:rPr>
+    </w:lvl>
+    <w:lvl w:ilvl="3" w:tplc="300A0001" w:tentative="1">
+      <w:start w:val="1"/>
+      <w:numFmt w:val="bullet"/>
+      <w:lvlText w:val=""/>
+      <w:lvlJc w:val="left"/>
+      <w:pPr>
+        <w:ind w:left="2880" w:hanging="360"/>
+      </w:pPr>
+      <w:rPr>
+        <w:rFonts w:ascii="Symbol" w:hAnsi="Symbol" w:hint="default"/>
+      </w:rPr>
+    </w:lvl>
+    <w:lvl w:ilvl="4" w:tplc="300A0003" w:tentative="1">
+      <w:start w:val="1"/>
+      <w:numFmt w:val="bullet"/>
+      <w:lvlText w:val="o"/>
+      <w:lvlJc w:val="left"/>
+      <w:pPr>
+        <w:ind w:left="3600" w:hanging="360"/>
+      </w:pPr>
+      <w:rPr>
+        <w:rFonts w:ascii="Courier New" w:hAnsi="Courier New" w:cs="Courier New" w:hint="default"/>
+      </w:rPr>
+    </w:lvl>
+    <w:lvl w:ilvl="5" w:tplc="300A0005" w:tentative="1">
+      <w:start w:val="1"/>
+      <w:numFmt w:val="bullet"/>
+      <w:lvlText w:val=""/>
+      <w:lvlJc w:val="left"/>
+      <w:pPr>
+        <w:ind w:left="4320" w:hanging="360"/>
+      </w:pPr>
+      <w:rPr>
+        <w:rFonts w:ascii="Wingdings" w:hAnsi="Wingdings" w:hint="default"/>
+      </w:rPr>
+    </w:lvl>
+    <w:lvl w:ilvl="6" w:tplc="300A0001" w:tentative="1">
+      <w:start w:val="1"/>
+      <w:numFmt w:val="bullet"/>
+      <w:lvlText w:val=""/>
+      <w:lvlJc w:val="left"/>
+      <w:pPr>
+        <w:ind w:left="5040" w:hanging="360"/>
+      </w:pPr>
+      <w:rPr>
+        <w:rFonts w:ascii="Symbol" w:hAnsi="Symbol" w:hint="default"/>
+      </w:rPr>
+    </w:lvl>
+    <w:lvl w:ilvl="7" w:tplc="300A0003" w:tentative="1">
+      <w:start w:val="1"/>
+      <w:numFmt w:val="bullet"/>
+      <w:lvlText w:val="o"/>
+      <w:lvlJc w:val="left"/>
+      <w:pPr>
+        <w:ind w:left="5760" w:hanging="360"/>
+      </w:pPr>
+      <w:rPr>
+        <w:rFonts w:ascii="Courier New" w:hAnsi="Courier New" w:cs="Courier New" w:hint="default"/>
+      </w:rPr>
+    </w:lvl>
+    <w:lvl w:ilvl="8" w:tplc="300A0005" w:tentative="1">
+      <w:start w:val="1"/>
+      <w:numFmt w:val="bullet"/>
+      <w:lvlText w:val=""/>
+      <w:lvlJc w:val="left"/>
+      <w:pPr>
+        <w:ind w:left="6480" w:hanging="360"/>
+      </w:pPr>
+      <w:rPr>
+        <w:rFonts w:ascii="Wingdings" w:hAnsi="Wingdings" w:hint="default"/>
+      </w:rPr>
+    </w:lvl>
+  </w:abstractNum>
+  <w:abstractNum w:abstractNumId="1" w15:restartNumberingAfterBreak="0">
     <w:nsid w:val="092B5936"/>
     <w:multiLevelType w:val="multilevel"/>
     <w:tmpl w:val="516625BE"/>
@@ -6326,7 +7190,7 @@
       </w:rPr>
     </w:lvl>
   </w:abstractNum>
-  <w:abstractNum w:abstractNumId="1" w15:restartNumberingAfterBreak="0">
+  <w:abstractNum w:abstractNumId="2" w15:restartNumberingAfterBreak="0">
     <w:nsid w:val="112443AE"/>
     <w:multiLevelType w:val="hybridMultilevel"/>
     <w:tmpl w:val="B2A61D02"/>
@@ -6415,7 +7279,7 @@
       </w:pPr>
     </w:lvl>
   </w:abstractNum>
-  <w:abstractNum w:abstractNumId="2" w15:restartNumberingAfterBreak="0">
+  <w:abstractNum w:abstractNumId="3" w15:restartNumberingAfterBreak="0">
     <w:nsid w:val="297D6D18"/>
     <w:multiLevelType w:val="hybridMultilevel"/>
     <w:tmpl w:val="F51499A2"/>
@@ -6527,7 +7391,7 @@
       </w:rPr>
     </w:lvl>
   </w:abstractNum>
-  <w:abstractNum w:abstractNumId="3" w15:restartNumberingAfterBreak="0">
+  <w:abstractNum w:abstractNumId="4" w15:restartNumberingAfterBreak="0">
     <w:nsid w:val="29EC73D6"/>
     <w:multiLevelType w:val="hybridMultilevel"/>
     <w:tmpl w:val="98349970"/>
@@ -6616,7 +7480,7 @@
       </w:pPr>
     </w:lvl>
   </w:abstractNum>
-  <w:abstractNum w:abstractNumId="4" w15:restartNumberingAfterBreak="0">
+  <w:abstractNum w:abstractNumId="5" w15:restartNumberingAfterBreak="0">
     <w:nsid w:val="2C2B3741"/>
     <w:multiLevelType w:val="multilevel"/>
     <w:tmpl w:val="E98C4D1C"/>
@@ -6741,7 +7605,7 @@
       </w:rPr>
     </w:lvl>
   </w:abstractNum>
-  <w:abstractNum w:abstractNumId="5" w15:restartNumberingAfterBreak="0">
+  <w:abstractNum w:abstractNumId="6" w15:restartNumberingAfterBreak="0">
     <w:nsid w:val="30DE6623"/>
     <w:multiLevelType w:val="multilevel"/>
     <w:tmpl w:val="5B86A08C"/>
@@ -6870,7 +7734,7 @@
       </w:rPr>
     </w:lvl>
   </w:abstractNum>
-  <w:abstractNum w:abstractNumId="6" w15:restartNumberingAfterBreak="0">
+  <w:abstractNum w:abstractNumId="7" w15:restartNumberingAfterBreak="0">
     <w:nsid w:val="41BA45CF"/>
     <w:multiLevelType w:val="multilevel"/>
     <w:tmpl w:val="519649E4"/>
@@ -6993,7 +7857,7 @@
       </w:rPr>
     </w:lvl>
   </w:abstractNum>
-  <w:abstractNum w:abstractNumId="7" w15:restartNumberingAfterBreak="0">
+  <w:abstractNum w:abstractNumId="8" w15:restartNumberingAfterBreak="0">
     <w:nsid w:val="49FE67E2"/>
     <w:multiLevelType w:val="hybridMultilevel"/>
     <w:tmpl w:val="B352CC24"/>
@@ -7083,7 +7947,7 @@
       </w:pPr>
     </w:lvl>
   </w:abstractNum>
-  <w:abstractNum w:abstractNumId="8" w15:restartNumberingAfterBreak="0">
+  <w:abstractNum w:abstractNumId="9" w15:restartNumberingAfterBreak="0">
     <w:nsid w:val="4AB25E21"/>
     <w:multiLevelType w:val="hybridMultilevel"/>
     <w:tmpl w:val="F85ED46A"/>
@@ -7174,7 +8038,7 @@
       </w:pPr>
     </w:lvl>
   </w:abstractNum>
-  <w:abstractNum w:abstractNumId="9" w15:restartNumberingAfterBreak="0">
+  <w:abstractNum w:abstractNumId="10" w15:restartNumberingAfterBreak="0">
     <w:nsid w:val="50D82783"/>
     <w:multiLevelType w:val="hybridMultilevel"/>
     <w:tmpl w:val="990005B6"/>
@@ -7263,7 +8127,7 @@
       </w:pPr>
     </w:lvl>
   </w:abstractNum>
-  <w:abstractNum w:abstractNumId="10" w15:restartNumberingAfterBreak="0">
+  <w:abstractNum w:abstractNumId="11" w15:restartNumberingAfterBreak="0">
     <w:nsid w:val="5143508D"/>
     <w:multiLevelType w:val="hybridMultilevel"/>
     <w:tmpl w:val="2502291A"/>
@@ -7352,7 +8216,7 @@
       </w:pPr>
     </w:lvl>
   </w:abstractNum>
-  <w:abstractNum w:abstractNumId="11" w15:restartNumberingAfterBreak="0">
+  <w:abstractNum w:abstractNumId="12" w15:restartNumberingAfterBreak="0">
     <w:nsid w:val="563B608A"/>
     <w:multiLevelType w:val="hybridMultilevel"/>
     <w:tmpl w:val="A1F47D84"/>
@@ -7465,7 +8329,7 @@
       </w:rPr>
     </w:lvl>
   </w:abstractNum>
-  <w:abstractNum w:abstractNumId="12" w15:restartNumberingAfterBreak="0">
+  <w:abstractNum w:abstractNumId="13" w15:restartNumberingAfterBreak="0">
     <w:nsid w:val="603A6985"/>
     <w:multiLevelType w:val="multilevel"/>
     <w:tmpl w:val="86DAE814"/>
@@ -7588,7 +8452,7 @@
       </w:rPr>
     </w:lvl>
   </w:abstractNum>
-  <w:abstractNum w:abstractNumId="13" w15:restartNumberingAfterBreak="0">
+  <w:abstractNum w:abstractNumId="14" w15:restartNumberingAfterBreak="0">
     <w:nsid w:val="7CAA64AB"/>
     <w:multiLevelType w:val="hybridMultilevel"/>
     <w:tmpl w:val="8CF88992"/>
@@ -7702,46 +8566,49 @@
     </w:lvl>
   </w:abstractNum>
   <w:num w:numId="1">
+    <w:abstractNumId w:val="5"/>
+  </w:num>
+  <w:num w:numId="2">
+    <w:abstractNumId w:val="1"/>
+  </w:num>
+  <w:num w:numId="3">
+    <w:abstractNumId w:val="6"/>
+  </w:num>
+  <w:num w:numId="4">
+    <w:abstractNumId w:val="7"/>
+  </w:num>
+  <w:num w:numId="5">
+    <w:abstractNumId w:val="8"/>
+  </w:num>
+  <w:num w:numId="6">
+    <w:abstractNumId w:val="13"/>
+  </w:num>
+  <w:num w:numId="7">
+    <w:abstractNumId w:val="11"/>
+  </w:num>
+  <w:num w:numId="8">
+    <w:abstractNumId w:val="3"/>
+  </w:num>
+  <w:num w:numId="9">
+    <w:abstractNumId w:val="10"/>
+  </w:num>
+  <w:num w:numId="10">
+    <w:abstractNumId w:val="9"/>
+  </w:num>
+  <w:num w:numId="11">
+    <w:abstractNumId w:val="12"/>
+  </w:num>
+  <w:num w:numId="12">
+    <w:abstractNumId w:val="14"/>
+  </w:num>
+  <w:num w:numId="13">
+    <w:abstractNumId w:val="2"/>
+  </w:num>
+  <w:num w:numId="14">
     <w:abstractNumId w:val="4"/>
   </w:num>
-  <w:num w:numId="2">
+  <w:num w:numId="15">
     <w:abstractNumId w:val="0"/>
-  </w:num>
-  <w:num w:numId="3">
-    <w:abstractNumId w:val="5"/>
-  </w:num>
-  <w:num w:numId="4">
-    <w:abstractNumId w:val="6"/>
-  </w:num>
-  <w:num w:numId="5">
-    <w:abstractNumId w:val="7"/>
-  </w:num>
-  <w:num w:numId="6">
-    <w:abstractNumId w:val="12"/>
-  </w:num>
-  <w:num w:numId="7">
-    <w:abstractNumId w:val="10"/>
-  </w:num>
-  <w:num w:numId="8">
-    <w:abstractNumId w:val="2"/>
-  </w:num>
-  <w:num w:numId="9">
-    <w:abstractNumId w:val="9"/>
-  </w:num>
-  <w:num w:numId="10">
-    <w:abstractNumId w:val="8"/>
-  </w:num>
-  <w:num w:numId="11">
-    <w:abstractNumId w:val="11"/>
-  </w:num>
-  <w:num w:numId="12">
-    <w:abstractNumId w:val="13"/>
-  </w:num>
-  <w:num w:numId="13">
-    <w:abstractNumId w:val="1"/>
-  </w:num>
-  <w:num w:numId="14">
-    <w:abstractNumId w:val="3"/>
   </w:num>
 </w:numbering>
 </file>

</xml_diff>